<commit_message>
#3,#4 Notes / enhancments to PowerBI Developer and installation  documentation
Response to the comments for documents
</commit_message>
<xml_diff>
--- a/Documents/SNIA Developer Documentation.docx
+++ b/Documents/SNIA Developer Documentation.docx
@@ -42,29 +42,7 @@
           <w:szCs w:val="28"/>
           <w:u w:val="single"/>
         </w:rPr>
-        <w:t xml:space="preserve"> Swordfish </w:t>
-      </w:r>
-      <w:proofErr w:type="spellStart"/>
-      <w:r>
-        <w:rPr>
-          <w:rFonts w:cs="Segoe UI"/>
-          <w:b/>
-          <w:sz w:val="28"/>
-          <w:szCs w:val="28"/>
-          <w:u w:val="single"/>
-        </w:rPr>
-        <w:t>PowerBI</w:t>
-      </w:r>
-      <w:proofErr w:type="spellEnd"/>
-      <w:r>
-        <w:rPr>
-          <w:rFonts w:cs="Segoe UI"/>
-          <w:b/>
-          <w:sz w:val="28"/>
-          <w:szCs w:val="28"/>
-          <w:u w:val="single"/>
-        </w:rPr>
-        <w:t xml:space="preserve"> Sample Integration </w:t>
+        <w:t xml:space="preserve"> Swordfish PowerBI Sample Integration </w:t>
       </w:r>
       <w:r>
         <w:rPr>
@@ -172,7 +150,7 @@
           <w:r>
             <w:fldChar w:fldCharType="separate"/>
           </w:r>
-          <w:hyperlink w:anchor="_Toc516070881" w:history="1">
+          <w:hyperlink w:anchor="_Toc516216137" w:history="1">
             <w:r>
               <w:rPr>
                 <w:rStyle w:val="Hyperlink"/>
@@ -200,7 +178,7 @@
                 <w:noProof/>
                 <w:webHidden/>
               </w:rPr>
-              <w:instrText xml:space="preserve"> PAGEREF _Toc516070881 \h </w:instrText>
+              <w:instrText xml:space="preserve"> PAGEREF _Toc516216137 \h </w:instrText>
             </w:r>
             <w:r>
               <w:rPr>
@@ -242,7 +220,7 @@
               <w:noProof/>
             </w:rPr>
           </w:pPr>
-          <w:hyperlink w:anchor="_Toc516070882" w:history="1">
+          <w:hyperlink w:anchor="_Toc516216138" w:history="1">
             <w:r>
               <w:rPr>
                 <w:rStyle w:val="Hyperlink"/>
@@ -270,7 +248,7 @@
                 <w:noProof/>
                 <w:webHidden/>
               </w:rPr>
-              <w:instrText xml:space="preserve"> PAGEREF _Toc516070882 \h </w:instrText>
+              <w:instrText xml:space="preserve"> PAGEREF _Toc516216138 \h </w:instrText>
             </w:r>
             <w:r>
               <w:rPr>
@@ -312,7 +290,7 @@
               <w:noProof/>
             </w:rPr>
           </w:pPr>
-          <w:hyperlink w:anchor="_Toc516070883" w:history="1">
+          <w:hyperlink w:anchor="_Toc516216139" w:history="1">
             <w:r>
               <w:rPr>
                 <w:rStyle w:val="Hyperlink"/>
@@ -340,7 +318,7 @@
                 <w:noProof/>
                 <w:webHidden/>
               </w:rPr>
-              <w:instrText xml:space="preserve"> PAGEREF _Toc516070883 \h </w:instrText>
+              <w:instrText xml:space="preserve"> PAGEREF _Toc516216139 \h </w:instrText>
             </w:r>
             <w:r>
               <w:rPr>
@@ -382,7 +360,7 @@
               <w:noProof/>
             </w:rPr>
           </w:pPr>
-          <w:hyperlink w:anchor="_Toc516070884" w:history="1">
+          <w:hyperlink w:anchor="_Toc516216140" w:history="1">
             <w:r>
               <w:rPr>
                 <w:rStyle w:val="Hyperlink"/>
@@ -410,7 +388,7 @@
                 <w:noProof/>
                 <w:webHidden/>
               </w:rPr>
-              <w:instrText xml:space="preserve"> PAGEREF _Toc516070884 \h </w:instrText>
+              <w:instrText xml:space="preserve"> PAGEREF _Toc516216140 \h </w:instrText>
             </w:r>
             <w:r>
               <w:rPr>
@@ -538,7 +516,7 @@
           <w:szCs w:val="28"/>
         </w:rPr>
       </w:pPr>
-      <w:bookmarkStart w:id="0" w:name="_Toc516070881"/>
+      <w:bookmarkStart w:id="0" w:name="_Toc516216137"/>
       <w:r>
         <w:rPr>
           <w:rFonts w:ascii="Segoe UI" w:hAnsi="Segoe UI" w:cs="Segoe UI"/>
@@ -768,7 +746,7 @@
           <w:szCs w:val="28"/>
         </w:rPr>
       </w:pPr>
-      <w:bookmarkStart w:id="1" w:name="_Toc516070882"/>
+      <w:bookmarkStart w:id="1" w:name="_Toc516216138"/>
       <w:r>
         <w:rPr>
           <w:rFonts w:ascii="Segoe UI" w:hAnsi="Segoe UI" w:cs="Segoe UI"/>
@@ -1179,28 +1157,15 @@
           <w:szCs w:val="24"/>
         </w:rPr>
       </w:pPr>
-      <w:proofErr w:type="spellStart"/>
-      <w:r>
-        <w:rPr>
-          <w:rFonts w:ascii="Segoe UI" w:hAnsi="Segoe UI" w:cs="Segoe UI"/>
-          <w:sz w:val="24"/>
-          <w:szCs w:val="24"/>
-          <w:u w:val="single"/>
-        </w:rPr>
-        <w:t>Eg</w:t>
-      </w:r>
-      <w:proofErr w:type="spellEnd"/>
-      <w:proofErr w:type="gramStart"/>
-      <w:r>
-        <w:rPr>
-          <w:rFonts w:ascii="Segoe UI" w:hAnsi="Segoe UI" w:cs="Segoe UI"/>
-          <w:sz w:val="24"/>
-          <w:szCs w:val="24"/>
-          <w:u w:val="single"/>
-        </w:rPr>
-        <w:t>:-</w:t>
-      </w:r>
-      <w:proofErr w:type="gramEnd"/>
+      <w:r>
+        <w:rPr>
+          <w:rFonts w:ascii="Segoe UI" w:hAnsi="Segoe UI" w:cs="Segoe UI"/>
+          <w:sz w:val="24"/>
+          <w:szCs w:val="24"/>
+          <w:u w:val="single"/>
+        </w:rPr>
+        <w:t>Eg:-</w:t>
+      </w:r>
       <w:r>
         <w:rPr>
           <w:rFonts w:ascii="Segoe UI" w:hAnsi="Segoe UI" w:cs="Segoe UI"/>
@@ -3130,8 +3095,6 @@
           <w:szCs w:val="24"/>
         </w:rPr>
       </w:pPr>
-      <w:proofErr w:type="spellStart"/>
-      <w:proofErr w:type="gramStart"/>
       <w:r>
         <w:rPr>
           <w:rFonts w:ascii="Segoe UI" w:hAnsi="Segoe UI" w:cs="Segoe UI"/>
@@ -3141,7 +3104,6 @@
         </w:rPr>
         <w:t>Eg</w:t>
       </w:r>
-      <w:proofErr w:type="spellEnd"/>
       <w:r>
         <w:rPr>
           <w:rFonts w:ascii="Segoe UI" w:hAnsi="Segoe UI" w:cs="Segoe UI"/>
@@ -3160,7 +3122,6 @@
         </w:rPr>
         <w:t>:-</w:t>
       </w:r>
-      <w:proofErr w:type="gramEnd"/>
       <w:r>
         <w:rPr>
           <w:color w:val="000000" w:themeColor="text1"/>
@@ -3672,7 +3633,6 @@
           <w:u w:val="single"/>
         </w:rPr>
       </w:pPr>
-      <w:proofErr w:type="gramStart"/>
       <w:r>
         <w:rPr>
           <w:rFonts w:ascii="Segoe UI" w:hAnsi="Segoe UI" w:cs="Segoe UI"/>
@@ -3701,18 +3661,7 @@
           <w:szCs w:val="24"/>
           <w:u w:val="single"/>
         </w:rPr>
-        <w:t xml:space="preserve"> :</w:t>
-      </w:r>
-      <w:proofErr w:type="gramEnd"/>
-      <w:r>
-        <w:rPr>
-          <w:rFonts w:ascii="Segoe UI" w:hAnsi="Segoe UI" w:cs="Segoe UI"/>
-          <w:color w:val="00B0F0"/>
-          <w:sz w:val="24"/>
-          <w:szCs w:val="24"/>
-          <w:u w:val="single"/>
-        </w:rPr>
-        <w:t>-</w:t>
+        <w:t xml:space="preserve"> :-</w:t>
       </w:r>
     </w:p>
     <w:p>
@@ -3934,16 +3883,7 @@
           <w:sz w:val="24"/>
           <w:szCs w:val="24"/>
         </w:rPr>
-        <w:t xml:space="preserve">of Sub- Collections like </w:t>
-      </w:r>
-      <w:proofErr w:type="gramStart"/>
-      <w:r>
-        <w:rPr>
-          <w:rFonts w:ascii="Segoe UI" w:hAnsi="Segoe UI" w:cs="Segoe UI"/>
-          <w:sz w:val="24"/>
-          <w:szCs w:val="24"/>
-        </w:rPr>
-        <w:t xml:space="preserve">( </w:t>
+        <w:t xml:space="preserve">of Sub- Collections like ( </w:t>
       </w:r>
       <w:r>
         <w:rPr>
@@ -3954,7 +3894,6 @@
         </w:rPr>
         <w:t>Storage</w:t>
       </w:r>
-      <w:proofErr w:type="gramEnd"/>
       <w:r>
         <w:rPr>
           <w:rFonts w:ascii="Segoe UI" w:hAnsi="Segoe UI" w:cs="Segoe UI"/>
@@ -4539,33 +4478,15 @@
           <w:sz w:val="24"/>
           <w:szCs w:val="24"/>
         </w:rPr>
-        <w:t xml:space="preserve"> button   </w:t>
-      </w:r>
-      <w:proofErr w:type="gramStart"/>
-      <w:r>
-        <w:rPr>
-          <w:rFonts w:ascii="Segoe UI" w:hAnsi="Segoe UI" w:cs="Segoe UI"/>
-          <w:sz w:val="24"/>
-          <w:szCs w:val="24"/>
-        </w:rPr>
-        <w:t xml:space="preserve">of </w:t>
-      </w:r>
-      <w:r>
-        <w:rPr>
-          <w:rFonts w:ascii="Segoe UI" w:hAnsi="Segoe UI" w:cs="Segoe UI"/>
-          <w:sz w:val="24"/>
-          <w:szCs w:val="24"/>
-        </w:rPr>
-        <w:t xml:space="preserve"> the</w:t>
-      </w:r>
-      <w:proofErr w:type="gramEnd"/>
-      <w:r>
-        <w:rPr>
-          <w:rFonts w:ascii="Segoe UI" w:hAnsi="Segoe UI" w:cs="Segoe UI"/>
-          <w:sz w:val="24"/>
-          <w:szCs w:val="24"/>
-        </w:rPr>
-        <w:t xml:space="preserve"> </w:t>
+        <w:t xml:space="preserve"> button   of </w:t>
+      </w:r>
+      <w:r>
+        <w:rPr>
+          <w:rFonts w:ascii="Segoe UI" w:hAnsi="Segoe UI" w:cs="Segoe UI"/>
+          <w:sz w:val="24"/>
+          <w:szCs w:val="24"/>
+        </w:rPr>
+        <w:t xml:space="preserve"> the </w:t>
       </w:r>
       <w:r>
         <w:rPr>
@@ -5197,7 +5118,6 @@
         </w:rPr>
         <w:t xml:space="preserve">ill invoke into this particular </w:t>
       </w:r>
-      <w:proofErr w:type="gramStart"/>
       <w:r>
         <w:rPr>
           <w:rFonts w:ascii="Segoe UI" w:hAnsi="Segoe UI" w:cs="Segoe UI"/>
@@ -5222,7 +5142,6 @@
         </w:rPr>
         <w:t>’s</w:t>
       </w:r>
-      <w:proofErr w:type="gramEnd"/>
       <w:r>
         <w:rPr>
           <w:rFonts w:ascii="Segoe UI" w:hAnsi="Segoe UI" w:cs="Segoe UI"/>
@@ -5679,8 +5598,6 @@
         </w:rPr>
         <w:t xml:space="preserve">Then Rename the columns </w:t>
       </w:r>
-      <w:bookmarkStart w:id="2" w:name="_GoBack"/>
-      <w:bookmarkEnd w:id="2"/>
       <w:r>
         <w:rPr>
           <w:rFonts w:ascii="Segoe UI" w:hAnsi="Segoe UI" w:cs="Segoe UI"/>
@@ -5787,25 +5704,7 @@
           <w:sz w:val="24"/>
           <w:szCs w:val="24"/>
         </w:rPr>
-        <w:t xml:space="preserve"> </w:t>
-      </w:r>
-      <w:proofErr w:type="gramStart"/>
-      <w:r>
-        <w:rPr>
-          <w:rFonts w:ascii="Segoe UI" w:hAnsi="Segoe UI" w:cs="Segoe UI"/>
-          <w:sz w:val="24"/>
-          <w:szCs w:val="24"/>
-        </w:rPr>
-        <w:t>click</w:t>
-      </w:r>
-      <w:proofErr w:type="gramEnd"/>
-      <w:r>
-        <w:rPr>
-          <w:rFonts w:ascii="Segoe UI" w:hAnsi="Segoe UI" w:cs="Segoe UI"/>
-          <w:sz w:val="24"/>
-          <w:szCs w:val="24"/>
-        </w:rPr>
-        <w:t xml:space="preserve"> the </w:t>
+        <w:t xml:space="preserve"> click the </w:t>
       </w:r>
       <w:r>
         <w:rPr>
@@ -6108,6 +6007,15 @@
           <w:sz w:val="24"/>
           <w:szCs w:val="24"/>
         </w:rPr>
+        <w:t>.</w:t>
+      </w:r>
+      <w:r>
+        <w:rPr>
+          <w:rFonts w:ascii="Segoe UI" w:hAnsi="Segoe UI" w:cs="Segoe UI"/>
+          <w:noProof/>
+          <w:sz w:val="24"/>
+          <w:szCs w:val="24"/>
+        </w:rPr>
         <w:br/>
       </w:r>
     </w:p>
@@ -6206,33 +6114,80 @@
           <w:szCs w:val="24"/>
         </w:rPr>
       </w:pPr>
-      <w:commentRangeStart w:id="3"/>
-      <w:r>
-        <w:rPr>
-          <w:rFonts w:ascii="Segoe UI" w:hAnsi="Segoe UI" w:cs="Segoe UI"/>
-          <w:noProof/>
-          <w:sz w:val="24"/>
-          <w:szCs w:val="24"/>
-        </w:rPr>
-        <w:t xml:space="preserve">After converting </w:t>
-      </w:r>
-      <w:r>
-        <w:rPr>
-          <w:rFonts w:ascii="Segoe UI" w:hAnsi="Segoe UI" w:cs="Segoe UI"/>
-          <w:noProof/>
-          <w:sz w:val="24"/>
-          <w:szCs w:val="24"/>
-        </w:rPr>
-        <w:t xml:space="preserve">the </w:t>
-      </w:r>
-      <w:r>
-        <w:rPr>
-          <w:rFonts w:ascii="Segoe UI" w:hAnsi="Segoe UI" w:cs="Segoe UI"/>
-          <w:noProof/>
-          <w:sz w:val="24"/>
-          <w:szCs w:val="24"/>
-        </w:rPr>
-        <w:t xml:space="preserve">can take  </w:t>
+      <w:commentRangeStart w:id="2"/>
+      <w:r>
+        <w:rPr>
+          <w:rFonts w:ascii="Segoe UI" w:hAnsi="Segoe UI" w:cs="Segoe UI"/>
+          <w:noProof/>
+          <w:sz w:val="24"/>
+          <w:szCs w:val="24"/>
+        </w:rPr>
+        <w:t>A</w:t>
+      </w:r>
+      <w:r>
+        <w:rPr>
+          <w:rFonts w:ascii="Segoe UI" w:hAnsi="Segoe UI" w:cs="Segoe UI"/>
+          <w:noProof/>
+          <w:sz w:val="24"/>
+          <w:szCs w:val="24"/>
+        </w:rPr>
+        <w:t>fter Creating all Calculated Columns based on above f</w:t>
+      </w:r>
+      <w:bookmarkStart w:id="3" w:name="_GoBack"/>
+      <w:bookmarkEnd w:id="3"/>
+      <w:r>
+        <w:rPr>
+          <w:rFonts w:ascii="Segoe UI" w:hAnsi="Segoe UI" w:cs="Segoe UI"/>
+          <w:noProof/>
+          <w:sz w:val="24"/>
+          <w:szCs w:val="24"/>
+        </w:rPr>
+        <w:t xml:space="preserve">ormulas </w:t>
+      </w:r>
+      <w:r>
+        <w:rPr>
+          <w:rFonts w:ascii="Segoe UI" w:hAnsi="Segoe UI" w:cs="Segoe UI"/>
+          <w:noProof/>
+          <w:sz w:val="24"/>
+          <w:szCs w:val="24"/>
+        </w:rPr>
+        <w:t>the</w:t>
+      </w:r>
+      <w:r>
+        <w:rPr>
+          <w:rFonts w:ascii="Segoe UI" w:hAnsi="Segoe UI" w:cs="Segoe UI"/>
+          <w:noProof/>
+          <w:sz w:val="24"/>
+          <w:szCs w:val="24"/>
+        </w:rPr>
+        <w:t xml:space="preserve">n </w:t>
+      </w:r>
+      <w:r>
+        <w:rPr>
+          <w:rFonts w:ascii="Segoe UI" w:hAnsi="Segoe UI" w:cs="Segoe UI"/>
+          <w:noProof/>
+          <w:sz w:val="24"/>
+          <w:szCs w:val="24"/>
+        </w:rPr>
+        <w:t xml:space="preserve"> </w:t>
+      </w:r>
+      <w:r>
+        <w:rPr>
+          <w:rFonts w:ascii="Segoe UI" w:hAnsi="Segoe UI" w:cs="Segoe UI"/>
+          <w:noProof/>
+          <w:sz w:val="24"/>
+          <w:szCs w:val="24"/>
+        </w:rPr>
+        <w:t xml:space="preserve"> take  </w:t>
+      </w:r>
+      <w:r>
+        <w:rPr>
+          <w:rFonts w:ascii="Segoe UI" w:hAnsi="Segoe UI" w:cs="Segoe UI"/>
+          <w:noProof/>
+          <w:sz w:val="24"/>
+          <w:szCs w:val="24"/>
+        </w:rPr>
+        <w:t>Bar-</w:t>
       </w:r>
       <w:r>
         <w:rPr>
@@ -6243,39 +6198,39 @@
         </w:rPr>
         <w:t xml:space="preserve">chart </w:t>
       </w:r>
-      <w:commentRangeEnd w:id="3"/>
+      <w:commentRangeEnd w:id="2"/>
       <w:r>
         <w:rPr>
           <w:rStyle w:val="CommentReference"/>
         </w:rPr>
-        <w:commentReference w:id="3"/>
-      </w:r>
-      <w:r>
-        <w:rPr>
-          <w:rFonts w:ascii="Segoe UI" w:hAnsi="Segoe UI" w:cs="Segoe UI"/>
-          <w:noProof/>
-          <w:sz w:val="24"/>
-          <w:szCs w:val="24"/>
-        </w:rPr>
-        <w:t>in visualization explorer and give the va</w:t>
-      </w:r>
-      <w:r>
-        <w:rPr>
-          <w:rFonts w:ascii="Segoe UI" w:hAnsi="Segoe UI" w:cs="Segoe UI"/>
-          <w:noProof/>
-          <w:sz w:val="24"/>
-          <w:szCs w:val="24"/>
-        </w:rPr>
-        <w:t>l</w:t>
-      </w:r>
-      <w:r>
-        <w:rPr>
-          <w:rFonts w:ascii="Segoe UI" w:hAnsi="Segoe UI" w:cs="Segoe UI"/>
-          <w:noProof/>
-          <w:sz w:val="24"/>
-          <w:szCs w:val="24"/>
-        </w:rPr>
-        <w:t xml:space="preserve">ues and storage Pools links </w:t>
+        <w:commentReference w:id="2"/>
+      </w:r>
+      <w:r>
+        <w:rPr>
+          <w:rFonts w:ascii="Segoe UI" w:hAnsi="Segoe UI" w:cs="Segoe UI"/>
+          <w:noProof/>
+          <w:sz w:val="24"/>
+          <w:szCs w:val="24"/>
+        </w:rPr>
+        <w:t>in visualization explorer</w:t>
+      </w:r>
+      <w:r>
+        <w:rPr>
+          <w:rFonts w:ascii="Segoe UI" w:hAnsi="Segoe UI" w:cs="Segoe UI"/>
+          <w:noProof/>
+          <w:sz w:val="24"/>
+          <w:szCs w:val="24"/>
+        </w:rPr>
+        <w:t xml:space="preserve"> and give storage Pools Related Values.</w:t>
+      </w:r>
+      <w:r>
+        <w:rPr>
+          <w:rFonts w:ascii="Segoe UI" w:hAnsi="Segoe UI" w:cs="Segoe UI"/>
+          <w:noProof/>
+          <w:sz w:val="24"/>
+          <w:szCs w:val="24"/>
+        </w:rPr>
+        <w:t xml:space="preserve"> </w:t>
       </w:r>
       <w:r>
         <w:rPr>
@@ -6537,7 +6492,7 @@
           <w:szCs w:val="28"/>
         </w:rPr>
       </w:pPr>
-      <w:bookmarkStart w:id="4" w:name="_Toc516070883"/>
+      <w:bookmarkStart w:id="4" w:name="_Toc516216139"/>
       <w:r>
         <w:rPr>
           <w:rFonts w:ascii="Segoe UI" w:hAnsi="Segoe UI" w:cs="Segoe UI"/>
@@ -6545,16 +6500,7 @@
           <w:sz w:val="28"/>
           <w:szCs w:val="28"/>
         </w:rPr>
-        <w:t>3</w:t>
-      </w:r>
-      <w:r>
-        <w:rPr>
-          <w:rFonts w:ascii="Segoe UI" w:hAnsi="Segoe UI" w:cs="Segoe UI"/>
-          <w:color w:val="00B0F0"/>
-          <w:sz w:val="28"/>
-          <w:szCs w:val="28"/>
-        </w:rPr>
-        <w:t>)</w:t>
+        <w:t>3)</w:t>
       </w:r>
       <w:r>
         <w:rPr>
@@ -6690,7 +6636,6 @@
         </w:rPr>
         <w:t>Fig</w:t>
       </w:r>
-      <w:proofErr w:type="gramStart"/>
       <w:r>
         <w:rPr>
           <w:rFonts w:ascii="Segoe UI" w:hAnsi="Segoe UI" w:cs="Segoe UI"/>
@@ -6700,19 +6645,7 @@
           <w:szCs w:val="26"/>
           <w:u w:val="single"/>
         </w:rPr>
-        <w:t>:-</w:t>
-      </w:r>
-      <w:proofErr w:type="gramEnd"/>
-      <w:r>
-        <w:rPr>
-          <w:rFonts w:ascii="Segoe UI" w:hAnsi="Segoe UI" w:cs="Segoe UI"/>
-          <w:b/>
-          <w:color w:val="00B0F0"/>
-          <w:sz w:val="26"/>
-          <w:szCs w:val="26"/>
-          <w:u w:val="single"/>
-        </w:rPr>
-        <w:t xml:space="preserve"> Main Dashboard.</w:t>
+        <w:t>:- Main Dashboard.</w:t>
       </w:r>
     </w:p>
     <w:p>
@@ -6725,7 +6658,7 @@
           <w:szCs w:val="28"/>
         </w:rPr>
       </w:pPr>
-      <w:bookmarkStart w:id="5" w:name="_Toc516070884"/>
+      <w:bookmarkStart w:id="5" w:name="_Toc516216140"/>
       <w:r>
         <w:rPr>
           <w:rFonts w:ascii="Segoe UI" w:hAnsi="Segoe UI" w:cs="Segoe UI"/>
@@ -6733,7 +6666,7 @@
           <w:sz w:val="28"/>
           <w:szCs w:val="28"/>
         </w:rPr>
-        <w:t>4</w:t>
+        <w:t>4)</w:t>
       </w:r>
       <w:r>
         <w:rPr>
@@ -6742,7 +6675,7 @@
           <w:sz w:val="28"/>
           <w:szCs w:val="28"/>
         </w:rPr>
-        <w:t>)</w:t>
+        <w:t xml:space="preserve"> </w:t>
       </w:r>
       <w:r>
         <w:rPr>
@@ -6751,25 +6684,7 @@
           <w:sz w:val="28"/>
           <w:szCs w:val="28"/>
         </w:rPr>
-        <w:t xml:space="preserve"> </w:t>
-      </w:r>
-      <w:r>
-        <w:rPr>
-          <w:rFonts w:ascii="Segoe UI" w:hAnsi="Segoe UI" w:cs="Segoe UI"/>
-          <w:color w:val="00B0F0"/>
-          <w:sz w:val="28"/>
-          <w:szCs w:val="28"/>
-        </w:rPr>
-        <w:t>Child</w:t>
-      </w:r>
-      <w:r>
-        <w:rPr>
-          <w:rFonts w:ascii="Segoe UI" w:hAnsi="Segoe UI" w:cs="Segoe UI"/>
-          <w:color w:val="00B0F0"/>
-          <w:sz w:val="28"/>
-          <w:szCs w:val="28"/>
-        </w:rPr>
-        <w:t xml:space="preserve"> Dashboard</w:t>
+        <w:t>Child Dashboard</w:t>
       </w:r>
       <w:bookmarkEnd w:id="5"/>
     </w:p>
@@ -6877,7 +6792,6 @@
         </w:rPr>
         <w:tab/>
       </w:r>
-      <w:proofErr w:type="gramStart"/>
       <w:r>
         <w:rPr>
           <w:rFonts w:ascii="Segoe UI" w:hAnsi="Segoe UI" w:cs="Segoe UI"/>
@@ -6898,19 +6812,7 @@
           <w:szCs w:val="26"/>
           <w:u w:val="single"/>
         </w:rPr>
-        <w:t>:-</w:t>
-      </w:r>
-      <w:proofErr w:type="gramEnd"/>
-      <w:r>
-        <w:rPr>
-          <w:rFonts w:ascii="Segoe UI" w:hAnsi="Segoe UI" w:cs="Segoe UI"/>
-          <w:b/>
-          <w:color w:val="00B0F0"/>
-          <w:sz w:val="26"/>
-          <w:szCs w:val="26"/>
-          <w:u w:val="single"/>
-        </w:rPr>
-        <w:t xml:space="preserve"> Child Dashboard</w:t>
+        <w:t>:- Child Dashboard</w:t>
       </w:r>
     </w:p>
     <w:p>
@@ -7001,7 +6903,7 @@
 
 <file path=word/comments.xml><?xml version="1.0" encoding="utf-8"?>
 <w:comments xmlns:wpc="http://schemas.microsoft.com/office/word/2010/wordprocessingCanvas" xmlns:mc="http://schemas.openxmlformats.org/markup-compatibility/2006" xmlns:o="urn:schemas-microsoft-com:office:office" xmlns:r="http://schemas.openxmlformats.org/officeDocument/2006/relationships" xmlns:m="http://schemas.openxmlformats.org/officeDocument/2006/math" xmlns:v="urn:schemas-microsoft-com:vml" xmlns:wp14="http://schemas.microsoft.com/office/word/2010/wordprocessingDrawing" xmlns:wp="http://schemas.openxmlformats.org/drawingml/2006/wordprocessingDrawing" xmlns:w10="urn:schemas-microsoft-com:office:word" xmlns:w="http://schemas.openxmlformats.org/wordprocessingml/2006/main" xmlns:w14="http://schemas.microsoft.com/office/word/2010/wordml" xmlns:w15="http://schemas.microsoft.com/office/word/2012/wordml" xmlns:wpg="http://schemas.microsoft.com/office/word/2010/wordprocessingGroup" xmlns:wpi="http://schemas.microsoft.com/office/word/2010/wordprocessingInk" xmlns:wne="http://schemas.microsoft.com/office/word/2006/wordml" xmlns:wps="http://schemas.microsoft.com/office/word/2010/wordprocessingShape" mc:Ignorable="w14 w15 wp14">
-  <w:comment w:id="3" w:author="Richelle Ahlvers" w:date="2018-06-06T17:54:00Z" w:initials="RA">
+  <w:comment w:id="2" w:author="Richelle Ahlvers" w:date="2018-06-06T17:54:00Z" w:initials="RA">
     <w:p>
       <w:pPr>
         <w:pStyle w:val="CommentText"/>
@@ -7115,7 +7017,7 @@
         <w:sz w:val="24"/>
         <w:szCs w:val="24"/>
       </w:rPr>
-      <w:t>12</w:t>
+      <w:t>16</w:t>
     </w:r>
     <w:r>
       <w:rPr>
@@ -9504,7 +9406,7 @@
 </file>
 
 <file path=customXml/itemProps1.xml><?xml version="1.0" encoding="utf-8"?>
-<ds:datastoreItem xmlns:ds="http://schemas.openxmlformats.org/officeDocument/2006/customXml" ds:itemID="{DB375498-2813-443D-BCE8-01FAF2F0E172}">
+<ds:datastoreItem xmlns:ds="http://schemas.openxmlformats.org/officeDocument/2006/customXml" ds:itemID="{A0D33F17-2E98-491B-843F-6A55A2B44916}">
   <ds:schemaRefs>
     <ds:schemaRef ds:uri="http://schemas.openxmlformats.org/officeDocument/2006/bibliography"/>
   </ds:schemaRefs>

</xml_diff>

<commit_message>
Fix related to #4 Documentation
Latest PowerBI Documentation
</commit_message>
<xml_diff>
--- a/Documents/SNIA Developer Documentation.docx
+++ b/Documents/SNIA Developer Documentation.docx
@@ -1,6 +1,6 @@
 
 <file path=word/document.xml><?xml version="1.0" encoding="utf-8"?>
-<w:document xmlns:wpc="http://schemas.microsoft.com/office/word/2010/wordprocessingCanvas" xmlns:mc="http://schemas.openxmlformats.org/markup-compatibility/2006" xmlns:o="urn:schemas-microsoft-com:office:office" xmlns:r="http://schemas.openxmlformats.org/officeDocument/2006/relationships" xmlns:m="http://schemas.openxmlformats.org/officeDocument/2006/math" xmlns:v="urn:schemas-microsoft-com:vml" xmlns:wp14="http://schemas.microsoft.com/office/word/2010/wordprocessingDrawing" xmlns:wp="http://schemas.openxmlformats.org/drawingml/2006/wordprocessingDrawing" xmlns:w10="urn:schemas-microsoft-com:office:word" xmlns:w="http://schemas.openxmlformats.org/wordprocessingml/2006/main" xmlns:w14="http://schemas.microsoft.com/office/word/2010/wordml" xmlns:w15="http://schemas.microsoft.com/office/word/2012/wordml" xmlns:wpg="http://schemas.microsoft.com/office/word/2010/wordprocessingGroup" xmlns:wpi="http://schemas.microsoft.com/office/word/2010/wordprocessingInk" xmlns:wne="http://schemas.microsoft.com/office/word/2006/wordml" xmlns:wps="http://schemas.microsoft.com/office/word/2010/wordprocessingShape" mc:Ignorable="w14 w15 wp14">
+<w:document xmlns:wpc="http://schemas.microsoft.com/office/word/2010/wordprocessingCanvas" xmlns:mc="http://schemas.openxmlformats.org/markup-compatibility/2006" xmlns:o="urn:schemas-microsoft-com:office:office" xmlns:r="http://schemas.openxmlformats.org/officeDocument/2006/relationships" xmlns:m="http://schemas.openxmlformats.org/officeDocument/2006/math" xmlns:v="urn:schemas-microsoft-com:vml" xmlns:wp14="http://schemas.microsoft.com/office/word/2010/wordprocessingDrawing" xmlns:wp="http://schemas.openxmlformats.org/drawingml/2006/wordprocessingDrawing" xmlns:w10="urn:schemas-microsoft-com:office:word" xmlns:w="http://schemas.openxmlformats.org/wordprocessingml/2006/main" xmlns:w14="http://schemas.microsoft.com/office/word/2010/wordml" xmlns:wpg="http://schemas.microsoft.com/office/word/2010/wordprocessingGroup" xmlns:wpi="http://schemas.microsoft.com/office/word/2010/wordprocessingInk" xmlns:wne="http://schemas.microsoft.com/office/word/2006/wordml" xmlns:wps="http://schemas.microsoft.com/office/word/2010/wordprocessingShape" mc:Ignorable="w14 wp14">
   <w:body>
     <w:p>
       <w:pPr>
@@ -149,6 +149,8 @@
             </w:rPr>
             <w:t>Contents</w:t>
           </w:r>
+          <w:bookmarkStart w:id="0" w:name="_GoBack"/>
+          <w:bookmarkEnd w:id="0"/>
         </w:p>
         <w:p>
           <w:pPr>
@@ -170,7 +172,7 @@
           <w:r>
             <w:fldChar w:fldCharType="separate"/>
           </w:r>
-          <w:hyperlink w:anchor="_Toc516216137" w:history="1">
+          <w:hyperlink w:anchor="_Toc517347755" w:history="1">
             <w:r>
               <w:rPr>
                 <w:rStyle w:val="Hyperlink"/>
@@ -198,77 +200,7 @@
                 <w:noProof/>
                 <w:webHidden/>
               </w:rPr>
-              <w:instrText xml:space="preserve"> PAGEREF _Toc516216137 \h </w:instrText>
-            </w:r>
-            <w:r>
-              <w:rPr>
-                <w:noProof/>
-                <w:webHidden/>
-              </w:rPr>
-            </w:r>
-            <w:r>
-              <w:rPr>
-                <w:noProof/>
-                <w:webHidden/>
-              </w:rPr>
-              <w:fldChar w:fldCharType="separate"/>
-            </w:r>
-            <w:r>
-              <w:rPr>
-                <w:noProof/>
-                <w:webHidden/>
-              </w:rPr>
-              <w:t>1</w:t>
-            </w:r>
-            <w:r>
-              <w:rPr>
-                <w:noProof/>
-                <w:webHidden/>
-              </w:rPr>
-              <w:fldChar w:fldCharType="end"/>
-            </w:r>
-          </w:hyperlink>
-        </w:p>
-        <w:p>
-          <w:pPr>
-            <w:pStyle w:val="TOC1"/>
-            <w:tabs>
-              <w:tab w:val="right" w:leader="dot" w:pos="9350"/>
-            </w:tabs>
-            <w:rPr>
-              <w:rFonts w:cstheme="minorBidi"/>
-              <w:noProof/>
-            </w:rPr>
-          </w:pPr>
-          <w:hyperlink w:anchor="_Toc516216138" w:history="1">
-            <w:r>
-              <w:rPr>
-                <w:rStyle w:val="Hyperlink"/>
-                <w:rFonts w:ascii="Segoe UI" w:hAnsi="Segoe UI" w:cs="Segoe UI"/>
-                <w:noProof/>
-              </w:rPr>
-              <w:t>2) Steps to create Power Bi Dashboard:-</w:t>
-            </w:r>
-            <w:r>
-              <w:rPr>
-                <w:noProof/>
-                <w:webHidden/>
-              </w:rPr>
-              <w:tab/>
-            </w:r>
-            <w:r>
-              <w:rPr>
-                <w:noProof/>
-                <w:webHidden/>
-              </w:rPr>
-              <w:fldChar w:fldCharType="begin"/>
-            </w:r>
-            <w:r>
-              <w:rPr>
-                <w:noProof/>
-                <w:webHidden/>
-              </w:rPr>
-              <w:instrText xml:space="preserve"> PAGEREF _Toc516216138 \h </w:instrText>
+              <w:instrText xml:space="preserve"> PAGEREF _Toc517347755 \h </w:instrText>
             </w:r>
             <w:r>
               <w:rPr>
@@ -310,7 +242,77 @@
               <w:noProof/>
             </w:rPr>
           </w:pPr>
-          <w:hyperlink w:anchor="_Toc516216139" w:history="1">
+          <w:hyperlink w:anchor="_Toc517347756" w:history="1">
+            <w:r>
+              <w:rPr>
+                <w:rStyle w:val="Hyperlink"/>
+                <w:rFonts w:ascii="Segoe UI" w:hAnsi="Segoe UI" w:cs="Segoe UI"/>
+                <w:noProof/>
+              </w:rPr>
+              <w:t>2) Steps to create Power Bi Dashboard:-</w:t>
+            </w:r>
+            <w:r>
+              <w:rPr>
+                <w:noProof/>
+                <w:webHidden/>
+              </w:rPr>
+              <w:tab/>
+            </w:r>
+            <w:r>
+              <w:rPr>
+                <w:noProof/>
+                <w:webHidden/>
+              </w:rPr>
+              <w:fldChar w:fldCharType="begin"/>
+            </w:r>
+            <w:r>
+              <w:rPr>
+                <w:noProof/>
+                <w:webHidden/>
+              </w:rPr>
+              <w:instrText xml:space="preserve"> PAGEREF _Toc517347756 \h </w:instrText>
+            </w:r>
+            <w:r>
+              <w:rPr>
+                <w:noProof/>
+                <w:webHidden/>
+              </w:rPr>
+            </w:r>
+            <w:r>
+              <w:rPr>
+                <w:noProof/>
+                <w:webHidden/>
+              </w:rPr>
+              <w:fldChar w:fldCharType="separate"/>
+            </w:r>
+            <w:r>
+              <w:rPr>
+                <w:noProof/>
+                <w:webHidden/>
+              </w:rPr>
+              <w:t>2</w:t>
+            </w:r>
+            <w:r>
+              <w:rPr>
+                <w:noProof/>
+                <w:webHidden/>
+              </w:rPr>
+              <w:fldChar w:fldCharType="end"/>
+            </w:r>
+          </w:hyperlink>
+        </w:p>
+        <w:p>
+          <w:pPr>
+            <w:pStyle w:val="TOC1"/>
+            <w:tabs>
+              <w:tab w:val="right" w:leader="dot" w:pos="9350"/>
+            </w:tabs>
+            <w:rPr>
+              <w:rFonts w:cstheme="minorBidi"/>
+              <w:noProof/>
+            </w:rPr>
+          </w:pPr>
+          <w:hyperlink w:anchor="_Toc517347757" w:history="1">
             <w:r>
               <w:rPr>
                 <w:rStyle w:val="Hyperlink"/>
@@ -338,7 +340,7 @@
                 <w:noProof/>
                 <w:webHidden/>
               </w:rPr>
-              <w:instrText xml:space="preserve"> PAGEREF _Toc516216139 \h </w:instrText>
+              <w:instrText xml:space="preserve"> PAGEREF _Toc517347757 \h </w:instrText>
             </w:r>
             <w:r>
               <w:rPr>
@@ -380,7 +382,7 @@
               <w:noProof/>
             </w:rPr>
           </w:pPr>
-          <w:hyperlink w:anchor="_Toc516216140" w:history="1">
+          <w:hyperlink w:anchor="_Toc517347758" w:history="1">
             <w:r>
               <w:rPr>
                 <w:rStyle w:val="Hyperlink"/>
@@ -408,7 +410,7 @@
                 <w:noProof/>
                 <w:webHidden/>
               </w:rPr>
-              <w:instrText xml:space="preserve"> PAGEREF _Toc516216140 \h </w:instrText>
+              <w:instrText xml:space="preserve"> PAGEREF _Toc517347758 \h </w:instrText>
             </w:r>
             <w:r>
               <w:rPr>
@@ -428,7 +430,7 @@
                 <w:noProof/>
                 <w:webHidden/>
               </w:rPr>
-              <w:t>16</w:t>
+              <w:t>17</w:t>
             </w:r>
             <w:r>
               <w:rPr>
@@ -528,6 +530,61 @@
     </w:p>
     <w:p>
       <w:pPr>
+        <w:jc w:val="center"/>
+        <w:rPr>
+          <w:rFonts w:ascii="Segoe UI" w:hAnsi="Segoe UI" w:cs="Segoe UI"/>
+          <w:sz w:val="24"/>
+          <w:szCs w:val="24"/>
+          <w:u w:val="single"/>
+        </w:rPr>
+      </w:pPr>
+    </w:p>
+    <w:p>
+      <w:pPr>
+        <w:jc w:val="center"/>
+        <w:rPr>
+          <w:rFonts w:ascii="Segoe UI" w:hAnsi="Segoe UI" w:cs="Segoe UI"/>
+          <w:sz w:val="24"/>
+          <w:szCs w:val="24"/>
+          <w:u w:val="single"/>
+        </w:rPr>
+      </w:pPr>
+    </w:p>
+    <w:p>
+      <w:pPr>
+        <w:jc w:val="center"/>
+        <w:rPr>
+          <w:rFonts w:ascii="Segoe UI" w:hAnsi="Segoe UI" w:cs="Segoe UI"/>
+          <w:sz w:val="24"/>
+          <w:szCs w:val="24"/>
+          <w:u w:val="single"/>
+        </w:rPr>
+      </w:pPr>
+    </w:p>
+    <w:p>
+      <w:pPr>
+        <w:jc w:val="center"/>
+        <w:rPr>
+          <w:rFonts w:ascii="Segoe UI" w:hAnsi="Segoe UI" w:cs="Segoe UI"/>
+          <w:sz w:val="24"/>
+          <w:szCs w:val="24"/>
+          <w:u w:val="single"/>
+        </w:rPr>
+      </w:pPr>
+    </w:p>
+    <w:p>
+      <w:pPr>
+        <w:jc w:val="center"/>
+        <w:rPr>
+          <w:rFonts w:ascii="Segoe UI" w:hAnsi="Segoe UI" w:cs="Segoe UI"/>
+          <w:sz w:val="24"/>
+          <w:szCs w:val="24"/>
+          <w:u w:val="single"/>
+        </w:rPr>
+      </w:pPr>
+    </w:p>
+    <w:p>
+      <w:pPr>
         <w:pStyle w:val="Heading1"/>
         <w:rPr>
           <w:rFonts w:ascii="Segoe UI" w:hAnsi="Segoe UI" w:cs="Segoe UI"/>
@@ -536,7 +593,7 @@
           <w:szCs w:val="28"/>
         </w:rPr>
       </w:pPr>
-      <w:bookmarkStart w:id="0" w:name="_Toc516216137"/>
+      <w:bookmarkStart w:id="1" w:name="_Toc517347755"/>
       <w:r>
         <w:rPr>
           <w:rFonts w:ascii="Segoe UI" w:hAnsi="Segoe UI" w:cs="Segoe UI"/>
@@ -544,6 +601,7 @@
           <w:sz w:val="28"/>
           <w:szCs w:val="28"/>
         </w:rPr>
+        <w:lastRenderedPageBreak/>
         <w:t>1)</w:t>
       </w:r>
       <w:r>
@@ -564,7 +622,7 @@
         </w:rPr>
         <w:t>:-</w:t>
       </w:r>
-      <w:bookmarkEnd w:id="0"/>
+      <w:bookmarkEnd w:id="1"/>
       <w:r>
         <w:rPr>
           <w:rFonts w:ascii="Segoe UI" w:hAnsi="Segoe UI" w:cs="Segoe UI"/>
@@ -711,7 +769,7 @@
         </w:rPr>
         <w:t xml:space="preserve">ce as shown in the below </w:t>
       </w:r>
-      <w:commentRangeStart w:id="1"/>
+      <w:commentRangeStart w:id="2"/>
       <w:r>
         <w:rPr>
           <w:rFonts w:ascii="Segoe UI" w:hAnsi="Segoe UI" w:cs="Segoe UI"/>
@@ -720,12 +778,12 @@
         </w:rPr>
         <w:t>figure</w:t>
       </w:r>
-      <w:commentRangeEnd w:id="1"/>
+      <w:commentRangeEnd w:id="2"/>
       <w:r>
         <w:rPr>
           <w:rStyle w:val="CommentReference"/>
         </w:rPr>
-        <w:commentReference w:id="1"/>
+        <w:commentReference w:id="2"/>
       </w:r>
       <w:r>
         <w:rPr>
@@ -740,45 +798,121 @@
       <w:pPr>
         <w:rPr>
           <w:rFonts w:ascii="Segoe UI" w:hAnsi="Segoe UI" w:cs="Segoe UI"/>
-          <w:color w:val="00B0F0"/>
-          <w:sz w:val="24"/>
-          <w:szCs w:val="24"/>
-          <w:u w:val="single"/>
-        </w:rPr>
-      </w:pPr>
-    </w:p>
-    <w:p>
-      <w:pPr>
-        <w:rPr>
-          <w:rFonts w:ascii="Segoe UI" w:hAnsi="Segoe UI" w:cs="Segoe UI"/>
-          <w:color w:val="00B0F0"/>
-          <w:sz w:val="24"/>
-          <w:szCs w:val="24"/>
-          <w:u w:val="single"/>
-        </w:rPr>
-      </w:pPr>
-    </w:p>
-    <w:p>
-      <w:pPr>
-        <w:rPr>
-          <w:rFonts w:ascii="Segoe UI" w:hAnsi="Segoe UI" w:cs="Segoe UI"/>
-          <w:color w:val="00B0F0"/>
-          <w:sz w:val="24"/>
-          <w:szCs w:val="24"/>
-          <w:u w:val="single"/>
-        </w:rPr>
-      </w:pPr>
-    </w:p>
-    <w:p>
-      <w:pPr>
-        <w:rPr>
-          <w:rFonts w:ascii="Segoe UI" w:hAnsi="Segoe UI" w:cs="Segoe UI"/>
-          <w:color w:val="00B0F0"/>
-          <w:sz w:val="24"/>
-          <w:szCs w:val="24"/>
-          <w:u w:val="single"/>
-        </w:rPr>
-      </w:pPr>
+          <w:sz w:val="24"/>
+          <w:szCs w:val="24"/>
+        </w:rPr>
+      </w:pPr>
+      <w:r>
+        <w:rPr>
+          <w:rFonts w:ascii="Segoe UI" w:hAnsi="Segoe UI" w:cs="Segoe UI"/>
+          <w:sz w:val="24"/>
+          <w:szCs w:val="24"/>
+        </w:rPr>
+        <w:tab/>
+        <w:t xml:space="preserve">Based on the information getting </w:t>
+      </w:r>
+      <w:r>
+        <w:rPr>
+          <w:rFonts w:ascii="Segoe UI" w:hAnsi="Segoe UI" w:cs="Segoe UI"/>
+          <w:sz w:val="24"/>
+          <w:szCs w:val="24"/>
+        </w:rPr>
+        <w:t>from</w:t>
+      </w:r>
+      <w:r>
+        <w:rPr>
+          <w:rFonts w:ascii="Segoe UI" w:hAnsi="Segoe UI" w:cs="Segoe UI"/>
+          <w:sz w:val="24"/>
+          <w:szCs w:val="24"/>
+        </w:rPr>
+        <w:t xml:space="preserve"> emulator, A developer </w:t>
+      </w:r>
+      <w:r>
+        <w:rPr>
+          <w:rFonts w:ascii="Segoe UI" w:hAnsi="Segoe UI" w:cs="Segoe UI"/>
+          <w:sz w:val="24"/>
+          <w:szCs w:val="24"/>
+        </w:rPr>
+        <w:t>can</w:t>
+      </w:r>
+      <w:r>
+        <w:rPr>
+          <w:rFonts w:ascii="Segoe UI" w:hAnsi="Segoe UI" w:cs="Segoe UI"/>
+          <w:sz w:val="24"/>
+          <w:szCs w:val="24"/>
+        </w:rPr>
+        <w:t xml:space="preserve"> create dashboard </w:t>
+      </w:r>
+      <w:r>
+        <w:rPr>
+          <w:rFonts w:ascii="Segoe UI" w:hAnsi="Segoe UI" w:cs="Segoe UI"/>
+          <w:sz w:val="24"/>
+          <w:szCs w:val="24"/>
+        </w:rPr>
+        <w:t>of</w:t>
+      </w:r>
+      <w:r>
+        <w:rPr>
+          <w:rFonts w:ascii="Segoe UI" w:hAnsi="Segoe UI" w:cs="Segoe UI"/>
+          <w:sz w:val="24"/>
+          <w:szCs w:val="24"/>
+        </w:rPr>
+        <w:t xml:space="preserve"> different types of gauges to represent data </w:t>
+      </w:r>
+      <w:proofErr w:type="gramStart"/>
+      <w:r>
+        <w:rPr>
+          <w:rFonts w:ascii="Segoe UI" w:hAnsi="Segoe UI" w:cs="Segoe UI"/>
+          <w:sz w:val="24"/>
+          <w:szCs w:val="24"/>
+        </w:rPr>
+        <w:t>( capacity</w:t>
+      </w:r>
+      <w:proofErr w:type="gramEnd"/>
+      <w:r>
+        <w:rPr>
+          <w:rFonts w:ascii="Segoe UI" w:hAnsi="Segoe UI" w:cs="Segoe UI"/>
+          <w:sz w:val="24"/>
+          <w:szCs w:val="24"/>
+        </w:rPr>
+        <w:t xml:space="preserve"> and threshold data). Developer will store this data in .</w:t>
+      </w:r>
+      <w:proofErr w:type="spellStart"/>
+      <w:r>
+        <w:rPr>
+          <w:rFonts w:ascii="Segoe UI" w:hAnsi="Segoe UI" w:cs="Segoe UI"/>
+          <w:sz w:val="24"/>
+          <w:szCs w:val="24"/>
+        </w:rPr>
+        <w:t>pbix</w:t>
+      </w:r>
+      <w:proofErr w:type="spellEnd"/>
+      <w:r>
+        <w:rPr>
+          <w:rFonts w:ascii="Segoe UI" w:hAnsi="Segoe UI" w:cs="Segoe UI"/>
+          <w:sz w:val="24"/>
+          <w:szCs w:val="24"/>
+        </w:rPr>
+        <w:t xml:space="preserve"> files and it can be reused if any changes or modifications </w:t>
+      </w:r>
+      <w:proofErr w:type="gramStart"/>
+      <w:r>
+        <w:rPr>
+          <w:rFonts w:ascii="Segoe UI" w:hAnsi="Segoe UI" w:cs="Segoe UI"/>
+          <w:sz w:val="24"/>
+          <w:szCs w:val="24"/>
+        </w:rPr>
+        <w:t>occurred .</w:t>
+      </w:r>
+      <w:proofErr w:type="gramEnd"/>
+      <w:r>
+        <w:rPr>
+          <w:rFonts w:ascii="Segoe UI" w:hAnsi="Segoe UI" w:cs="Segoe UI"/>
+          <w:sz w:val="24"/>
+          <w:szCs w:val="24"/>
+        </w:rPr>
+        <w:t xml:space="preserve"> </w:t>
+      </w:r>
     </w:p>
     <w:p>
       <w:pPr>
@@ -790,7 +924,7 @@
           <w:szCs w:val="28"/>
         </w:rPr>
       </w:pPr>
-      <w:bookmarkStart w:id="3" w:name="_Toc516216138"/>
+      <w:bookmarkStart w:id="3" w:name="_Toc517347756"/>
       <w:r>
         <w:rPr>
           <w:rFonts w:ascii="Segoe UI" w:hAnsi="Segoe UI" w:cs="Segoe UI"/>
@@ -1082,6 +1216,7 @@
           <w:sz w:val="24"/>
           <w:szCs w:val="24"/>
         </w:rPr>
+        <w:lastRenderedPageBreak/>
         <w:drawing>
           <wp:inline distT="0" distB="0" distL="0" distR="0" wp14:anchorId="349C25F4" wp14:editId="6568CFCB">
             <wp:extent cx="5942686" cy="2576223"/>
@@ -1133,7 +1268,6 @@
           <w:sz w:val="24"/>
           <w:szCs w:val="24"/>
         </w:rPr>
-        <w:lastRenderedPageBreak/>
         <w:t xml:space="preserve">In the </w:t>
       </w:r>
       <w:r>
@@ -1452,15 +1586,28 @@
           <w:u w:val="single"/>
         </w:rPr>
       </w:pPr>
-      <w:r>
-        <w:rPr>
-          <w:rFonts w:ascii="Segoe UI" w:hAnsi="Segoe UI" w:cs="Segoe UI"/>
-          <w:noProof/>
-          <w:color w:val="00B0F0"/>
-          <w:sz w:val="24"/>
-          <w:szCs w:val="24"/>
-          <w:u w:val="single"/>
-        </w:rPr>
+    </w:p>
+    <w:p>
+      <w:pPr>
+        <w:rPr>
+          <w:rFonts w:ascii="Segoe UI" w:hAnsi="Segoe UI" w:cs="Segoe UI"/>
+          <w:noProof/>
+          <w:color w:val="00B0F0"/>
+          <w:sz w:val="24"/>
+          <w:szCs w:val="24"/>
+          <w:u w:val="single"/>
+        </w:rPr>
+      </w:pPr>
+      <w:r>
+        <w:rPr>
+          <w:rFonts w:ascii="Segoe UI" w:hAnsi="Segoe UI" w:cs="Segoe UI"/>
+          <w:noProof/>
+          <w:color w:val="00B0F0"/>
+          <w:sz w:val="24"/>
+          <w:szCs w:val="24"/>
+          <w:u w:val="single"/>
+        </w:rPr>
+        <w:lastRenderedPageBreak/>
         <w:t xml:space="preserve">Step </w:t>
       </w:r>
       <w:r>
@@ -1539,7 +1686,6 @@
           <w:sz w:val="24"/>
           <w:szCs w:val="24"/>
         </w:rPr>
-        <w:lastRenderedPageBreak/>
         <w:drawing>
           <wp:inline distT="0" distB="0" distL="0" distR="0" wp14:anchorId="2302B9CF" wp14:editId="3A9EF744">
             <wp:extent cx="5943600" cy="2260397"/>
@@ -1732,15 +1878,52 @@
           <w:u w:val="single"/>
         </w:rPr>
       </w:pPr>
-      <w:r>
-        <w:rPr>
-          <w:rFonts w:ascii="Segoe UI" w:hAnsi="Segoe UI" w:cs="Segoe UI"/>
-          <w:noProof/>
-          <w:color w:val="00B0F0"/>
-          <w:sz w:val="24"/>
-          <w:szCs w:val="24"/>
-          <w:u w:val="single"/>
-        </w:rPr>
+    </w:p>
+    <w:p>
+      <w:pPr>
+        <w:rPr>
+          <w:rFonts w:ascii="Segoe UI" w:hAnsi="Segoe UI" w:cs="Segoe UI"/>
+          <w:noProof/>
+          <w:color w:val="00B0F0"/>
+          <w:sz w:val="24"/>
+          <w:szCs w:val="24"/>
+          <w:u w:val="single"/>
+        </w:rPr>
+      </w:pPr>
+    </w:p>
+    <w:p>
+      <w:pPr>
+        <w:rPr>
+          <w:rFonts w:ascii="Segoe UI" w:hAnsi="Segoe UI" w:cs="Segoe UI"/>
+          <w:noProof/>
+          <w:color w:val="00B0F0"/>
+          <w:sz w:val="24"/>
+          <w:szCs w:val="24"/>
+          <w:u w:val="single"/>
+        </w:rPr>
+      </w:pPr>
+    </w:p>
+    <w:p>
+      <w:pPr>
+        <w:rPr>
+          <w:rFonts w:ascii="Segoe UI" w:hAnsi="Segoe UI" w:cs="Segoe UI"/>
+          <w:noProof/>
+          <w:color w:val="00B0F0"/>
+          <w:sz w:val="24"/>
+          <w:szCs w:val="24"/>
+          <w:u w:val="single"/>
+        </w:rPr>
+      </w:pPr>
+      <w:r>
+        <w:rPr>
+          <w:rFonts w:ascii="Segoe UI" w:hAnsi="Segoe UI" w:cs="Segoe UI"/>
+          <w:noProof/>
+          <w:color w:val="00B0F0"/>
+          <w:sz w:val="24"/>
+          <w:szCs w:val="24"/>
+          <w:u w:val="single"/>
+        </w:rPr>
+        <w:lastRenderedPageBreak/>
         <w:t xml:space="preserve">Step </w:t>
       </w:r>
       <w:r>
@@ -1840,7 +2023,6 @@
           <w:sz w:val="24"/>
           <w:szCs w:val="24"/>
         </w:rPr>
-        <w:lastRenderedPageBreak/>
         <w:drawing>
           <wp:inline distT="0" distB="0" distL="0" distR="0" wp14:anchorId="4CB62202" wp14:editId="0243830B">
             <wp:extent cx="5943600" cy="2262505"/>
@@ -2109,6 +2291,7 @@
           <w:sz w:val="24"/>
           <w:szCs w:val="24"/>
         </w:rPr>
+        <w:lastRenderedPageBreak/>
         <w:drawing>
           <wp:inline distT="0" distB="0" distL="0" distR="0" wp14:anchorId="7306E814" wp14:editId="6B02321D">
             <wp:extent cx="5943600" cy="1909267"/>
@@ -2228,7 +2411,6 @@
           <w:sz w:val="24"/>
           <w:szCs w:val="24"/>
         </w:rPr>
-        <w:lastRenderedPageBreak/>
         <w:t>After Clicking “into table” button the format of t</w:t>
       </w:r>
       <w:r>
@@ -2494,6 +2676,7 @@
           <w:sz w:val="24"/>
           <w:szCs w:val="24"/>
         </w:rPr>
+        <w:lastRenderedPageBreak/>
         <w:drawing>
           <wp:inline distT="0" distB="0" distL="0" distR="0" wp14:anchorId="3DBB5D5A" wp14:editId="57F913D8">
             <wp:extent cx="5943600" cy="1945843"/>
@@ -2602,7 +2785,6 @@
           <w:sz w:val="24"/>
           <w:szCs w:val="24"/>
         </w:rPr>
-        <w:lastRenderedPageBreak/>
         <w:t xml:space="preserve">Go to </w:t>
       </w:r>
       <w:r>
@@ -2985,6 +3167,7 @@
           <w:sz w:val="24"/>
           <w:szCs w:val="24"/>
         </w:rPr>
+        <w:lastRenderedPageBreak/>
         <w:drawing>
           <wp:inline distT="0" distB="0" distL="0" distR="0" wp14:anchorId="161801A6" wp14:editId="3203EEFC">
             <wp:extent cx="5942758" cy="1872691"/>
@@ -3509,6 +3692,7 @@
           <w:sz w:val="24"/>
           <w:szCs w:val="24"/>
         </w:rPr>
+        <w:lastRenderedPageBreak/>
         <w:drawing>
           <wp:inline distT="0" distB="0" distL="0" distR="0" wp14:anchorId="5BF3FD6E" wp14:editId="3A4E5488">
             <wp:extent cx="5943600" cy="2170707"/>
@@ -3637,7 +3821,6 @@
           <w:sz w:val="24"/>
           <w:szCs w:val="24"/>
         </w:rPr>
-        <w:lastRenderedPageBreak/>
         <w:drawing>
           <wp:inline distT="0" distB="0" distL="0" distR="0" wp14:anchorId="6A0DAAA3" wp14:editId="29582920">
             <wp:extent cx="5943600" cy="2870420"/>
@@ -3801,6 +3984,7 @@
           <w:sz w:val="24"/>
           <w:szCs w:val="24"/>
         </w:rPr>
+        <w:lastRenderedPageBreak/>
         <w:drawing>
           <wp:inline distT="0" distB="0" distL="0" distR="0" wp14:anchorId="362E7868" wp14:editId="2FCE0812">
             <wp:extent cx="5943600" cy="2282025"/>
@@ -3923,7 +4107,6 @@
           <w:sz w:val="24"/>
           <w:szCs w:val="24"/>
         </w:rPr>
-        <w:lastRenderedPageBreak/>
         <w:t>Below is</w:t>
       </w:r>
       <w:r>
@@ -4178,6 +4361,7 @@
           <w:szCs w:val="24"/>
           <w:shd w:val="clear" w:color="auto" w:fill="FFFFFF"/>
         </w:rPr>
+        <w:lastRenderedPageBreak/>
         <w:t>Custom Function</w:t>
       </w:r>
       <w:r>
@@ -4459,7 +4643,6 @@
           <w:sz w:val="24"/>
           <w:szCs w:val="24"/>
         </w:rPr>
-        <w:lastRenderedPageBreak/>
         <w:drawing>
           <wp:inline distT="0" distB="0" distL="0" distR="0" wp14:anchorId="0AFE7AED" wp14:editId="5FBE8CB8">
             <wp:extent cx="5943600" cy="2832735"/>
@@ -4699,6 +4882,7 @@
           <w:sz w:val="24"/>
           <w:szCs w:val="24"/>
         </w:rPr>
+        <w:lastRenderedPageBreak/>
         <w:drawing>
           <wp:inline distT="0" distB="0" distL="0" distR="0" wp14:anchorId="2C2958A5" wp14:editId="493A77B3">
             <wp:extent cx="5943600" cy="2362810"/>
@@ -4850,7 +5034,6 @@
           <w:sz w:val="24"/>
           <w:szCs w:val="24"/>
         </w:rPr>
-        <w:lastRenderedPageBreak/>
         <w:t xml:space="preserve"> And Go to Main </w:t>
       </w:r>
       <w:r>
@@ -5092,15 +5275,28 @@
           <w:u w:val="single"/>
         </w:rPr>
       </w:pPr>
-      <w:r>
-        <w:rPr>
-          <w:rFonts w:ascii="Segoe UI" w:hAnsi="Segoe UI" w:cs="Segoe UI"/>
-          <w:noProof/>
-          <w:color w:val="00B0F0"/>
-          <w:sz w:val="24"/>
-          <w:szCs w:val="24"/>
-          <w:u w:val="single"/>
-        </w:rPr>
+    </w:p>
+    <w:p>
+      <w:pPr>
+        <w:rPr>
+          <w:rFonts w:ascii="Segoe UI" w:hAnsi="Segoe UI" w:cs="Segoe UI"/>
+          <w:noProof/>
+          <w:color w:val="00B0F0"/>
+          <w:sz w:val="24"/>
+          <w:szCs w:val="24"/>
+          <w:u w:val="single"/>
+        </w:rPr>
+      </w:pPr>
+      <w:r>
+        <w:rPr>
+          <w:rFonts w:ascii="Segoe UI" w:hAnsi="Segoe UI" w:cs="Segoe UI"/>
+          <w:noProof/>
+          <w:color w:val="00B0F0"/>
+          <w:sz w:val="24"/>
+          <w:szCs w:val="24"/>
+          <w:u w:val="single"/>
+        </w:rPr>
+        <w:lastRenderedPageBreak/>
         <w:t>Step</w:t>
       </w:r>
       <w:r>
@@ -5192,7 +5388,6 @@
           <w:sz w:val="24"/>
           <w:szCs w:val="24"/>
         </w:rPr>
-        <w:lastRenderedPageBreak/>
         <w:t xml:space="preserve">It will ask </w:t>
       </w:r>
       <w:r>
@@ -5647,7 +5842,6 @@
           <w:sz w:val="24"/>
           <w:szCs w:val="24"/>
         </w:rPr>
-        <w:lastRenderedPageBreak/>
         <w:drawing>
           <wp:inline distT="0" distB="0" distL="0" distR="0" wp14:anchorId="4477556C" wp14:editId="3114DB64">
             <wp:extent cx="5940187" cy="2615980"/>
@@ -5929,6 +6123,7 @@
           <w:sz w:val="24"/>
           <w:szCs w:val="24"/>
         </w:rPr>
+        <w:lastRenderedPageBreak/>
         <w:t xml:space="preserve">by clicking the </w:t>
       </w:r>
       <w:r>
@@ -6056,7 +6251,6 @@
           <w:sz w:val="24"/>
           <w:szCs w:val="24"/>
         </w:rPr>
-        <w:lastRenderedPageBreak/>
         <w:drawing>
           <wp:inline distT="0" distB="0" distL="0" distR="0" wp14:anchorId="6DB03E3A" wp14:editId="1D5028E4">
             <wp:extent cx="5943600" cy="2392070"/>
@@ -6252,25 +6446,16 @@
           <w:sz w:val="24"/>
           <w:szCs w:val="24"/>
         </w:rPr>
-        <w:t xml:space="preserve">fter Creating all Calculated Columns based on above formulas </w:t>
-      </w:r>
-      <w:r>
-        <w:rPr>
-          <w:rFonts w:ascii="Segoe UI" w:hAnsi="Segoe UI" w:cs="Segoe UI"/>
-          <w:noProof/>
-          <w:sz w:val="24"/>
-          <w:szCs w:val="24"/>
-        </w:rPr>
-        <w:t>the</w:t>
-      </w:r>
-      <w:r>
-        <w:rPr>
-          <w:rFonts w:ascii="Segoe UI" w:hAnsi="Segoe UI" w:cs="Segoe UI"/>
-          <w:noProof/>
-          <w:sz w:val="24"/>
-          <w:szCs w:val="24"/>
-        </w:rPr>
-        <w:t xml:space="preserve">n </w:t>
+        <w:t>fter Creating all Calculated</w:t>
+      </w:r>
+      <w:r>
+        <w:rPr>
+          <w:rFonts w:ascii="Segoe UI" w:hAnsi="Segoe UI" w:cs="Segoe UI"/>
+          <w:noProof/>
+          <w:sz w:val="24"/>
+          <w:szCs w:val="24"/>
+        </w:rPr>
+        <w:t xml:space="preserve"> Columns based on above formulae</w:t>
       </w:r>
       <w:r>
         <w:rPr>
@@ -6288,7 +6473,7 @@
           <w:sz w:val="24"/>
           <w:szCs w:val="24"/>
         </w:rPr>
-        <w:t xml:space="preserve"> take  </w:t>
+        <w:t xml:space="preserve">, Select </w:t>
       </w:r>
       <w:r>
         <w:rPr>
@@ -6602,7 +6787,7 @@
           <w:szCs w:val="28"/>
         </w:rPr>
       </w:pPr>
-      <w:bookmarkStart w:id="5" w:name="_Toc516216139"/>
+      <w:bookmarkStart w:id="5" w:name="_Toc517347757"/>
       <w:r>
         <w:rPr>
           <w:rFonts w:ascii="Segoe UI" w:hAnsi="Segoe UI" w:cs="Segoe UI"/>
@@ -6688,21 +6873,22 @@
       <w:pPr>
         <w:rPr>
           <w:rFonts w:ascii="Segoe UI" w:hAnsi="Segoe UI" w:cs="Segoe UI"/>
-          <w:b/>
-          <w:color w:val="00B0F0"/>
           <w:sz w:val="26"/>
           <w:szCs w:val="26"/>
-          <w:u w:val="single"/>
-        </w:rPr>
-      </w:pPr>
-      <w:r>
-        <w:rPr>
-          <w:rFonts w:ascii="Segoe UI" w:hAnsi="Segoe UI" w:cs="Segoe UI"/>
+        </w:rPr>
+      </w:pPr>
+    </w:p>
+    <w:p>
+      <w:pPr>
+        <w:rPr>
+          <w:rFonts w:ascii="Segoe UI" w:hAnsi="Segoe UI" w:cs="Segoe UI"/>
+          <w:b/>
+          <w:color w:val="00B0F0"/>
           <w:sz w:val="26"/>
           <w:szCs w:val="26"/>
-        </w:rPr>
-        <w:tab/>
-      </w:r>
+          <w:u w:val="single"/>
+        </w:rPr>
+      </w:pPr>
       <w:r>
         <w:rPr>
           <w:rFonts w:ascii="Segoe UI" w:hAnsi="Segoe UI" w:cs="Segoe UI"/>
@@ -6738,15 +6924,11 @@
       <w:r>
         <w:rPr>
           <w:rFonts w:ascii="Segoe UI" w:hAnsi="Segoe UI" w:cs="Segoe UI"/>
-          <w:b/>
-          <w:color w:val="00B0F0"/>
           <w:sz w:val="26"/>
           <w:szCs w:val="26"/>
-          <w:u w:val="single"/>
-        </w:rPr>
-        <w:t>Fig</w:t>
-      </w:r>
-      <w:proofErr w:type="gramStart"/>
+        </w:rPr>
+        <w:tab/>
+      </w:r>
       <w:r>
         <w:rPr>
           <w:rFonts w:ascii="Segoe UI" w:hAnsi="Segoe UI" w:cs="Segoe UI"/>
@@ -6756,9 +6938,9 @@
           <w:szCs w:val="26"/>
           <w:u w:val="single"/>
         </w:rPr>
-        <w:t>:-</w:t>
-      </w:r>
-      <w:proofErr w:type="gramEnd"/>
+        <w:t>Fig</w:t>
+      </w:r>
+      <w:proofErr w:type="gramStart"/>
       <w:r>
         <w:rPr>
           <w:rFonts w:ascii="Segoe UI" w:hAnsi="Segoe UI" w:cs="Segoe UI"/>
@@ -6768,6 +6950,18 @@
           <w:szCs w:val="26"/>
           <w:u w:val="single"/>
         </w:rPr>
+        <w:t>:-</w:t>
+      </w:r>
+      <w:proofErr w:type="gramEnd"/>
+      <w:r>
+        <w:rPr>
+          <w:rFonts w:ascii="Segoe UI" w:hAnsi="Segoe UI" w:cs="Segoe UI"/>
+          <w:b/>
+          <w:color w:val="00B0F0"/>
+          <w:sz w:val="26"/>
+          <w:szCs w:val="26"/>
+          <w:u w:val="single"/>
+        </w:rPr>
         <w:t xml:space="preserve"> Main Dashboard.</w:t>
       </w:r>
     </w:p>
@@ -6781,7 +6975,7 @@
           <w:szCs w:val="28"/>
         </w:rPr>
       </w:pPr>
-      <w:bookmarkStart w:id="6" w:name="_Toc516216140"/>
+      <w:bookmarkStart w:id="6" w:name="_Toc517347758"/>
       <w:r>
         <w:rPr>
           <w:rFonts w:ascii="Segoe UI" w:hAnsi="Segoe UI" w:cs="Segoe UI"/>
@@ -6789,6 +6983,7 @@
           <w:sz w:val="28"/>
           <w:szCs w:val="28"/>
         </w:rPr>
+        <w:lastRenderedPageBreak/>
         <w:t>4)</w:t>
       </w:r>
       <w:r>
@@ -6835,7 +7030,6 @@
         <w:rPr>
           <w:noProof/>
         </w:rPr>
-        <w:lastRenderedPageBreak/>
         <w:drawing>
           <wp:inline distT="0" distB="0" distL="0" distR="0" wp14:anchorId="731F9871" wp14:editId="1E2828AE">
             <wp:extent cx="5943600" cy="3200400"/>
@@ -7038,14 +7232,12 @@
 </file>
 
 <file path=word/comments.xml><?xml version="1.0" encoding="utf-8"?>
-<w:comments xmlns:wpc="http://schemas.microsoft.com/office/word/2010/wordprocessingCanvas" xmlns:mc="http://schemas.openxmlformats.org/markup-compatibility/2006" xmlns:o="urn:schemas-microsoft-com:office:office" xmlns:r="http://schemas.openxmlformats.org/officeDocument/2006/relationships" xmlns:m="http://schemas.openxmlformats.org/officeDocument/2006/math" xmlns:v="urn:schemas-microsoft-com:vml" xmlns:wp14="http://schemas.microsoft.com/office/word/2010/wordprocessingDrawing" xmlns:wp="http://schemas.openxmlformats.org/drawingml/2006/wordprocessingDrawing" xmlns:w10="urn:schemas-microsoft-com:office:word" xmlns:w="http://schemas.openxmlformats.org/wordprocessingml/2006/main" xmlns:w14="http://schemas.microsoft.com/office/word/2010/wordml" xmlns:w15="http://schemas.microsoft.com/office/word/2012/wordml" xmlns:wpg="http://schemas.microsoft.com/office/word/2010/wordprocessingGroup" xmlns:wpi="http://schemas.microsoft.com/office/word/2010/wordprocessingInk" xmlns:wne="http://schemas.microsoft.com/office/word/2006/wordml" xmlns:wps="http://schemas.microsoft.com/office/word/2010/wordprocessingShape" mc:Ignorable="w14 w15 wp14">
-  <w:comment w:id="1" w:author="Richelle Ahlvers" w:date="2018-06-13T16:03:00Z" w:initials="RA">
+<w:comments xmlns:wpc="http://schemas.microsoft.com/office/word/2010/wordprocessingCanvas" xmlns:mc="http://schemas.openxmlformats.org/markup-compatibility/2006" xmlns:o="urn:schemas-microsoft-com:office:office" xmlns:r="http://schemas.openxmlformats.org/officeDocument/2006/relationships" xmlns:m="http://schemas.openxmlformats.org/officeDocument/2006/math" xmlns:v="urn:schemas-microsoft-com:vml" xmlns:wp14="http://schemas.microsoft.com/office/word/2010/wordprocessingDrawing" xmlns:wp="http://schemas.openxmlformats.org/drawingml/2006/wordprocessingDrawing" xmlns:w10="urn:schemas-microsoft-com:office:word" xmlns:w="http://schemas.openxmlformats.org/wordprocessingml/2006/main" xmlns:w14="http://schemas.microsoft.com/office/word/2010/wordml" xmlns:wpg="http://schemas.microsoft.com/office/word/2010/wordprocessingGroup" xmlns:wpi="http://schemas.microsoft.com/office/word/2010/wordprocessingInk" xmlns:wne="http://schemas.microsoft.com/office/word/2006/wordml" xmlns:wps="http://schemas.microsoft.com/office/word/2010/wordprocessingShape" mc:Ignorable="w14 wp14">
+  <w:comment w:id="2" w:author="Richelle Ahlvers" w:date="2018-06-13T16:03:00Z" w:initials="RA">
     <w:p>
       <w:pPr>
         <w:pStyle w:val="CommentText"/>
       </w:pPr>
-      <w:bookmarkStart w:id="2" w:name="_GoBack"/>
-      <w:bookmarkEnd w:id="2"/>
       <w:r>
         <w:rPr>
           <w:rStyle w:val="CommentReference"/>
@@ -7061,7 +7253,15 @@
       </w:r>
       <w:proofErr w:type="spellEnd"/>
       <w:r>
-        <w:t xml:space="preserve"> files in github?</w:t>
+        <w:t xml:space="preserve"> files in </w:t>
+      </w:r>
+      <w:proofErr w:type="spellStart"/>
+      <w:r>
+        <w:t>github</w:t>
+      </w:r>
+      <w:proofErr w:type="spellEnd"/>
+      <w:r>
+        <w:t>?</w:t>
       </w:r>
     </w:p>
   </w:comment>
@@ -7092,7 +7292,7 @@
 </file>
 
 <file path=word/endnotes.xml><?xml version="1.0" encoding="utf-8"?>
-<w:endnotes xmlns:wpc="http://schemas.microsoft.com/office/word/2010/wordprocessingCanvas" xmlns:mc="http://schemas.openxmlformats.org/markup-compatibility/2006" xmlns:o="urn:schemas-microsoft-com:office:office" xmlns:r="http://schemas.openxmlformats.org/officeDocument/2006/relationships" xmlns:m="http://schemas.openxmlformats.org/officeDocument/2006/math" xmlns:v="urn:schemas-microsoft-com:vml" xmlns:wp14="http://schemas.microsoft.com/office/word/2010/wordprocessingDrawing" xmlns:wp="http://schemas.openxmlformats.org/drawingml/2006/wordprocessingDrawing" xmlns:w10="urn:schemas-microsoft-com:office:word" xmlns:w="http://schemas.openxmlformats.org/wordprocessingml/2006/main" xmlns:w14="http://schemas.microsoft.com/office/word/2010/wordml" xmlns:w15="http://schemas.microsoft.com/office/word/2012/wordml" xmlns:wpg="http://schemas.microsoft.com/office/word/2010/wordprocessingGroup" xmlns:wpi="http://schemas.microsoft.com/office/word/2010/wordprocessingInk" xmlns:wne="http://schemas.microsoft.com/office/word/2006/wordml" xmlns:wps="http://schemas.microsoft.com/office/word/2010/wordprocessingShape" mc:Ignorable="w14 w15 wp14">
+<w:endnotes xmlns:wpc="http://schemas.microsoft.com/office/word/2010/wordprocessingCanvas" xmlns:mc="http://schemas.openxmlformats.org/markup-compatibility/2006" xmlns:o="urn:schemas-microsoft-com:office:office" xmlns:r="http://schemas.openxmlformats.org/officeDocument/2006/relationships" xmlns:m="http://schemas.openxmlformats.org/officeDocument/2006/math" xmlns:v="urn:schemas-microsoft-com:vml" xmlns:wp14="http://schemas.microsoft.com/office/word/2010/wordprocessingDrawing" xmlns:wp="http://schemas.openxmlformats.org/drawingml/2006/wordprocessingDrawing" xmlns:w10="urn:schemas-microsoft-com:office:word" xmlns:w="http://schemas.openxmlformats.org/wordprocessingml/2006/main" xmlns:w14="http://schemas.microsoft.com/office/word/2010/wordml" xmlns:wpg="http://schemas.microsoft.com/office/word/2010/wordprocessingGroup" xmlns:wpi="http://schemas.microsoft.com/office/word/2010/wordprocessingInk" xmlns:wne="http://schemas.microsoft.com/office/word/2006/wordml" xmlns:wps="http://schemas.microsoft.com/office/word/2010/wordprocessingShape" mc:Ignorable="w14 wp14">
   <w:endnote w:type="separator" w:id="-1">
     <w:p>
       <w:pPr>
@@ -7117,7 +7317,7 @@
 </file>
 
 <file path=word/footer1.xml><?xml version="1.0" encoding="utf-8"?>
-<w:ftr xmlns:wpc="http://schemas.microsoft.com/office/word/2010/wordprocessingCanvas" xmlns:mc="http://schemas.openxmlformats.org/markup-compatibility/2006" xmlns:o="urn:schemas-microsoft-com:office:office" xmlns:r="http://schemas.openxmlformats.org/officeDocument/2006/relationships" xmlns:m="http://schemas.openxmlformats.org/officeDocument/2006/math" xmlns:v="urn:schemas-microsoft-com:vml" xmlns:wp14="http://schemas.microsoft.com/office/word/2010/wordprocessingDrawing" xmlns:wp="http://schemas.openxmlformats.org/drawingml/2006/wordprocessingDrawing" xmlns:w10="urn:schemas-microsoft-com:office:word" xmlns:w="http://schemas.openxmlformats.org/wordprocessingml/2006/main" xmlns:w14="http://schemas.microsoft.com/office/word/2010/wordml" xmlns:w15="http://schemas.microsoft.com/office/word/2012/wordml" xmlns:wpg="http://schemas.microsoft.com/office/word/2010/wordprocessingGroup" xmlns:wpi="http://schemas.microsoft.com/office/word/2010/wordprocessingInk" xmlns:wne="http://schemas.microsoft.com/office/word/2006/wordml" xmlns:wps="http://schemas.microsoft.com/office/word/2010/wordprocessingShape" mc:Ignorable="w14 w15 wp14">
+<w:ftr xmlns:wpc="http://schemas.microsoft.com/office/word/2010/wordprocessingCanvas" xmlns:mc="http://schemas.openxmlformats.org/markup-compatibility/2006" xmlns:o="urn:schemas-microsoft-com:office:office" xmlns:r="http://schemas.openxmlformats.org/officeDocument/2006/relationships" xmlns:m="http://schemas.openxmlformats.org/officeDocument/2006/math" xmlns:v="urn:schemas-microsoft-com:vml" xmlns:wp14="http://schemas.microsoft.com/office/word/2010/wordprocessingDrawing" xmlns:wp="http://schemas.openxmlformats.org/drawingml/2006/wordprocessingDrawing" xmlns:w10="urn:schemas-microsoft-com:office:word" xmlns:w="http://schemas.openxmlformats.org/wordprocessingml/2006/main" xmlns:w14="http://schemas.microsoft.com/office/word/2010/wordml" xmlns:wpg="http://schemas.microsoft.com/office/word/2010/wordprocessingGroup" xmlns:wpi="http://schemas.microsoft.com/office/word/2010/wordprocessingInk" xmlns:wne="http://schemas.microsoft.com/office/word/2006/wordml" xmlns:wps="http://schemas.microsoft.com/office/word/2010/wordprocessingShape" mc:Ignorable="w14 wp14">
   <w:p>
     <w:pPr>
       <w:tabs>
@@ -7180,7 +7380,7 @@
         <w:sz w:val="24"/>
         <w:szCs w:val="24"/>
       </w:rPr>
-      <w:t>2</w:t>
+      <w:t>1</w:t>
     </w:r>
     <w:r>
       <w:rPr>
@@ -7249,7 +7449,7 @@
 </file>
 
 <file path=word/footnotes.xml><?xml version="1.0" encoding="utf-8"?>
-<w:footnotes xmlns:wpc="http://schemas.microsoft.com/office/word/2010/wordprocessingCanvas" xmlns:mc="http://schemas.openxmlformats.org/markup-compatibility/2006" xmlns:o="urn:schemas-microsoft-com:office:office" xmlns:r="http://schemas.openxmlformats.org/officeDocument/2006/relationships" xmlns:m="http://schemas.openxmlformats.org/officeDocument/2006/math" xmlns:v="urn:schemas-microsoft-com:vml" xmlns:wp14="http://schemas.microsoft.com/office/word/2010/wordprocessingDrawing" xmlns:wp="http://schemas.openxmlformats.org/drawingml/2006/wordprocessingDrawing" xmlns:w10="urn:schemas-microsoft-com:office:word" xmlns:w="http://schemas.openxmlformats.org/wordprocessingml/2006/main" xmlns:w14="http://schemas.microsoft.com/office/word/2010/wordml" xmlns:w15="http://schemas.microsoft.com/office/word/2012/wordml" xmlns:wpg="http://schemas.microsoft.com/office/word/2010/wordprocessingGroup" xmlns:wpi="http://schemas.microsoft.com/office/word/2010/wordprocessingInk" xmlns:wne="http://schemas.microsoft.com/office/word/2006/wordml" xmlns:wps="http://schemas.microsoft.com/office/word/2010/wordprocessingShape" mc:Ignorable="w14 w15 wp14">
+<w:footnotes xmlns:wpc="http://schemas.microsoft.com/office/word/2010/wordprocessingCanvas" xmlns:mc="http://schemas.openxmlformats.org/markup-compatibility/2006" xmlns:o="urn:schemas-microsoft-com:office:office" xmlns:r="http://schemas.openxmlformats.org/officeDocument/2006/relationships" xmlns:m="http://schemas.openxmlformats.org/officeDocument/2006/math" xmlns:v="urn:schemas-microsoft-com:vml" xmlns:wp14="http://schemas.microsoft.com/office/word/2010/wordprocessingDrawing" xmlns:wp="http://schemas.openxmlformats.org/drawingml/2006/wordprocessingDrawing" xmlns:w10="urn:schemas-microsoft-com:office:word" xmlns:w="http://schemas.openxmlformats.org/wordprocessingml/2006/main" xmlns:w14="http://schemas.microsoft.com/office/word/2010/wordml" xmlns:wpg="http://schemas.microsoft.com/office/word/2010/wordprocessingGroup" xmlns:wpi="http://schemas.microsoft.com/office/word/2010/wordprocessingInk" xmlns:wne="http://schemas.microsoft.com/office/word/2006/wordml" xmlns:wps="http://schemas.microsoft.com/office/word/2010/wordprocessingShape" mc:Ignorable="w14 wp14">
   <w:footnote w:type="separator" w:id="-1">
     <w:p>
       <w:pPr>
@@ -7274,7 +7474,7 @@
 </file>
 
 <file path=word/header1.xml><?xml version="1.0" encoding="utf-8"?>
-<w:hdr xmlns:wpc="http://schemas.microsoft.com/office/word/2010/wordprocessingCanvas" xmlns:mc="http://schemas.openxmlformats.org/markup-compatibility/2006" xmlns:o="urn:schemas-microsoft-com:office:office" xmlns:r="http://schemas.openxmlformats.org/officeDocument/2006/relationships" xmlns:m="http://schemas.openxmlformats.org/officeDocument/2006/math" xmlns:v="urn:schemas-microsoft-com:vml" xmlns:wp14="http://schemas.microsoft.com/office/word/2010/wordprocessingDrawing" xmlns:wp="http://schemas.openxmlformats.org/drawingml/2006/wordprocessingDrawing" xmlns:w10="urn:schemas-microsoft-com:office:word" xmlns:w="http://schemas.openxmlformats.org/wordprocessingml/2006/main" xmlns:w14="http://schemas.microsoft.com/office/word/2010/wordml" xmlns:w15="http://schemas.microsoft.com/office/word/2012/wordml" xmlns:wpg="http://schemas.microsoft.com/office/word/2010/wordprocessingGroup" xmlns:wpi="http://schemas.microsoft.com/office/word/2010/wordprocessingInk" xmlns:wne="http://schemas.microsoft.com/office/word/2006/wordml" xmlns:wps="http://schemas.microsoft.com/office/word/2010/wordprocessingShape" mc:Ignorable="w14 w15 wp14">
+<w:hdr xmlns:wpc="http://schemas.microsoft.com/office/word/2010/wordprocessingCanvas" xmlns:mc="http://schemas.openxmlformats.org/markup-compatibility/2006" xmlns:o="urn:schemas-microsoft-com:office:office" xmlns:r="http://schemas.openxmlformats.org/officeDocument/2006/relationships" xmlns:m="http://schemas.openxmlformats.org/officeDocument/2006/math" xmlns:v="urn:schemas-microsoft-com:vml" xmlns:wp14="http://schemas.microsoft.com/office/word/2010/wordprocessingDrawing" xmlns:wp="http://schemas.openxmlformats.org/drawingml/2006/wordprocessingDrawing" xmlns:w10="urn:schemas-microsoft-com:office:word" xmlns:w="http://schemas.openxmlformats.org/wordprocessingml/2006/main" xmlns:w14="http://schemas.microsoft.com/office/word/2010/wordml" xmlns:wpg="http://schemas.microsoft.com/office/word/2010/wordprocessingGroup" xmlns:wpi="http://schemas.microsoft.com/office/word/2010/wordprocessingInk" xmlns:wne="http://schemas.microsoft.com/office/word/2006/wordml" xmlns:wps="http://schemas.microsoft.com/office/word/2010/wordprocessingShape" mc:Ignorable="w14 wp14">
   <w:p>
     <w:pPr>
       <w:pStyle w:val="Header"/>
@@ -7362,8 +7562,8 @@
 </file>
 
 <file path=word/numbering.xml><?xml version="1.0" encoding="utf-8"?>
-<w:numbering xmlns:wpc="http://schemas.microsoft.com/office/word/2010/wordprocessingCanvas" xmlns:mc="http://schemas.openxmlformats.org/markup-compatibility/2006" xmlns:o="urn:schemas-microsoft-com:office:office" xmlns:r="http://schemas.openxmlformats.org/officeDocument/2006/relationships" xmlns:m="http://schemas.openxmlformats.org/officeDocument/2006/math" xmlns:v="urn:schemas-microsoft-com:vml" xmlns:wp14="http://schemas.microsoft.com/office/word/2010/wordprocessingDrawing" xmlns:wp="http://schemas.openxmlformats.org/drawingml/2006/wordprocessingDrawing" xmlns:w10="urn:schemas-microsoft-com:office:word" xmlns:w="http://schemas.openxmlformats.org/wordprocessingml/2006/main" xmlns:w14="http://schemas.microsoft.com/office/word/2010/wordml" xmlns:w15="http://schemas.microsoft.com/office/word/2012/wordml" xmlns:wpg="http://schemas.microsoft.com/office/word/2010/wordprocessingGroup" xmlns:wpi="http://schemas.microsoft.com/office/word/2010/wordprocessingInk" xmlns:wne="http://schemas.microsoft.com/office/word/2006/wordml" xmlns:wps="http://schemas.microsoft.com/office/word/2010/wordprocessingShape" mc:Ignorable="w14 w15 wp14">
-  <w:abstractNum w:abstractNumId="0" w15:restartNumberingAfterBreak="0">
+<w:numbering xmlns:wpc="http://schemas.microsoft.com/office/word/2010/wordprocessingCanvas" xmlns:mc="http://schemas.openxmlformats.org/markup-compatibility/2006" xmlns:o="urn:schemas-microsoft-com:office:office" xmlns:r="http://schemas.openxmlformats.org/officeDocument/2006/relationships" xmlns:m="http://schemas.openxmlformats.org/officeDocument/2006/math" xmlns:v="urn:schemas-microsoft-com:vml" xmlns:wp14="http://schemas.microsoft.com/office/word/2010/wordprocessingDrawing" xmlns:wp="http://schemas.openxmlformats.org/drawingml/2006/wordprocessingDrawing" xmlns:w10="urn:schemas-microsoft-com:office:word" xmlns:w="http://schemas.openxmlformats.org/wordprocessingml/2006/main" xmlns:w14="http://schemas.microsoft.com/office/word/2010/wordml" xmlns:wpg="http://schemas.microsoft.com/office/word/2010/wordprocessingGroup" xmlns:wpi="http://schemas.microsoft.com/office/word/2010/wordprocessingInk" xmlns:wne="http://schemas.microsoft.com/office/word/2006/wordml" xmlns:wps="http://schemas.microsoft.com/office/word/2010/wordprocessingShape" mc:Ignorable="w14 wp14">
+  <w:abstractNum w:abstractNumId="0">
     <w:nsid w:val="3C640575"/>
     <w:multiLevelType w:val="hybridMultilevel"/>
     <w:tmpl w:val="F9E0B336"/>
@@ -7454,7 +7654,7 @@
       </w:pPr>
     </w:lvl>
   </w:abstractNum>
-  <w:abstractNum w:abstractNumId="1" w15:restartNumberingAfterBreak="0">
+  <w:abstractNum w:abstractNumId="1">
     <w:nsid w:val="5D961ACF"/>
     <w:multiLevelType w:val="hybridMultilevel"/>
     <w:tmpl w:val="D2582ABC"/>
@@ -7543,7 +7743,7 @@
       </w:pPr>
     </w:lvl>
   </w:abstractNum>
-  <w:abstractNum w:abstractNumId="2" w15:restartNumberingAfterBreak="0">
+  <w:abstractNum w:abstractNumId="2">
     <w:nsid w:val="62E53273"/>
     <w:multiLevelType w:val="hybridMultilevel"/>
     <w:tmpl w:val="7082C804"/>
@@ -7632,7 +7832,7 @@
       </w:pPr>
     </w:lvl>
   </w:abstractNum>
-  <w:abstractNum w:abstractNumId="3" w15:restartNumberingAfterBreak="0">
+  <w:abstractNum w:abstractNumId="3">
     <w:nsid w:val="6E9C3907"/>
     <w:multiLevelType w:val="hybridMultilevel"/>
     <w:tmpl w:val="1228E84C"/>
@@ -7745,7 +7945,7 @@
       </w:rPr>
     </w:lvl>
   </w:abstractNum>
-  <w:abstractNum w:abstractNumId="4" w15:restartNumberingAfterBreak="0">
+  <w:abstractNum w:abstractNumId="4">
     <w:nsid w:val="6FC516C3"/>
     <w:multiLevelType w:val="hybridMultilevel"/>
     <w:tmpl w:val="6C0A3790"/>
@@ -7837,7 +8037,7 @@
       </w:pPr>
     </w:lvl>
   </w:abstractNum>
-  <w:abstractNum w:abstractNumId="5" w15:restartNumberingAfterBreak="0">
+  <w:abstractNum w:abstractNumId="5">
     <w:nsid w:val="7ABB181A"/>
     <w:multiLevelType w:val="hybridMultilevel"/>
     <w:tmpl w:val="3EE67D6A"/>
@@ -7926,7 +8126,7 @@
       </w:pPr>
     </w:lvl>
   </w:abstractNum>
-  <w:abstractNum w:abstractNumId="6" w15:restartNumberingAfterBreak="0">
+  <w:abstractNum w:abstractNumId="6">
     <w:nsid w:val="7EC75A79"/>
     <w:multiLevelType w:val="hybridMultilevel"/>
     <w:tmpl w:val="32D21A06"/>
@@ -8050,7 +8250,7 @@
 </file>
 
 <file path=word/styles.xml><?xml version="1.0" encoding="utf-8"?>
-<w:styles xmlns:mc="http://schemas.openxmlformats.org/markup-compatibility/2006" xmlns:r="http://schemas.openxmlformats.org/officeDocument/2006/relationships" xmlns:w="http://schemas.openxmlformats.org/wordprocessingml/2006/main" xmlns:w14="http://schemas.microsoft.com/office/word/2010/wordml" xmlns:w15="http://schemas.microsoft.com/office/word/2012/wordml" mc:Ignorable="w14 w15">
+<w:styles xmlns:mc="http://schemas.openxmlformats.org/markup-compatibility/2006" xmlns:r="http://schemas.openxmlformats.org/officeDocument/2006/relationships" xmlns:w="http://schemas.openxmlformats.org/wordprocessingml/2006/main" xmlns:w14="http://schemas.microsoft.com/office/word/2010/wordml" mc:Ignorable="w14">
   <w:docDefaults>
     <w:rPrDefault>
       <w:rPr>
@@ -8066,378 +8266,1164 @@
       </w:pPr>
     </w:pPrDefault>
   </w:docDefaults>
-  <w:latentStyles w:defLockedState="0" w:defUIPriority="99" w:defSemiHidden="0" w:defUnhideWhenUsed="0" w:defQFormat="0" w:count="371">
-    <w:lsdException w:name="Normal" w:uiPriority="0" w:qFormat="1"/>
-    <w:lsdException w:name="heading 1" w:uiPriority="9" w:qFormat="1"/>
-    <w:lsdException w:name="heading 2" w:semiHidden="1" w:uiPriority="9" w:unhideWhenUsed="1" w:qFormat="1"/>
-    <w:lsdException w:name="heading 3" w:semiHidden="1" w:uiPriority="9" w:unhideWhenUsed="1" w:qFormat="1"/>
-    <w:lsdException w:name="heading 4" w:semiHidden="1" w:uiPriority="9" w:unhideWhenUsed="1" w:qFormat="1"/>
-    <w:lsdException w:name="heading 5" w:semiHidden="1" w:uiPriority="9" w:unhideWhenUsed="1" w:qFormat="1"/>
-    <w:lsdException w:name="heading 6" w:semiHidden="1" w:uiPriority="9" w:unhideWhenUsed="1" w:qFormat="1"/>
-    <w:lsdException w:name="heading 7" w:semiHidden="1" w:uiPriority="9" w:unhideWhenUsed="1" w:qFormat="1"/>
-    <w:lsdException w:name="heading 8" w:semiHidden="1" w:uiPriority="9" w:unhideWhenUsed="1" w:qFormat="1"/>
-    <w:lsdException w:name="heading 9" w:semiHidden="1" w:uiPriority="9" w:unhideWhenUsed="1" w:qFormat="1"/>
-    <w:lsdException w:name="index 1" w:semiHidden="1" w:unhideWhenUsed="1"/>
-    <w:lsdException w:name="index 2" w:semiHidden="1" w:unhideWhenUsed="1"/>
-    <w:lsdException w:name="index 3" w:semiHidden="1" w:unhideWhenUsed="1"/>
-    <w:lsdException w:name="index 4" w:semiHidden="1" w:unhideWhenUsed="1"/>
-    <w:lsdException w:name="index 5" w:semiHidden="1" w:unhideWhenUsed="1"/>
-    <w:lsdException w:name="index 6" w:semiHidden="1" w:unhideWhenUsed="1"/>
-    <w:lsdException w:name="index 7" w:semiHidden="1" w:unhideWhenUsed="1"/>
-    <w:lsdException w:name="index 8" w:semiHidden="1" w:unhideWhenUsed="1"/>
-    <w:lsdException w:name="index 9" w:semiHidden="1" w:unhideWhenUsed="1"/>
-    <w:lsdException w:name="toc 1" w:semiHidden="1" w:uiPriority="39" w:unhideWhenUsed="1"/>
-    <w:lsdException w:name="toc 2" w:semiHidden="1" w:uiPriority="39" w:unhideWhenUsed="1"/>
-    <w:lsdException w:name="toc 3" w:semiHidden="1" w:uiPriority="39" w:unhideWhenUsed="1"/>
-    <w:lsdException w:name="toc 4" w:semiHidden="1" w:uiPriority="39" w:unhideWhenUsed="1"/>
-    <w:lsdException w:name="toc 5" w:semiHidden="1" w:uiPriority="39" w:unhideWhenUsed="1"/>
-    <w:lsdException w:name="toc 6" w:semiHidden="1" w:uiPriority="39" w:unhideWhenUsed="1"/>
-    <w:lsdException w:name="toc 7" w:semiHidden="1" w:uiPriority="39" w:unhideWhenUsed="1"/>
-    <w:lsdException w:name="toc 8" w:semiHidden="1" w:uiPriority="39" w:unhideWhenUsed="1"/>
-    <w:lsdException w:name="toc 9" w:semiHidden="1" w:uiPriority="39" w:unhideWhenUsed="1"/>
-    <w:lsdException w:name="Normal Indent" w:semiHidden="1" w:unhideWhenUsed="1"/>
-    <w:lsdException w:name="footnote text" w:semiHidden="1" w:unhideWhenUsed="1"/>
-    <w:lsdException w:name="annotation text" w:semiHidden="1" w:unhideWhenUsed="1"/>
-    <w:lsdException w:name="header" w:semiHidden="1" w:unhideWhenUsed="1"/>
-    <w:lsdException w:name="footer" w:semiHidden="1" w:unhideWhenUsed="1"/>
-    <w:lsdException w:name="index heading" w:semiHidden="1" w:unhideWhenUsed="1"/>
-    <w:lsdException w:name="caption" w:semiHidden="1" w:uiPriority="35" w:unhideWhenUsed="1" w:qFormat="1"/>
-    <w:lsdException w:name="table of figures" w:semiHidden="1" w:unhideWhenUsed="1"/>
-    <w:lsdException w:name="envelope address" w:semiHidden="1" w:unhideWhenUsed="1"/>
-    <w:lsdException w:name="envelope return" w:semiHidden="1" w:unhideWhenUsed="1"/>
-    <w:lsdException w:name="footnote reference" w:semiHidden="1" w:unhideWhenUsed="1"/>
-    <w:lsdException w:name="annotation reference" w:semiHidden="1" w:unhideWhenUsed="1"/>
-    <w:lsdException w:name="line number" w:semiHidden="1" w:unhideWhenUsed="1"/>
-    <w:lsdException w:name="page number" w:semiHidden="1" w:unhideWhenUsed="1"/>
-    <w:lsdException w:name="endnote reference" w:semiHidden="1" w:unhideWhenUsed="1"/>
-    <w:lsdException w:name="endnote text" w:semiHidden="1" w:unhideWhenUsed="1"/>
-    <w:lsdException w:name="table of authorities" w:semiHidden="1" w:unhideWhenUsed="1"/>
-    <w:lsdException w:name="macro" w:semiHidden="1" w:unhideWhenUsed="1"/>
-    <w:lsdException w:name="toa heading" w:semiHidden="1" w:unhideWhenUsed="1"/>
-    <w:lsdException w:name="List" w:semiHidden="1" w:unhideWhenUsed="1"/>
-    <w:lsdException w:name="List Bullet" w:semiHidden="1" w:unhideWhenUsed="1"/>
-    <w:lsdException w:name="List Number" w:semiHidden="1" w:unhideWhenUsed="1"/>
-    <w:lsdException w:name="List 2" w:semiHidden="1" w:unhideWhenUsed="1"/>
-    <w:lsdException w:name="List 3" w:semiHidden="1" w:unhideWhenUsed="1"/>
-    <w:lsdException w:name="List 4" w:semiHidden="1" w:unhideWhenUsed="1"/>
-    <w:lsdException w:name="List 5" w:semiHidden="1" w:unhideWhenUsed="1"/>
-    <w:lsdException w:name="List Bullet 2" w:semiHidden="1" w:unhideWhenUsed="1"/>
-    <w:lsdException w:name="List Bullet 3" w:semiHidden="1" w:unhideWhenUsed="1"/>
-    <w:lsdException w:name="List Bullet 4" w:semiHidden="1" w:unhideWhenUsed="1"/>
-    <w:lsdException w:name="List Bullet 5" w:semiHidden="1" w:unhideWhenUsed="1"/>
-    <w:lsdException w:name="List Number 2" w:semiHidden="1" w:unhideWhenUsed="1"/>
-    <w:lsdException w:name="List Number 3" w:semiHidden="1" w:unhideWhenUsed="1"/>
-    <w:lsdException w:name="List Number 4" w:semiHidden="1" w:unhideWhenUsed="1"/>
-    <w:lsdException w:name="List Number 5" w:semiHidden="1" w:unhideWhenUsed="1"/>
-    <w:lsdException w:name="Title" w:uiPriority="10" w:qFormat="1"/>
-    <w:lsdException w:name="Closing" w:semiHidden="1" w:unhideWhenUsed="1"/>
-    <w:lsdException w:name="Signature" w:semiHidden="1" w:unhideWhenUsed="1"/>
-    <w:lsdException w:name="Default Paragraph Font" w:semiHidden="1" w:uiPriority="1" w:unhideWhenUsed="1"/>
-    <w:lsdException w:name="Body Text" w:semiHidden="1" w:unhideWhenUsed="1"/>
-    <w:lsdException w:name="Body Text Indent" w:semiHidden="1" w:unhideWhenUsed="1"/>
-    <w:lsdException w:name="List Continue" w:semiHidden="1" w:unhideWhenUsed="1"/>
-    <w:lsdException w:name="List Continue 2" w:semiHidden="1" w:unhideWhenUsed="1"/>
-    <w:lsdException w:name="List Continue 3" w:semiHidden="1" w:unhideWhenUsed="1"/>
-    <w:lsdException w:name="List Continue 4" w:semiHidden="1" w:unhideWhenUsed="1"/>
-    <w:lsdException w:name="List Continue 5" w:semiHidden="1" w:unhideWhenUsed="1"/>
-    <w:lsdException w:name="Message Header" w:semiHidden="1" w:unhideWhenUsed="1"/>
-    <w:lsdException w:name="Subtitle" w:uiPriority="11" w:qFormat="1"/>
-    <w:lsdException w:name="Salutation" w:semiHidden="1" w:unhideWhenUsed="1"/>
-    <w:lsdException w:name="Date" w:semiHidden="1" w:unhideWhenUsed="1"/>
-    <w:lsdException w:name="Body Text First Indent" w:semiHidden="1" w:unhideWhenUsed="1"/>
-    <w:lsdException w:name="Body Text First Indent 2" w:semiHidden="1" w:unhideWhenUsed="1"/>
-    <w:lsdException w:name="Note Heading" w:semiHidden="1" w:unhideWhenUsed="1"/>
-    <w:lsdException w:name="Body Text 2" w:semiHidden="1" w:unhideWhenUsed="1"/>
-    <w:lsdException w:name="Body Text 3" w:semiHidden="1" w:unhideWhenUsed="1"/>
-    <w:lsdException w:name="Body Text Indent 2" w:semiHidden="1" w:unhideWhenUsed="1"/>
-    <w:lsdException w:name="Body Text Indent 3" w:semiHidden="1" w:unhideWhenUsed="1"/>
-    <w:lsdException w:name="Block Text" w:semiHidden="1" w:unhideWhenUsed="1"/>
-    <w:lsdException w:name="Hyperlink" w:semiHidden="1" w:unhideWhenUsed="1"/>
-    <w:lsdException w:name="FollowedHyperlink" w:semiHidden="1" w:unhideWhenUsed="1"/>
-    <w:lsdException w:name="Strong" w:uiPriority="22" w:qFormat="1"/>
-    <w:lsdException w:name="Emphasis" w:uiPriority="20" w:qFormat="1"/>
-    <w:lsdException w:name="Document Map" w:semiHidden="1" w:unhideWhenUsed="1"/>
-    <w:lsdException w:name="Plain Text" w:semiHidden="1" w:unhideWhenUsed="1"/>
-    <w:lsdException w:name="E-mail Signature" w:semiHidden="1" w:unhideWhenUsed="1"/>
-    <w:lsdException w:name="HTML Top of Form" w:semiHidden="1" w:unhideWhenUsed="1"/>
-    <w:lsdException w:name="HTML Bottom of Form" w:semiHidden="1" w:unhideWhenUsed="1"/>
-    <w:lsdException w:name="Normal (Web)" w:semiHidden="1" w:unhideWhenUsed="1"/>
-    <w:lsdException w:name="HTML Acronym" w:semiHidden="1" w:unhideWhenUsed="1"/>
-    <w:lsdException w:name="HTML Address" w:semiHidden="1" w:unhideWhenUsed="1"/>
-    <w:lsdException w:name="HTML Cite" w:semiHidden="1" w:unhideWhenUsed="1"/>
-    <w:lsdException w:name="HTML Code" w:semiHidden="1" w:unhideWhenUsed="1"/>
-    <w:lsdException w:name="HTML Definition" w:semiHidden="1" w:unhideWhenUsed="1"/>
-    <w:lsdException w:name="HTML Keyboard" w:semiHidden="1" w:unhideWhenUsed="1"/>
-    <w:lsdException w:name="HTML Preformatted" w:semiHidden="1" w:unhideWhenUsed="1"/>
-    <w:lsdException w:name="HTML Sample" w:semiHidden="1" w:unhideWhenUsed="1"/>
-    <w:lsdException w:name="HTML Typewriter" w:semiHidden="1" w:unhideWhenUsed="1"/>
-    <w:lsdException w:name="HTML Variable" w:semiHidden="1" w:unhideWhenUsed="1"/>
-    <w:lsdException w:name="Normal Table" w:semiHidden="1" w:unhideWhenUsed="1"/>
-    <w:lsdException w:name="annotation subject" w:semiHidden="1" w:unhideWhenUsed="1"/>
-    <w:lsdException w:name="No List" w:semiHidden="1" w:unhideWhenUsed="1"/>
-    <w:lsdException w:name="Outline List 1" w:semiHidden="1" w:unhideWhenUsed="1"/>
-    <w:lsdException w:name="Outline List 2" w:semiHidden="1" w:unhideWhenUsed="1"/>
-    <w:lsdException w:name="Outline List 3" w:semiHidden="1" w:unhideWhenUsed="1"/>
-    <w:lsdException w:name="Table Simple 1" w:semiHidden="1" w:unhideWhenUsed="1"/>
-    <w:lsdException w:name="Table Simple 2" w:semiHidden="1" w:unhideWhenUsed="1"/>
-    <w:lsdException w:name="Table Simple 3" w:semiHidden="1" w:unhideWhenUsed="1"/>
-    <w:lsdException w:name="Table Classic 1" w:semiHidden="1" w:unhideWhenUsed="1"/>
-    <w:lsdException w:name="Table Classic 2" w:semiHidden="1" w:unhideWhenUsed="1"/>
-    <w:lsdException w:name="Table Classic 3" w:semiHidden="1" w:unhideWhenUsed="1"/>
-    <w:lsdException w:name="Table Classic 4" w:semiHidden="1" w:unhideWhenUsed="1"/>
-    <w:lsdException w:name="Table Colorful 1" w:semiHidden="1" w:unhideWhenUsed="1"/>
-    <w:lsdException w:name="Table Colorful 2" w:semiHidden="1" w:unhideWhenUsed="1"/>
-    <w:lsdException w:name="Table Colorful 3" w:semiHidden="1" w:unhideWhenUsed="1"/>
-    <w:lsdException w:name="Table Columns 1" w:semiHidden="1" w:unhideWhenUsed="1"/>
-    <w:lsdException w:name="Table Columns 2" w:semiHidden="1" w:unhideWhenUsed="1"/>
-    <w:lsdException w:name="Table Columns 3" w:semiHidden="1" w:unhideWhenUsed="1"/>
-    <w:lsdException w:name="Table Columns 4" w:semiHidden="1" w:unhideWhenUsed="1"/>
-    <w:lsdException w:name="Table Columns 5" w:semiHidden="1" w:unhideWhenUsed="1"/>
-    <w:lsdException w:name="Table Grid 1" w:semiHidden="1" w:unhideWhenUsed="1"/>
-    <w:lsdException w:name="Table Grid 2" w:semiHidden="1" w:unhideWhenUsed="1"/>
-    <w:lsdException w:name="Table Grid 3" w:semiHidden="1" w:unhideWhenUsed="1"/>
-    <w:lsdException w:name="Table Grid 4" w:semiHidden="1" w:unhideWhenUsed="1"/>
-    <w:lsdException w:name="Table Grid 5" w:semiHidden="1" w:unhideWhenUsed="1"/>
-    <w:lsdException w:name="Table Grid 6" w:semiHidden="1" w:unhideWhenUsed="1"/>
-    <w:lsdException w:name="Table Grid 7" w:semiHidden="1" w:unhideWhenUsed="1"/>
-    <w:lsdException w:name="Table Grid 8" w:semiHidden="1" w:unhideWhenUsed="1"/>
-    <w:lsdException w:name="Table List 1" w:semiHidden="1" w:unhideWhenUsed="1"/>
-    <w:lsdException w:name="Table List 2" w:semiHidden="1" w:unhideWhenUsed="1"/>
-    <w:lsdException w:name="Table List 3" w:semiHidden="1" w:unhideWhenUsed="1"/>
-    <w:lsdException w:name="Table List 4" w:semiHidden="1" w:unhideWhenUsed="1"/>
-    <w:lsdException w:name="Table List 5" w:semiHidden="1" w:unhideWhenUsed="1"/>
-    <w:lsdException w:name="Table List 6" w:semiHidden="1" w:unhideWhenUsed="1"/>
-    <w:lsdException w:name="Table List 7" w:semiHidden="1" w:unhideWhenUsed="1"/>
-    <w:lsdException w:name="Table List 8" w:semiHidden="1" w:unhideWhenUsed="1"/>
-    <w:lsdException w:name="Table 3D effects 1" w:semiHidden="1" w:unhideWhenUsed="1"/>
-    <w:lsdException w:name="Table 3D effects 2" w:semiHidden="1" w:unhideWhenUsed="1"/>
-    <w:lsdException w:name="Table 3D effects 3" w:semiHidden="1" w:unhideWhenUsed="1"/>
-    <w:lsdException w:name="Table Contemporary" w:semiHidden="1" w:unhideWhenUsed="1"/>
-    <w:lsdException w:name="Table Elegant" w:semiHidden="1" w:unhideWhenUsed="1"/>
-    <w:lsdException w:name="Table Professional" w:semiHidden="1" w:unhideWhenUsed="1"/>
-    <w:lsdException w:name="Table Subtle 1" w:semiHidden="1" w:unhideWhenUsed="1"/>
-    <w:lsdException w:name="Table Subtle 2" w:semiHidden="1" w:unhideWhenUsed="1"/>
-    <w:lsdException w:name="Table Web 1" w:semiHidden="1" w:unhideWhenUsed="1"/>
-    <w:lsdException w:name="Table Web 2" w:semiHidden="1" w:unhideWhenUsed="1"/>
-    <w:lsdException w:name="Table Web 3" w:semiHidden="1" w:unhideWhenUsed="1"/>
-    <w:lsdException w:name="Balloon Text" w:semiHidden="1" w:unhideWhenUsed="1"/>
-    <w:lsdException w:name="Table Grid" w:uiPriority="39"/>
-    <w:lsdException w:name="Table Theme" w:semiHidden="1" w:unhideWhenUsed="1"/>
-    <w:lsdException w:name="Placeholder Text" w:semiHidden="1"/>
-    <w:lsdException w:name="No Spacing" w:uiPriority="1" w:qFormat="1"/>
-    <w:lsdException w:name="Light Shading" w:uiPriority="60"/>
-    <w:lsdException w:name="Light List" w:uiPriority="61"/>
-    <w:lsdException w:name="Light Grid" w:uiPriority="62"/>
-    <w:lsdException w:name="Medium Shading 1" w:uiPriority="63"/>
-    <w:lsdException w:name="Medium Shading 2" w:uiPriority="64"/>
-    <w:lsdException w:name="Medium List 1" w:uiPriority="65"/>
-    <w:lsdException w:name="Medium List 2" w:uiPriority="66"/>
-    <w:lsdException w:name="Medium Grid 1" w:uiPriority="67"/>
-    <w:lsdException w:name="Medium Grid 2" w:uiPriority="68"/>
-    <w:lsdException w:name="Medium Grid 3" w:uiPriority="69"/>
-    <w:lsdException w:name="Dark List" w:uiPriority="70"/>
-    <w:lsdException w:name="Colorful Shading" w:uiPriority="71"/>
-    <w:lsdException w:name="Colorful List" w:uiPriority="72"/>
-    <w:lsdException w:name="Colorful Grid" w:uiPriority="73"/>
-    <w:lsdException w:name="Light Shading Accent 1" w:uiPriority="60"/>
-    <w:lsdException w:name="Light List Accent 1" w:uiPriority="61"/>
-    <w:lsdException w:name="Light Grid Accent 1" w:uiPriority="62"/>
-    <w:lsdException w:name="Medium Shading 1 Accent 1" w:uiPriority="63"/>
-    <w:lsdException w:name="Medium Shading 2 Accent 1" w:uiPriority="64"/>
-    <w:lsdException w:name="Medium List 1 Accent 1" w:uiPriority="65"/>
-    <w:lsdException w:name="Revision" w:semiHidden="1"/>
-    <w:lsdException w:name="List Paragraph" w:uiPriority="34" w:qFormat="1"/>
-    <w:lsdException w:name="Quote" w:uiPriority="29" w:qFormat="1"/>
-    <w:lsdException w:name="Intense Quote" w:uiPriority="30" w:qFormat="1"/>
-    <w:lsdException w:name="Medium List 2 Accent 1" w:uiPriority="66"/>
-    <w:lsdException w:name="Medium Grid 1 Accent 1" w:uiPriority="67"/>
-    <w:lsdException w:name="Medium Grid 2 Accent 1" w:uiPriority="68"/>
-    <w:lsdException w:name="Medium Grid 3 Accent 1" w:uiPriority="69"/>
-    <w:lsdException w:name="Dark List Accent 1" w:uiPriority="70"/>
-    <w:lsdException w:name="Colorful Shading Accent 1" w:uiPriority="71"/>
-    <w:lsdException w:name="Colorful List Accent 1" w:uiPriority="72"/>
-    <w:lsdException w:name="Colorful Grid Accent 1" w:uiPriority="73"/>
-    <w:lsdException w:name="Light Shading Accent 2" w:uiPriority="60"/>
-    <w:lsdException w:name="Light List Accent 2" w:uiPriority="61"/>
-    <w:lsdException w:name="Light Grid Accent 2" w:uiPriority="62"/>
-    <w:lsdException w:name="Medium Shading 1 Accent 2" w:uiPriority="63"/>
-    <w:lsdException w:name="Medium Shading 2 Accent 2" w:uiPriority="64"/>
-    <w:lsdException w:name="Medium List 1 Accent 2" w:uiPriority="65"/>
-    <w:lsdException w:name="Medium List 2 Accent 2" w:uiPriority="66"/>
-    <w:lsdException w:name="Medium Grid 1 Accent 2" w:uiPriority="67"/>
-    <w:lsdException w:name="Medium Grid 2 Accent 2" w:uiPriority="68"/>
-    <w:lsdException w:name="Medium Grid 3 Accent 2" w:uiPriority="69"/>
-    <w:lsdException w:name="Dark List Accent 2" w:uiPriority="70"/>
-    <w:lsdException w:name="Colorful Shading Accent 2" w:uiPriority="71"/>
-    <w:lsdException w:name="Colorful List Accent 2" w:uiPriority="72"/>
-    <w:lsdException w:name="Colorful Grid Accent 2" w:uiPriority="73"/>
-    <w:lsdException w:name="Light Shading Accent 3" w:uiPriority="60"/>
-    <w:lsdException w:name="Light List Accent 3" w:uiPriority="61"/>
-    <w:lsdException w:name="Light Grid Accent 3" w:uiPriority="62"/>
-    <w:lsdException w:name="Medium Shading 1 Accent 3" w:uiPriority="63"/>
-    <w:lsdException w:name="Medium Shading 2 Accent 3" w:uiPriority="64"/>
-    <w:lsdException w:name="Medium List 1 Accent 3" w:uiPriority="65"/>
-    <w:lsdException w:name="Medium List 2 Accent 3" w:uiPriority="66"/>
-    <w:lsdException w:name="Medium Grid 1 Accent 3" w:uiPriority="67"/>
-    <w:lsdException w:name="Medium Grid 2 Accent 3" w:uiPriority="68"/>
-    <w:lsdException w:name="Medium Grid 3 Accent 3" w:uiPriority="69"/>
-    <w:lsdException w:name="Dark List Accent 3" w:uiPriority="70"/>
-    <w:lsdException w:name="Colorful Shading Accent 3" w:uiPriority="71"/>
-    <w:lsdException w:name="Colorful List Accent 3" w:uiPriority="72"/>
-    <w:lsdException w:name="Colorful Grid Accent 3" w:uiPriority="73"/>
-    <w:lsdException w:name="Light Shading Accent 4" w:uiPriority="60"/>
-    <w:lsdException w:name="Light List Accent 4" w:uiPriority="61"/>
-    <w:lsdException w:name="Light Grid Accent 4" w:uiPriority="62"/>
-    <w:lsdException w:name="Medium Shading 1 Accent 4" w:uiPriority="63"/>
-    <w:lsdException w:name="Medium Shading 2 Accent 4" w:uiPriority="64"/>
-    <w:lsdException w:name="Medium List 1 Accent 4" w:uiPriority="65"/>
-    <w:lsdException w:name="Medium List 2 Accent 4" w:uiPriority="66"/>
-    <w:lsdException w:name="Medium Grid 1 Accent 4" w:uiPriority="67"/>
-    <w:lsdException w:name="Medium Grid 2 Accent 4" w:uiPriority="68"/>
-    <w:lsdException w:name="Medium Grid 3 Accent 4" w:uiPriority="69"/>
-    <w:lsdException w:name="Dark List Accent 4" w:uiPriority="70"/>
-    <w:lsdException w:name="Colorful Shading Accent 4" w:uiPriority="71"/>
-    <w:lsdException w:name="Colorful List Accent 4" w:uiPriority="72"/>
-    <w:lsdException w:name="Colorful Grid Accent 4" w:uiPriority="73"/>
-    <w:lsdException w:name="Light Shading Accent 5" w:uiPriority="60"/>
-    <w:lsdException w:name="Light List Accent 5" w:uiPriority="61"/>
-    <w:lsdException w:name="Light Grid Accent 5" w:uiPriority="62"/>
-    <w:lsdException w:name="Medium Shading 1 Accent 5" w:uiPriority="63"/>
-    <w:lsdException w:name="Medium Shading 2 Accent 5" w:uiPriority="64"/>
-    <w:lsdException w:name="Medium List 1 Accent 5" w:uiPriority="65"/>
-    <w:lsdException w:name="Medium List 2 Accent 5" w:uiPriority="66"/>
-    <w:lsdException w:name="Medium Grid 1 Accent 5" w:uiPriority="67"/>
-    <w:lsdException w:name="Medium Grid 2 Accent 5" w:uiPriority="68"/>
-    <w:lsdException w:name="Medium Grid 3 Accent 5" w:uiPriority="69"/>
-    <w:lsdException w:name="Dark List Accent 5" w:uiPriority="70"/>
-    <w:lsdException w:name="Colorful Shading Accent 5" w:uiPriority="71"/>
-    <w:lsdException w:name="Colorful List Accent 5" w:uiPriority="72"/>
-    <w:lsdException w:name="Colorful Grid Accent 5" w:uiPriority="73"/>
-    <w:lsdException w:name="Light Shading Accent 6" w:uiPriority="60"/>
-    <w:lsdException w:name="Light List Accent 6" w:uiPriority="61"/>
-    <w:lsdException w:name="Light Grid Accent 6" w:uiPriority="62"/>
-    <w:lsdException w:name="Medium Shading 1 Accent 6" w:uiPriority="63"/>
-    <w:lsdException w:name="Medium Shading 2 Accent 6" w:uiPriority="64"/>
-    <w:lsdException w:name="Medium List 1 Accent 6" w:uiPriority="65"/>
-    <w:lsdException w:name="Medium List 2 Accent 6" w:uiPriority="66"/>
-    <w:lsdException w:name="Medium Grid 1 Accent 6" w:uiPriority="67"/>
-    <w:lsdException w:name="Medium Grid 2 Accent 6" w:uiPriority="68"/>
-    <w:lsdException w:name="Medium Grid 3 Accent 6" w:uiPriority="69"/>
-    <w:lsdException w:name="Dark List Accent 6" w:uiPriority="70"/>
-    <w:lsdException w:name="Colorful Shading Accent 6" w:uiPriority="71"/>
-    <w:lsdException w:name="Colorful List Accent 6" w:uiPriority="72"/>
-    <w:lsdException w:name="Colorful Grid Accent 6" w:uiPriority="73"/>
-    <w:lsdException w:name="Subtle Emphasis" w:uiPriority="19" w:qFormat="1"/>
-    <w:lsdException w:name="Intense Emphasis" w:uiPriority="21" w:qFormat="1"/>
-    <w:lsdException w:name="Subtle Reference" w:uiPriority="31" w:qFormat="1"/>
-    <w:lsdException w:name="Intense Reference" w:uiPriority="32" w:qFormat="1"/>
-    <w:lsdException w:name="Book Title" w:uiPriority="33" w:qFormat="1"/>
-    <w:lsdException w:name="Bibliography" w:semiHidden="1" w:uiPriority="37" w:unhideWhenUsed="1"/>
-    <w:lsdException w:name="TOC Heading" w:semiHidden="1" w:uiPriority="39" w:unhideWhenUsed="1" w:qFormat="1"/>
-    <w:lsdException w:name="Plain Table 1" w:uiPriority="41"/>
-    <w:lsdException w:name="Plain Table 2" w:uiPriority="42"/>
-    <w:lsdException w:name="Plain Table 3" w:uiPriority="43"/>
-    <w:lsdException w:name="Plain Table 4" w:uiPriority="44"/>
-    <w:lsdException w:name="Plain Table 5" w:uiPriority="45"/>
-    <w:lsdException w:name="Grid Table Light" w:uiPriority="40"/>
-    <w:lsdException w:name="Grid Table 1 Light" w:uiPriority="46"/>
-    <w:lsdException w:name="Grid Table 2" w:uiPriority="47"/>
-    <w:lsdException w:name="Grid Table 3" w:uiPriority="48"/>
-    <w:lsdException w:name="Grid Table 4" w:uiPriority="49"/>
-    <w:lsdException w:name="Grid Table 5 Dark" w:uiPriority="50"/>
-    <w:lsdException w:name="Grid Table 6 Colorful" w:uiPriority="51"/>
-    <w:lsdException w:name="Grid Table 7 Colorful" w:uiPriority="52"/>
-    <w:lsdException w:name="Grid Table 1 Light Accent 1" w:uiPriority="46"/>
-    <w:lsdException w:name="Grid Table 2 Accent 1" w:uiPriority="47"/>
-    <w:lsdException w:name="Grid Table 3 Accent 1" w:uiPriority="48"/>
-    <w:lsdException w:name="Grid Table 4 Accent 1" w:uiPriority="49"/>
-    <w:lsdException w:name="Grid Table 5 Dark Accent 1" w:uiPriority="50"/>
-    <w:lsdException w:name="Grid Table 6 Colorful Accent 1" w:uiPriority="51"/>
-    <w:lsdException w:name="Grid Table 7 Colorful Accent 1" w:uiPriority="52"/>
-    <w:lsdException w:name="Grid Table 1 Light Accent 2" w:uiPriority="46"/>
-    <w:lsdException w:name="Grid Table 2 Accent 2" w:uiPriority="47"/>
-    <w:lsdException w:name="Grid Table 3 Accent 2" w:uiPriority="48"/>
-    <w:lsdException w:name="Grid Table 4 Accent 2" w:uiPriority="49"/>
-    <w:lsdException w:name="Grid Table 5 Dark Accent 2" w:uiPriority="50"/>
-    <w:lsdException w:name="Grid Table 6 Colorful Accent 2" w:uiPriority="51"/>
-    <w:lsdException w:name="Grid Table 7 Colorful Accent 2" w:uiPriority="52"/>
-    <w:lsdException w:name="Grid Table 1 Light Accent 3" w:uiPriority="46"/>
-    <w:lsdException w:name="Grid Table 2 Accent 3" w:uiPriority="47"/>
-    <w:lsdException w:name="Grid Table 3 Accent 3" w:uiPriority="48"/>
-    <w:lsdException w:name="Grid Table 4 Accent 3" w:uiPriority="49"/>
-    <w:lsdException w:name="Grid Table 5 Dark Accent 3" w:uiPriority="50"/>
-    <w:lsdException w:name="Grid Table 6 Colorful Accent 3" w:uiPriority="51"/>
-    <w:lsdException w:name="Grid Table 7 Colorful Accent 3" w:uiPriority="52"/>
-    <w:lsdException w:name="Grid Table 1 Light Accent 4" w:uiPriority="46"/>
-    <w:lsdException w:name="Grid Table 2 Accent 4" w:uiPriority="47"/>
-    <w:lsdException w:name="Grid Table 3 Accent 4" w:uiPriority="48"/>
-    <w:lsdException w:name="Grid Table 4 Accent 4" w:uiPriority="49"/>
-    <w:lsdException w:name="Grid Table 5 Dark Accent 4" w:uiPriority="50"/>
-    <w:lsdException w:name="Grid Table 6 Colorful Accent 4" w:uiPriority="51"/>
-    <w:lsdException w:name="Grid Table 7 Colorful Accent 4" w:uiPriority="52"/>
-    <w:lsdException w:name="Grid Table 1 Light Accent 5" w:uiPriority="46"/>
-    <w:lsdException w:name="Grid Table 2 Accent 5" w:uiPriority="47"/>
-    <w:lsdException w:name="Grid Table 3 Accent 5" w:uiPriority="48"/>
-    <w:lsdException w:name="Grid Table 4 Accent 5" w:uiPriority="49"/>
-    <w:lsdException w:name="Grid Table 5 Dark Accent 5" w:uiPriority="50"/>
-    <w:lsdException w:name="Grid Table 6 Colorful Accent 5" w:uiPriority="51"/>
-    <w:lsdException w:name="Grid Table 7 Colorful Accent 5" w:uiPriority="52"/>
-    <w:lsdException w:name="Grid Table 1 Light Accent 6" w:uiPriority="46"/>
-    <w:lsdException w:name="Grid Table 2 Accent 6" w:uiPriority="47"/>
-    <w:lsdException w:name="Grid Table 3 Accent 6" w:uiPriority="48"/>
-    <w:lsdException w:name="Grid Table 4 Accent 6" w:uiPriority="49"/>
-    <w:lsdException w:name="Grid Table 5 Dark Accent 6" w:uiPriority="50"/>
-    <w:lsdException w:name="Grid Table 6 Colorful Accent 6" w:uiPriority="51"/>
-    <w:lsdException w:name="Grid Table 7 Colorful Accent 6" w:uiPriority="52"/>
-    <w:lsdException w:name="List Table 1 Light" w:uiPriority="46"/>
-    <w:lsdException w:name="List Table 2" w:uiPriority="47"/>
-    <w:lsdException w:name="List Table 3" w:uiPriority="48"/>
-    <w:lsdException w:name="List Table 4" w:uiPriority="49"/>
-    <w:lsdException w:name="List Table 5 Dark" w:uiPriority="50"/>
-    <w:lsdException w:name="List Table 6 Colorful" w:uiPriority="51"/>
-    <w:lsdException w:name="List Table 7 Colorful" w:uiPriority="52"/>
-    <w:lsdException w:name="List Table 1 Light Accent 1" w:uiPriority="46"/>
-    <w:lsdException w:name="List Table 2 Accent 1" w:uiPriority="47"/>
-    <w:lsdException w:name="List Table 3 Accent 1" w:uiPriority="48"/>
-    <w:lsdException w:name="List Table 4 Accent 1" w:uiPriority="49"/>
-    <w:lsdException w:name="List Table 5 Dark Accent 1" w:uiPriority="50"/>
-    <w:lsdException w:name="List Table 6 Colorful Accent 1" w:uiPriority="51"/>
-    <w:lsdException w:name="List Table 7 Colorful Accent 1" w:uiPriority="52"/>
-    <w:lsdException w:name="List Table 1 Light Accent 2" w:uiPriority="46"/>
-    <w:lsdException w:name="List Table 2 Accent 2" w:uiPriority="47"/>
-    <w:lsdException w:name="List Table 3 Accent 2" w:uiPriority="48"/>
-    <w:lsdException w:name="List Table 4 Accent 2" w:uiPriority="49"/>
-    <w:lsdException w:name="List Table 5 Dark Accent 2" w:uiPriority="50"/>
-    <w:lsdException w:name="List Table 6 Colorful Accent 2" w:uiPriority="51"/>
-    <w:lsdException w:name="List Table 7 Colorful Accent 2" w:uiPriority="52"/>
-    <w:lsdException w:name="List Table 1 Light Accent 3" w:uiPriority="46"/>
-    <w:lsdException w:name="List Table 2 Accent 3" w:uiPriority="47"/>
-    <w:lsdException w:name="List Table 3 Accent 3" w:uiPriority="48"/>
-    <w:lsdException w:name="List Table 4 Accent 3" w:uiPriority="49"/>
-    <w:lsdException w:name="List Table 5 Dark Accent 3" w:uiPriority="50"/>
-    <w:lsdException w:name="List Table 6 Colorful Accent 3" w:uiPriority="51"/>
-    <w:lsdException w:name="List Table 7 Colorful Accent 3" w:uiPriority="52"/>
-    <w:lsdException w:name="List Table 1 Light Accent 4" w:uiPriority="46"/>
-    <w:lsdException w:name="List Table 2 Accent 4" w:uiPriority="47"/>
-    <w:lsdException w:name="List Table 3 Accent 4" w:uiPriority="48"/>
-    <w:lsdException w:name="List Table 4 Accent 4" w:uiPriority="49"/>
-    <w:lsdException w:name="List Table 5 Dark Accent 4" w:uiPriority="50"/>
-    <w:lsdException w:name="List Table 6 Colorful Accent 4" w:uiPriority="51"/>
-    <w:lsdException w:name="List Table 7 Colorful Accent 4" w:uiPriority="52"/>
-    <w:lsdException w:name="List Table 1 Light Accent 5" w:uiPriority="46"/>
-    <w:lsdException w:name="List Table 2 Accent 5" w:uiPriority="47"/>
-    <w:lsdException w:name="List Table 3 Accent 5" w:uiPriority="48"/>
-    <w:lsdException w:name="List Table 4 Accent 5" w:uiPriority="49"/>
-    <w:lsdException w:name="List Table 5 Dark Accent 5" w:uiPriority="50"/>
-    <w:lsdException w:name="List Table 6 Colorful Accent 5" w:uiPriority="51"/>
-    <w:lsdException w:name="List Table 7 Colorful Accent 5" w:uiPriority="52"/>
-    <w:lsdException w:name="List Table 1 Light Accent 6" w:uiPriority="46"/>
-    <w:lsdException w:name="List Table 2 Accent 6" w:uiPriority="47"/>
-    <w:lsdException w:name="List Table 3 Accent 6" w:uiPriority="48"/>
-    <w:lsdException w:name="List Table 4 Accent 6" w:uiPriority="49"/>
-    <w:lsdException w:name="List Table 5 Dark Accent 6" w:uiPriority="50"/>
-    <w:lsdException w:name="List Table 6 Colorful Accent 6" w:uiPriority="51"/>
-    <w:lsdException w:name="List Table 7 Colorful Accent 6" w:uiPriority="52"/>
+  <w:latentStyles w:defLockedState="0" w:defUIPriority="99" w:defSemiHidden="1" w:defUnhideWhenUsed="1" w:defQFormat="0" w:count="267">
+    <w:lsdException w:name="Normal" w:semiHidden="0" w:uiPriority="0" w:unhideWhenUsed="0" w:qFormat="1"/>
+    <w:lsdException w:name="heading 1" w:semiHidden="0" w:uiPriority="9" w:unhideWhenUsed="0" w:qFormat="1"/>
+    <w:lsdException w:name="heading 2" w:uiPriority="9" w:qFormat="1"/>
+    <w:lsdException w:name="heading 3" w:uiPriority="9" w:qFormat="1"/>
+    <w:lsdException w:name="heading 4" w:uiPriority="9" w:qFormat="1"/>
+    <w:lsdException w:name="heading 5" w:uiPriority="9" w:qFormat="1"/>
+    <w:lsdException w:name="heading 6" w:uiPriority="9" w:qFormat="1"/>
+    <w:lsdException w:name="heading 7" w:uiPriority="9" w:qFormat="1"/>
+    <w:lsdException w:name="heading 8" w:uiPriority="9" w:qFormat="1"/>
+    <w:lsdException w:name="heading 9" w:uiPriority="9" w:qFormat="1"/>
+    <w:lsdException w:name="toc 1" w:uiPriority="39"/>
+    <w:lsdException w:name="toc 2" w:uiPriority="39"/>
+    <w:lsdException w:name="toc 3" w:uiPriority="39"/>
+    <w:lsdException w:name="toc 4" w:uiPriority="39"/>
+    <w:lsdException w:name="toc 5" w:uiPriority="39"/>
+    <w:lsdException w:name="toc 6" w:uiPriority="39"/>
+    <w:lsdException w:name="toc 7" w:uiPriority="39"/>
+    <w:lsdException w:name="toc 8" w:uiPriority="39"/>
+    <w:lsdException w:name="toc 9" w:uiPriority="39"/>
+    <w:lsdException w:name="caption" w:uiPriority="35" w:qFormat="1"/>
+    <w:lsdException w:name="Title" w:semiHidden="0" w:uiPriority="10" w:unhideWhenUsed="0" w:qFormat="1"/>
+    <w:lsdException w:name="Default Paragraph Font" w:uiPriority="1"/>
+    <w:lsdException w:name="Subtitle" w:semiHidden="0" w:uiPriority="11" w:unhideWhenUsed="0" w:qFormat="1"/>
+    <w:lsdException w:name="Strong" w:semiHidden="0" w:uiPriority="22" w:unhideWhenUsed="0" w:qFormat="1"/>
+    <w:lsdException w:name="Emphasis" w:semiHidden="0" w:uiPriority="20" w:unhideWhenUsed="0" w:qFormat="1"/>
+    <w:lsdException w:name="Table Grid" w:semiHidden="0" w:uiPriority="39" w:unhideWhenUsed="0"/>
+    <w:lsdException w:name="Placeholder Text" w:unhideWhenUsed="0"/>
+    <w:lsdException w:name="No Spacing" w:semiHidden="0" w:uiPriority="1" w:unhideWhenUsed="0" w:qFormat="1"/>
+    <w:lsdException w:name="Light Shading" w:semiHidden="0" w:uiPriority="60" w:unhideWhenUsed="0"/>
+    <w:lsdException w:name="Light List" w:semiHidden="0" w:uiPriority="61" w:unhideWhenUsed="0"/>
+    <w:lsdException w:name="Light Grid" w:semiHidden="0" w:uiPriority="62" w:unhideWhenUsed="0"/>
+    <w:lsdException w:name="Medium Shading 1" w:semiHidden="0" w:uiPriority="63" w:unhideWhenUsed="0"/>
+    <w:lsdException w:name="Medium Shading 2" w:semiHidden="0" w:uiPriority="64" w:unhideWhenUsed="0"/>
+    <w:lsdException w:name="Medium List 1" w:semiHidden="0" w:uiPriority="65" w:unhideWhenUsed="0"/>
+    <w:lsdException w:name="Medium List 2" w:semiHidden="0" w:uiPriority="66" w:unhideWhenUsed="0"/>
+    <w:lsdException w:name="Medium Grid 1" w:semiHidden="0" w:uiPriority="67" w:unhideWhenUsed="0"/>
+    <w:lsdException w:name="Medium Grid 2" w:semiHidden="0" w:uiPriority="68" w:unhideWhenUsed="0"/>
+    <w:lsdException w:name="Medium Grid 3" w:semiHidden="0" w:uiPriority="69" w:unhideWhenUsed="0"/>
+    <w:lsdException w:name="Dark List" w:semiHidden="0" w:uiPriority="70" w:unhideWhenUsed="0"/>
+    <w:lsdException w:name="Colorful Shading" w:semiHidden="0" w:uiPriority="71" w:unhideWhenUsed="0"/>
+    <w:lsdException w:name="Colorful List" w:semiHidden="0" w:uiPriority="72" w:unhideWhenUsed="0"/>
+    <w:lsdException w:name="Colorful Grid" w:semiHidden="0" w:uiPriority="73" w:unhideWhenUsed="0"/>
+    <w:lsdException w:name="Light Shading Accent 1" w:semiHidden="0" w:uiPriority="60" w:unhideWhenUsed="0"/>
+    <w:lsdException w:name="Light List Accent 1" w:semiHidden="0" w:uiPriority="61" w:unhideWhenUsed="0"/>
+    <w:lsdException w:name="Light Grid Accent 1" w:semiHidden="0" w:uiPriority="62" w:unhideWhenUsed="0"/>
+    <w:lsdException w:name="Medium Shading 1 Accent 1" w:semiHidden="0" w:uiPriority="63" w:unhideWhenUsed="0"/>
+    <w:lsdException w:name="Medium Shading 2 Accent 1" w:semiHidden="0" w:uiPriority="64" w:unhideWhenUsed="0"/>
+    <w:lsdException w:name="Medium List 1 Accent 1" w:semiHidden="0" w:uiPriority="65" w:unhideWhenUsed="0"/>
+    <w:lsdException w:name="Revision" w:unhideWhenUsed="0"/>
+    <w:lsdException w:name="List Paragraph" w:semiHidden="0" w:uiPriority="34" w:unhideWhenUsed="0" w:qFormat="1"/>
+    <w:lsdException w:name="Quote" w:semiHidden="0" w:uiPriority="29" w:unhideWhenUsed="0" w:qFormat="1"/>
+    <w:lsdException w:name="Intense Quote" w:semiHidden="0" w:uiPriority="30" w:unhideWhenUsed="0" w:qFormat="1"/>
+    <w:lsdException w:name="Medium List 2 Accent 1" w:semiHidden="0" w:uiPriority="66" w:unhideWhenUsed="0"/>
+    <w:lsdException w:name="Medium Grid 1 Accent 1" w:semiHidden="0" w:uiPriority="67" w:unhideWhenUsed="0"/>
+    <w:lsdException w:name="Medium Grid 2 Accent 1" w:semiHidden="0" w:uiPriority="68" w:unhideWhenUsed="0"/>
+    <w:lsdException w:name="Medium Grid 3 Accent 1" w:semiHidden="0" w:uiPriority="69" w:unhideWhenUsed="0"/>
+    <w:lsdException w:name="Dark List Accent 1" w:semiHidden="0" w:uiPriority="70" w:unhideWhenUsed="0"/>
+    <w:lsdException w:name="Colorful Shading Accent 1" w:semiHidden="0" w:uiPriority="71" w:unhideWhenUsed="0"/>
+    <w:lsdException w:name="Colorful List Accent 1" w:semiHidden="0" w:uiPriority="72" w:unhideWhenUsed="0"/>
+    <w:lsdException w:name="Colorful Grid Accent 1" w:semiHidden="0" w:uiPriority="73" w:unhideWhenUsed="0"/>
+    <w:lsdException w:name="Light Shading Accent 2" w:semiHidden="0" w:uiPriority="60" w:unhideWhenUsed="0"/>
+    <w:lsdException w:name="Light List Accent 2" w:semiHidden="0" w:uiPriority="61" w:unhideWhenUsed="0"/>
+    <w:lsdException w:name="Light Grid Accent 2" w:semiHidden="0" w:uiPriority="62" w:unhideWhenUsed="0"/>
+    <w:lsdException w:name="Medium Shading 1 Accent 2" w:semiHidden="0" w:uiPriority="63" w:unhideWhenUsed="0"/>
+    <w:lsdException w:name="Medium Shading 2 Accent 2" w:semiHidden="0" w:uiPriority="64" w:unhideWhenUsed="0"/>
+    <w:lsdException w:name="Medium List 1 Accent 2" w:semiHidden="0" w:uiPriority="65" w:unhideWhenUsed="0"/>
+    <w:lsdException w:name="Medium List 2 Accent 2" w:semiHidden="0" w:uiPriority="66" w:unhideWhenUsed="0"/>
+    <w:lsdException w:name="Medium Grid 1 Accent 2" w:semiHidden="0" w:uiPriority="67" w:unhideWhenUsed="0"/>
+    <w:lsdException w:name="Medium Grid 2 Accent 2" w:semiHidden="0" w:uiPriority="68" w:unhideWhenUsed="0"/>
+    <w:lsdException w:name="Medium Grid 3 Accent 2" w:semiHidden="0" w:uiPriority="69" w:unhideWhenUsed="0"/>
+    <w:lsdException w:name="Dark List Accent 2" w:semiHidden="0" w:uiPriority="70" w:unhideWhenUsed="0"/>
+    <w:lsdException w:name="Colorful Shading Accent 2" w:semiHidden="0" w:uiPriority="71" w:unhideWhenUsed="0"/>
+    <w:lsdException w:name="Colorful List Accent 2" w:semiHidden="0" w:uiPriority="72" w:unhideWhenUsed="0"/>
+    <w:lsdException w:name="Colorful Grid Accent 2" w:semiHidden="0" w:uiPriority="73" w:unhideWhenUsed="0"/>
+    <w:lsdException w:name="Light Shading Accent 3" w:semiHidden="0" w:uiPriority="60" w:unhideWhenUsed="0"/>
+    <w:lsdException w:name="Light List Accent 3" w:semiHidden="0" w:uiPriority="61" w:unhideWhenUsed="0"/>
+    <w:lsdException w:name="Light Grid Accent 3" w:semiHidden="0" w:uiPriority="62" w:unhideWhenUsed="0"/>
+    <w:lsdException w:name="Medium Shading 1 Accent 3" w:semiHidden="0" w:uiPriority="63" w:unhideWhenUsed="0"/>
+    <w:lsdException w:name="Medium Shading 2 Accent 3" w:semiHidden="0" w:uiPriority="64" w:unhideWhenUsed="0"/>
+    <w:lsdException w:name="Medium List 1 Accent 3" w:semiHidden="0" w:uiPriority="65" w:unhideWhenUsed="0"/>
+    <w:lsdException w:name="Medium List 2 Accent 3" w:semiHidden="0" w:uiPriority="66" w:unhideWhenUsed="0"/>
+    <w:lsdException w:name="Medium Grid 1 Accent 3" w:semiHidden="0" w:uiPriority="67" w:unhideWhenUsed="0"/>
+    <w:lsdException w:name="Medium Grid 2 Accent 3" w:semiHidden="0" w:uiPriority="68" w:unhideWhenUsed="0"/>
+    <w:lsdException w:name="Medium Grid 3 Accent 3" w:semiHidden="0" w:uiPriority="69" w:unhideWhenUsed="0"/>
+    <w:lsdException w:name="Dark List Accent 3" w:semiHidden="0" w:uiPriority="70" w:unhideWhenUsed="0"/>
+    <w:lsdException w:name="Colorful Shading Accent 3" w:semiHidden="0" w:uiPriority="71" w:unhideWhenUsed="0"/>
+    <w:lsdException w:name="Colorful List Accent 3" w:semiHidden="0" w:uiPriority="72" w:unhideWhenUsed="0"/>
+    <w:lsdException w:name="Colorful Grid Accent 3" w:semiHidden="0" w:uiPriority="73" w:unhideWhenUsed="0"/>
+    <w:lsdException w:name="Light Shading Accent 4" w:semiHidden="0" w:uiPriority="60" w:unhideWhenUsed="0"/>
+    <w:lsdException w:name="Light List Accent 4" w:semiHidden="0" w:uiPriority="61" w:unhideWhenUsed="0"/>
+    <w:lsdException w:name="Light Grid Accent 4" w:semiHidden="0" w:uiPriority="62" w:unhideWhenUsed="0"/>
+    <w:lsdException w:name="Medium Shading 1 Accent 4" w:semiHidden="0" w:uiPriority="63" w:unhideWhenUsed="0"/>
+    <w:lsdException w:name="Medium Shading 2 Accent 4" w:semiHidden="0" w:uiPriority="64" w:unhideWhenUsed="0"/>
+    <w:lsdException w:name="Medium List 1 Accent 4" w:semiHidden="0" w:uiPriority="65" w:unhideWhenUsed="0"/>
+    <w:lsdException w:name="Medium List 2 Accent 4" w:semiHidden="0" w:uiPriority="66" w:unhideWhenUsed="0"/>
+    <w:lsdException w:name="Medium Grid 1 Accent 4" w:semiHidden="0" w:uiPriority="67" w:unhideWhenUsed="0"/>
+    <w:lsdException w:name="Medium Grid 2 Accent 4" w:semiHidden="0" w:uiPriority="68" w:unhideWhenUsed="0"/>
+    <w:lsdException w:name="Medium Grid 3 Accent 4" w:semiHidden="0" w:uiPriority="69" w:unhideWhenUsed="0"/>
+    <w:lsdException w:name="Dark List Accent 4" w:semiHidden="0" w:uiPriority="70" w:unhideWhenUsed="0"/>
+    <w:lsdException w:name="Colorful Shading Accent 4" w:semiHidden="0" w:uiPriority="71" w:unhideWhenUsed="0"/>
+    <w:lsdException w:name="Colorful List Accent 4" w:semiHidden="0" w:uiPriority="72" w:unhideWhenUsed="0"/>
+    <w:lsdException w:name="Colorful Grid Accent 4" w:semiHidden="0" w:uiPriority="73" w:unhideWhenUsed="0"/>
+    <w:lsdException w:name="Light Shading Accent 5" w:semiHidden="0" w:uiPriority="60" w:unhideWhenUsed="0"/>
+    <w:lsdException w:name="Light List Accent 5" w:semiHidden="0" w:uiPriority="61" w:unhideWhenUsed="0"/>
+    <w:lsdException w:name="Light Grid Accent 5" w:semiHidden="0" w:uiPriority="62" w:unhideWhenUsed="0"/>
+    <w:lsdException w:name="Medium Shading 1 Accent 5" w:semiHidden="0" w:uiPriority="63" w:unhideWhenUsed="0"/>
+    <w:lsdException w:name="Medium Shading 2 Accent 5" w:semiHidden="0" w:uiPriority="64" w:unhideWhenUsed="0"/>
+    <w:lsdException w:name="Medium List 1 Accent 5" w:semiHidden="0" w:uiPriority="65" w:unhideWhenUsed="0"/>
+    <w:lsdException w:name="Medium List 2 Accent 5" w:semiHidden="0" w:uiPriority="66" w:unhideWhenUsed="0"/>
+    <w:lsdException w:name="Medium Grid 1 Accent 5" w:semiHidden="0" w:uiPriority="67" w:unhideWhenUsed="0"/>
+    <w:lsdException w:name="Medium Grid 2 Accent 5" w:semiHidden="0" w:uiPriority="68" w:unhideWhenUsed="0"/>
+    <w:lsdException w:name="Medium Grid 3 Accent 5" w:semiHidden="0" w:uiPriority="69" w:unhideWhenUsed="0"/>
+    <w:lsdException w:name="Dark List Accent 5" w:semiHidden="0" w:uiPriority="70" w:unhideWhenUsed="0"/>
+    <w:lsdException w:name="Colorful Shading Accent 5" w:semiHidden="0" w:uiPriority="71" w:unhideWhenUsed="0"/>
+    <w:lsdException w:name="Colorful List Accent 5" w:semiHidden="0" w:uiPriority="72" w:unhideWhenUsed="0"/>
+    <w:lsdException w:name="Colorful Grid Accent 5" w:semiHidden="0" w:uiPriority="73" w:unhideWhenUsed="0"/>
+    <w:lsdException w:name="Light Shading Accent 6" w:semiHidden="0" w:uiPriority="60" w:unhideWhenUsed="0"/>
+    <w:lsdException w:name="Light List Accent 6" w:semiHidden="0" w:uiPriority="61" w:unhideWhenUsed="0"/>
+    <w:lsdException w:name="Light Grid Accent 6" w:semiHidden="0" w:uiPriority="62" w:unhideWhenUsed="0"/>
+    <w:lsdException w:name="Medium Shading 1 Accent 6" w:semiHidden="0" w:uiPriority="63" w:unhideWhenUsed="0"/>
+    <w:lsdException w:name="Medium Shading 2 Accent 6" w:semiHidden="0" w:uiPriority="64" w:unhideWhenUsed="0"/>
+    <w:lsdException w:name="Medium List 1 Accent 6" w:semiHidden="0" w:uiPriority="65" w:unhideWhenUsed="0"/>
+    <w:lsdException w:name="Medium List 2 Accent 6" w:semiHidden="0" w:uiPriority="66" w:unhideWhenUsed="0"/>
+    <w:lsdException w:name="Medium Grid 1 Accent 6" w:semiHidden="0" w:uiPriority="67" w:unhideWhenUsed="0"/>
+    <w:lsdException w:name="Medium Grid 2 Accent 6" w:semiHidden="0" w:uiPriority="68" w:unhideWhenUsed="0"/>
+    <w:lsdException w:name="Medium Grid 3 Accent 6" w:semiHidden="0" w:uiPriority="69" w:unhideWhenUsed="0"/>
+    <w:lsdException w:name="Dark List Accent 6" w:semiHidden="0" w:uiPriority="70" w:unhideWhenUsed="0"/>
+    <w:lsdException w:name="Colorful Shading Accent 6" w:semiHidden="0" w:uiPriority="71" w:unhideWhenUsed="0"/>
+    <w:lsdException w:name="Colorful List Accent 6" w:semiHidden="0" w:uiPriority="72" w:unhideWhenUsed="0"/>
+    <w:lsdException w:name="Colorful Grid Accent 6" w:semiHidden="0" w:uiPriority="73" w:unhideWhenUsed="0"/>
+    <w:lsdException w:name="Subtle Emphasis" w:semiHidden="0" w:uiPriority="19" w:unhideWhenUsed="0" w:qFormat="1"/>
+    <w:lsdException w:name="Intense Emphasis" w:semiHidden="0" w:uiPriority="21" w:unhideWhenUsed="0" w:qFormat="1"/>
+    <w:lsdException w:name="Subtle Reference" w:semiHidden="0" w:uiPriority="31" w:unhideWhenUsed="0" w:qFormat="1"/>
+    <w:lsdException w:name="Intense Reference" w:semiHidden="0" w:uiPriority="32" w:unhideWhenUsed="0" w:qFormat="1"/>
+    <w:lsdException w:name="Book Title" w:semiHidden="0" w:uiPriority="33" w:unhideWhenUsed="0" w:qFormat="1"/>
+    <w:lsdException w:name="Bibliography" w:uiPriority="37"/>
+    <w:lsdException w:name="TOC Heading" w:uiPriority="39" w:qFormat="1"/>
+  </w:latentStyles>
+  <w:style w:type="paragraph" w:default="1" w:styleId="Normal">
+    <w:name w:val="Normal"/>
+    <w:qFormat/>
+    <w:rsid w:val="00892D3B"/>
+  </w:style>
+  <w:style w:type="paragraph" w:styleId="Heading1">
+    <w:name w:val="heading 1"/>
+    <w:basedOn w:val="Normal"/>
+    <w:next w:val="Normal"/>
+    <w:link w:val="Heading1Char"/>
+    <w:uiPriority w:val="9"/>
+    <w:qFormat/>
+    <w:rsid w:val="00892D3B"/>
+    <w:pPr>
+      <w:keepNext/>
+      <w:keepLines/>
+      <w:spacing w:before="400" w:after="40" w:line="240" w:lineRule="auto"/>
+      <w:outlineLvl w:val="0"/>
+    </w:pPr>
+    <w:rPr>
+      <w:rFonts w:asciiTheme="majorHAnsi" w:eastAsiaTheme="majorEastAsia" w:hAnsiTheme="majorHAnsi" w:cstheme="majorBidi"/>
+      <w:color w:val="1F4E79" w:themeColor="accent1" w:themeShade="80"/>
+      <w:sz w:val="36"/>
+      <w:szCs w:val="36"/>
+    </w:rPr>
+  </w:style>
+  <w:style w:type="paragraph" w:styleId="Heading2">
+    <w:name w:val="heading 2"/>
+    <w:basedOn w:val="Normal"/>
+    <w:next w:val="Normal"/>
+    <w:link w:val="Heading2Char"/>
+    <w:uiPriority w:val="9"/>
+    <w:unhideWhenUsed/>
+    <w:qFormat/>
+    <w:rsid w:val="00892D3B"/>
+    <w:pPr>
+      <w:keepNext/>
+      <w:keepLines/>
+      <w:spacing w:before="40" w:after="0" w:line="240" w:lineRule="auto"/>
+      <w:outlineLvl w:val="1"/>
+    </w:pPr>
+    <w:rPr>
+      <w:rFonts w:asciiTheme="majorHAnsi" w:eastAsiaTheme="majorEastAsia" w:hAnsiTheme="majorHAnsi" w:cstheme="majorBidi"/>
+      <w:color w:val="2E74B5" w:themeColor="accent1" w:themeShade="BF"/>
+      <w:sz w:val="32"/>
+      <w:szCs w:val="32"/>
+    </w:rPr>
+  </w:style>
+  <w:style w:type="paragraph" w:styleId="Heading3">
+    <w:name w:val="heading 3"/>
+    <w:basedOn w:val="Normal"/>
+    <w:next w:val="Normal"/>
+    <w:link w:val="Heading3Char"/>
+    <w:uiPriority w:val="9"/>
+    <w:semiHidden/>
+    <w:unhideWhenUsed/>
+    <w:qFormat/>
+    <w:rsid w:val="00892D3B"/>
+    <w:pPr>
+      <w:keepNext/>
+      <w:keepLines/>
+      <w:spacing w:before="40" w:after="0" w:line="240" w:lineRule="auto"/>
+      <w:outlineLvl w:val="2"/>
+    </w:pPr>
+    <w:rPr>
+      <w:rFonts w:asciiTheme="majorHAnsi" w:eastAsiaTheme="majorEastAsia" w:hAnsiTheme="majorHAnsi" w:cstheme="majorBidi"/>
+      <w:color w:val="2E74B5" w:themeColor="accent1" w:themeShade="BF"/>
+      <w:sz w:val="28"/>
+      <w:szCs w:val="28"/>
+    </w:rPr>
+  </w:style>
+  <w:style w:type="paragraph" w:styleId="Heading4">
+    <w:name w:val="heading 4"/>
+    <w:basedOn w:val="Normal"/>
+    <w:next w:val="Normal"/>
+    <w:link w:val="Heading4Char"/>
+    <w:uiPriority w:val="9"/>
+    <w:semiHidden/>
+    <w:unhideWhenUsed/>
+    <w:qFormat/>
+    <w:rsid w:val="00892D3B"/>
+    <w:pPr>
+      <w:keepNext/>
+      <w:keepLines/>
+      <w:spacing w:before="40" w:after="0"/>
+      <w:outlineLvl w:val="3"/>
+    </w:pPr>
+    <w:rPr>
+      <w:rFonts w:asciiTheme="majorHAnsi" w:eastAsiaTheme="majorEastAsia" w:hAnsiTheme="majorHAnsi" w:cstheme="majorBidi"/>
+      <w:color w:val="2E74B5" w:themeColor="accent1" w:themeShade="BF"/>
+      <w:sz w:val="24"/>
+      <w:szCs w:val="24"/>
+    </w:rPr>
+  </w:style>
+  <w:style w:type="paragraph" w:styleId="Heading5">
+    <w:name w:val="heading 5"/>
+    <w:basedOn w:val="Normal"/>
+    <w:next w:val="Normal"/>
+    <w:link w:val="Heading5Char"/>
+    <w:uiPriority w:val="9"/>
+    <w:semiHidden/>
+    <w:unhideWhenUsed/>
+    <w:qFormat/>
+    <w:rsid w:val="00892D3B"/>
+    <w:pPr>
+      <w:keepNext/>
+      <w:keepLines/>
+      <w:spacing w:before="40" w:after="0"/>
+      <w:outlineLvl w:val="4"/>
+    </w:pPr>
+    <w:rPr>
+      <w:rFonts w:asciiTheme="majorHAnsi" w:eastAsiaTheme="majorEastAsia" w:hAnsiTheme="majorHAnsi" w:cstheme="majorBidi"/>
+      <w:caps/>
+      <w:color w:val="2E74B5" w:themeColor="accent1" w:themeShade="BF"/>
+    </w:rPr>
+  </w:style>
+  <w:style w:type="paragraph" w:styleId="Heading6">
+    <w:name w:val="heading 6"/>
+    <w:basedOn w:val="Normal"/>
+    <w:next w:val="Normal"/>
+    <w:link w:val="Heading6Char"/>
+    <w:uiPriority w:val="9"/>
+    <w:semiHidden/>
+    <w:unhideWhenUsed/>
+    <w:qFormat/>
+    <w:rsid w:val="00892D3B"/>
+    <w:pPr>
+      <w:keepNext/>
+      <w:keepLines/>
+      <w:spacing w:before="40" w:after="0"/>
+      <w:outlineLvl w:val="5"/>
+    </w:pPr>
+    <w:rPr>
+      <w:rFonts w:asciiTheme="majorHAnsi" w:eastAsiaTheme="majorEastAsia" w:hAnsiTheme="majorHAnsi" w:cstheme="majorBidi"/>
+      <w:i/>
+      <w:iCs/>
+      <w:caps/>
+      <w:color w:val="1F4E79" w:themeColor="accent1" w:themeShade="80"/>
+    </w:rPr>
+  </w:style>
+  <w:style w:type="paragraph" w:styleId="Heading7">
+    <w:name w:val="heading 7"/>
+    <w:basedOn w:val="Normal"/>
+    <w:next w:val="Normal"/>
+    <w:link w:val="Heading7Char"/>
+    <w:uiPriority w:val="9"/>
+    <w:semiHidden/>
+    <w:unhideWhenUsed/>
+    <w:qFormat/>
+    <w:rsid w:val="00892D3B"/>
+    <w:pPr>
+      <w:keepNext/>
+      <w:keepLines/>
+      <w:spacing w:before="40" w:after="0"/>
+      <w:outlineLvl w:val="6"/>
+    </w:pPr>
+    <w:rPr>
+      <w:rFonts w:asciiTheme="majorHAnsi" w:eastAsiaTheme="majorEastAsia" w:hAnsiTheme="majorHAnsi" w:cstheme="majorBidi"/>
+      <w:b/>
+      <w:bCs/>
+      <w:color w:val="1F4E79" w:themeColor="accent1" w:themeShade="80"/>
+    </w:rPr>
+  </w:style>
+  <w:style w:type="paragraph" w:styleId="Heading8">
+    <w:name w:val="heading 8"/>
+    <w:basedOn w:val="Normal"/>
+    <w:next w:val="Normal"/>
+    <w:link w:val="Heading8Char"/>
+    <w:uiPriority w:val="9"/>
+    <w:semiHidden/>
+    <w:unhideWhenUsed/>
+    <w:qFormat/>
+    <w:rsid w:val="00892D3B"/>
+    <w:pPr>
+      <w:keepNext/>
+      <w:keepLines/>
+      <w:spacing w:before="40" w:after="0"/>
+      <w:outlineLvl w:val="7"/>
+    </w:pPr>
+    <w:rPr>
+      <w:rFonts w:asciiTheme="majorHAnsi" w:eastAsiaTheme="majorEastAsia" w:hAnsiTheme="majorHAnsi" w:cstheme="majorBidi"/>
+      <w:b/>
+      <w:bCs/>
+      <w:i/>
+      <w:iCs/>
+      <w:color w:val="1F4E79" w:themeColor="accent1" w:themeShade="80"/>
+    </w:rPr>
+  </w:style>
+  <w:style w:type="paragraph" w:styleId="Heading9">
+    <w:name w:val="heading 9"/>
+    <w:basedOn w:val="Normal"/>
+    <w:next w:val="Normal"/>
+    <w:link w:val="Heading9Char"/>
+    <w:uiPriority w:val="9"/>
+    <w:semiHidden/>
+    <w:unhideWhenUsed/>
+    <w:qFormat/>
+    <w:rsid w:val="00892D3B"/>
+    <w:pPr>
+      <w:keepNext/>
+      <w:keepLines/>
+      <w:spacing w:before="40" w:after="0"/>
+      <w:outlineLvl w:val="8"/>
+    </w:pPr>
+    <w:rPr>
+      <w:rFonts w:asciiTheme="majorHAnsi" w:eastAsiaTheme="majorEastAsia" w:hAnsiTheme="majorHAnsi" w:cstheme="majorBidi"/>
+      <w:i/>
+      <w:iCs/>
+      <w:color w:val="1F4E79" w:themeColor="accent1" w:themeShade="80"/>
+    </w:rPr>
+  </w:style>
+  <w:style w:type="character" w:default="1" w:styleId="DefaultParagraphFont">
+    <w:name w:val="Default Paragraph Font"/>
+    <w:uiPriority w:val="1"/>
+    <w:semiHidden/>
+    <w:unhideWhenUsed/>
+  </w:style>
+  <w:style w:type="table" w:default="1" w:styleId="TableNormal">
+    <w:name w:val="Normal Table"/>
+    <w:uiPriority w:val="99"/>
+    <w:semiHidden/>
+    <w:unhideWhenUsed/>
+    <w:tblPr>
+      <w:tblInd w:w="0" w:type="dxa"/>
+      <w:tblCellMar>
+        <w:top w:w="0" w:type="dxa"/>
+        <w:left w:w="108" w:type="dxa"/>
+        <w:bottom w:w="0" w:type="dxa"/>
+        <w:right w:w="108" w:type="dxa"/>
+      </w:tblCellMar>
+    </w:tblPr>
+  </w:style>
+  <w:style w:type="numbering" w:default="1" w:styleId="NoList">
+    <w:name w:val="No List"/>
+    <w:uiPriority w:val="99"/>
+    <w:semiHidden/>
+    <w:unhideWhenUsed/>
+  </w:style>
+  <w:style w:type="character" w:styleId="Hyperlink">
+    <w:name w:val="Hyperlink"/>
+    <w:basedOn w:val="DefaultParagraphFont"/>
+    <w:uiPriority w:val="99"/>
+    <w:unhideWhenUsed/>
+    <w:rsid w:val="00025506"/>
+    <w:rPr>
+      <w:color w:val="0563C1" w:themeColor="hyperlink"/>
+      <w:u w:val="single"/>
+    </w:rPr>
+  </w:style>
+  <w:style w:type="paragraph" w:styleId="NoSpacing">
+    <w:name w:val="No Spacing"/>
+    <w:uiPriority w:val="1"/>
+    <w:qFormat/>
+    <w:rsid w:val="00892D3B"/>
+    <w:pPr>
+      <w:spacing w:after="0" w:line="240" w:lineRule="auto"/>
+    </w:pPr>
+  </w:style>
+  <w:style w:type="character" w:customStyle="1" w:styleId="UnresolvedMention1">
+    <w:name w:val="Unresolved Mention1"/>
+    <w:basedOn w:val="DefaultParagraphFont"/>
+    <w:uiPriority w:val="99"/>
+    <w:semiHidden/>
+    <w:unhideWhenUsed/>
+    <w:rsid w:val="00E376DF"/>
+    <w:rPr>
+      <w:color w:val="808080"/>
+      <w:shd w:val="clear" w:color="auto" w:fill="E6E6E6"/>
+    </w:rPr>
+  </w:style>
+  <w:style w:type="paragraph" w:styleId="Header">
+    <w:name w:val="header"/>
+    <w:basedOn w:val="Normal"/>
+    <w:link w:val="HeaderChar"/>
+    <w:uiPriority w:val="99"/>
+    <w:unhideWhenUsed/>
+    <w:rsid w:val="00F57682"/>
+    <w:pPr>
+      <w:tabs>
+        <w:tab w:val="center" w:pos="4680"/>
+        <w:tab w:val="right" w:pos="9360"/>
+      </w:tabs>
+      <w:spacing w:after="0" w:line="240" w:lineRule="auto"/>
+    </w:pPr>
+  </w:style>
+  <w:style w:type="character" w:customStyle="1" w:styleId="HeaderChar">
+    <w:name w:val="Header Char"/>
+    <w:basedOn w:val="DefaultParagraphFont"/>
+    <w:link w:val="Header"/>
+    <w:uiPriority w:val="99"/>
+    <w:rsid w:val="00F57682"/>
+  </w:style>
+  <w:style w:type="paragraph" w:styleId="Footer">
+    <w:name w:val="footer"/>
+    <w:basedOn w:val="Normal"/>
+    <w:link w:val="FooterChar"/>
+    <w:uiPriority w:val="99"/>
+    <w:unhideWhenUsed/>
+    <w:rsid w:val="00F57682"/>
+    <w:pPr>
+      <w:tabs>
+        <w:tab w:val="center" w:pos="4680"/>
+        <w:tab w:val="right" w:pos="9360"/>
+      </w:tabs>
+      <w:spacing w:after="0" w:line="240" w:lineRule="auto"/>
+    </w:pPr>
+  </w:style>
+  <w:style w:type="character" w:customStyle="1" w:styleId="FooterChar">
+    <w:name w:val="Footer Char"/>
+    <w:basedOn w:val="DefaultParagraphFont"/>
+    <w:link w:val="Footer"/>
+    <w:uiPriority w:val="99"/>
+    <w:rsid w:val="00F57682"/>
+  </w:style>
+  <w:style w:type="character" w:customStyle="1" w:styleId="Heading1Char">
+    <w:name w:val="Heading 1 Char"/>
+    <w:basedOn w:val="DefaultParagraphFont"/>
+    <w:link w:val="Heading1"/>
+    <w:uiPriority w:val="9"/>
+    <w:rsid w:val="00892D3B"/>
+    <w:rPr>
+      <w:rFonts w:asciiTheme="majorHAnsi" w:eastAsiaTheme="majorEastAsia" w:hAnsiTheme="majorHAnsi" w:cstheme="majorBidi"/>
+      <w:color w:val="1F4E79" w:themeColor="accent1" w:themeShade="80"/>
+      <w:sz w:val="36"/>
+      <w:szCs w:val="36"/>
+    </w:rPr>
+  </w:style>
+  <w:style w:type="character" w:customStyle="1" w:styleId="Heading2Char">
+    <w:name w:val="Heading 2 Char"/>
+    <w:basedOn w:val="DefaultParagraphFont"/>
+    <w:link w:val="Heading2"/>
+    <w:uiPriority w:val="9"/>
+    <w:rsid w:val="00892D3B"/>
+    <w:rPr>
+      <w:rFonts w:asciiTheme="majorHAnsi" w:eastAsiaTheme="majorEastAsia" w:hAnsiTheme="majorHAnsi" w:cstheme="majorBidi"/>
+      <w:color w:val="2E74B5" w:themeColor="accent1" w:themeShade="BF"/>
+      <w:sz w:val="32"/>
+      <w:szCs w:val="32"/>
+    </w:rPr>
+  </w:style>
+  <w:style w:type="character" w:customStyle="1" w:styleId="Heading3Char">
+    <w:name w:val="Heading 3 Char"/>
+    <w:basedOn w:val="DefaultParagraphFont"/>
+    <w:link w:val="Heading3"/>
+    <w:uiPriority w:val="9"/>
+    <w:semiHidden/>
+    <w:rsid w:val="00892D3B"/>
+    <w:rPr>
+      <w:rFonts w:asciiTheme="majorHAnsi" w:eastAsiaTheme="majorEastAsia" w:hAnsiTheme="majorHAnsi" w:cstheme="majorBidi"/>
+      <w:color w:val="2E74B5" w:themeColor="accent1" w:themeShade="BF"/>
+      <w:sz w:val="28"/>
+      <w:szCs w:val="28"/>
+    </w:rPr>
+  </w:style>
+  <w:style w:type="character" w:customStyle="1" w:styleId="Heading4Char">
+    <w:name w:val="Heading 4 Char"/>
+    <w:basedOn w:val="DefaultParagraphFont"/>
+    <w:link w:val="Heading4"/>
+    <w:uiPriority w:val="9"/>
+    <w:semiHidden/>
+    <w:rsid w:val="00892D3B"/>
+    <w:rPr>
+      <w:rFonts w:asciiTheme="majorHAnsi" w:eastAsiaTheme="majorEastAsia" w:hAnsiTheme="majorHAnsi" w:cstheme="majorBidi"/>
+      <w:color w:val="2E74B5" w:themeColor="accent1" w:themeShade="BF"/>
+      <w:sz w:val="24"/>
+      <w:szCs w:val="24"/>
+    </w:rPr>
+  </w:style>
+  <w:style w:type="character" w:customStyle="1" w:styleId="Heading5Char">
+    <w:name w:val="Heading 5 Char"/>
+    <w:basedOn w:val="DefaultParagraphFont"/>
+    <w:link w:val="Heading5"/>
+    <w:uiPriority w:val="9"/>
+    <w:semiHidden/>
+    <w:rsid w:val="00892D3B"/>
+    <w:rPr>
+      <w:rFonts w:asciiTheme="majorHAnsi" w:eastAsiaTheme="majorEastAsia" w:hAnsiTheme="majorHAnsi" w:cstheme="majorBidi"/>
+      <w:caps/>
+      <w:color w:val="2E74B5" w:themeColor="accent1" w:themeShade="BF"/>
+    </w:rPr>
+  </w:style>
+  <w:style w:type="character" w:customStyle="1" w:styleId="Heading6Char">
+    <w:name w:val="Heading 6 Char"/>
+    <w:basedOn w:val="DefaultParagraphFont"/>
+    <w:link w:val="Heading6"/>
+    <w:uiPriority w:val="9"/>
+    <w:semiHidden/>
+    <w:rsid w:val="00892D3B"/>
+    <w:rPr>
+      <w:rFonts w:asciiTheme="majorHAnsi" w:eastAsiaTheme="majorEastAsia" w:hAnsiTheme="majorHAnsi" w:cstheme="majorBidi"/>
+      <w:i/>
+      <w:iCs/>
+      <w:caps/>
+      <w:color w:val="1F4E79" w:themeColor="accent1" w:themeShade="80"/>
+    </w:rPr>
+  </w:style>
+  <w:style w:type="character" w:customStyle="1" w:styleId="Heading7Char">
+    <w:name w:val="Heading 7 Char"/>
+    <w:basedOn w:val="DefaultParagraphFont"/>
+    <w:link w:val="Heading7"/>
+    <w:uiPriority w:val="9"/>
+    <w:semiHidden/>
+    <w:rsid w:val="00892D3B"/>
+    <w:rPr>
+      <w:rFonts w:asciiTheme="majorHAnsi" w:eastAsiaTheme="majorEastAsia" w:hAnsiTheme="majorHAnsi" w:cstheme="majorBidi"/>
+      <w:b/>
+      <w:bCs/>
+      <w:color w:val="1F4E79" w:themeColor="accent1" w:themeShade="80"/>
+    </w:rPr>
+  </w:style>
+  <w:style w:type="character" w:customStyle="1" w:styleId="Heading8Char">
+    <w:name w:val="Heading 8 Char"/>
+    <w:basedOn w:val="DefaultParagraphFont"/>
+    <w:link w:val="Heading8"/>
+    <w:uiPriority w:val="9"/>
+    <w:semiHidden/>
+    <w:rsid w:val="00892D3B"/>
+    <w:rPr>
+      <w:rFonts w:asciiTheme="majorHAnsi" w:eastAsiaTheme="majorEastAsia" w:hAnsiTheme="majorHAnsi" w:cstheme="majorBidi"/>
+      <w:b/>
+      <w:bCs/>
+      <w:i/>
+      <w:iCs/>
+      <w:color w:val="1F4E79" w:themeColor="accent1" w:themeShade="80"/>
+    </w:rPr>
+  </w:style>
+  <w:style w:type="character" w:customStyle="1" w:styleId="Heading9Char">
+    <w:name w:val="Heading 9 Char"/>
+    <w:basedOn w:val="DefaultParagraphFont"/>
+    <w:link w:val="Heading9"/>
+    <w:uiPriority w:val="9"/>
+    <w:semiHidden/>
+    <w:rsid w:val="00892D3B"/>
+    <w:rPr>
+      <w:rFonts w:asciiTheme="majorHAnsi" w:eastAsiaTheme="majorEastAsia" w:hAnsiTheme="majorHAnsi" w:cstheme="majorBidi"/>
+      <w:i/>
+      <w:iCs/>
+      <w:color w:val="1F4E79" w:themeColor="accent1" w:themeShade="80"/>
+    </w:rPr>
+  </w:style>
+  <w:style w:type="paragraph" w:styleId="Caption">
+    <w:name w:val="caption"/>
+    <w:basedOn w:val="Normal"/>
+    <w:next w:val="Normal"/>
+    <w:uiPriority w:val="35"/>
+    <w:semiHidden/>
+    <w:unhideWhenUsed/>
+    <w:qFormat/>
+    <w:rsid w:val="00892D3B"/>
+    <w:pPr>
+      <w:spacing w:line="240" w:lineRule="auto"/>
+    </w:pPr>
+    <w:rPr>
+      <w:b/>
+      <w:bCs/>
+      <w:smallCaps/>
+      <w:color w:val="44546A" w:themeColor="text2"/>
+    </w:rPr>
+  </w:style>
+  <w:style w:type="paragraph" w:styleId="Title">
+    <w:name w:val="Title"/>
+    <w:basedOn w:val="Normal"/>
+    <w:next w:val="Normal"/>
+    <w:link w:val="TitleChar"/>
+    <w:uiPriority w:val="10"/>
+    <w:qFormat/>
+    <w:rsid w:val="00892D3B"/>
+    <w:pPr>
+      <w:spacing w:after="0" w:line="204" w:lineRule="auto"/>
+      <w:contextualSpacing/>
+    </w:pPr>
+    <w:rPr>
+      <w:rFonts w:asciiTheme="majorHAnsi" w:eastAsiaTheme="majorEastAsia" w:hAnsiTheme="majorHAnsi" w:cstheme="majorBidi"/>
+      <w:caps/>
+      <w:color w:val="44546A" w:themeColor="text2"/>
+      <w:spacing w:val="-15"/>
+      <w:sz w:val="72"/>
+      <w:szCs w:val="72"/>
+    </w:rPr>
+  </w:style>
+  <w:style w:type="character" w:customStyle="1" w:styleId="TitleChar">
+    <w:name w:val="Title Char"/>
+    <w:basedOn w:val="DefaultParagraphFont"/>
+    <w:link w:val="Title"/>
+    <w:uiPriority w:val="10"/>
+    <w:rsid w:val="00892D3B"/>
+    <w:rPr>
+      <w:rFonts w:asciiTheme="majorHAnsi" w:eastAsiaTheme="majorEastAsia" w:hAnsiTheme="majorHAnsi" w:cstheme="majorBidi"/>
+      <w:caps/>
+      <w:color w:val="44546A" w:themeColor="text2"/>
+      <w:spacing w:val="-15"/>
+      <w:sz w:val="72"/>
+      <w:szCs w:val="72"/>
+    </w:rPr>
+  </w:style>
+  <w:style w:type="paragraph" w:styleId="Subtitle">
+    <w:name w:val="Subtitle"/>
+    <w:basedOn w:val="Normal"/>
+    <w:next w:val="Normal"/>
+    <w:link w:val="SubtitleChar"/>
+    <w:uiPriority w:val="11"/>
+    <w:qFormat/>
+    <w:rsid w:val="00892D3B"/>
+    <w:pPr>
+      <w:numPr>
+        <w:ilvl w:val="1"/>
+      </w:numPr>
+      <w:spacing w:after="240" w:line="240" w:lineRule="auto"/>
+    </w:pPr>
+    <w:rPr>
+      <w:rFonts w:asciiTheme="majorHAnsi" w:eastAsiaTheme="majorEastAsia" w:hAnsiTheme="majorHAnsi" w:cstheme="majorBidi"/>
+      <w:color w:val="5B9BD5" w:themeColor="accent1"/>
+      <w:sz w:val="28"/>
+      <w:szCs w:val="28"/>
+    </w:rPr>
+  </w:style>
+  <w:style w:type="character" w:customStyle="1" w:styleId="SubtitleChar">
+    <w:name w:val="Subtitle Char"/>
+    <w:basedOn w:val="DefaultParagraphFont"/>
+    <w:link w:val="Subtitle"/>
+    <w:uiPriority w:val="11"/>
+    <w:rsid w:val="00892D3B"/>
+    <w:rPr>
+      <w:rFonts w:asciiTheme="majorHAnsi" w:eastAsiaTheme="majorEastAsia" w:hAnsiTheme="majorHAnsi" w:cstheme="majorBidi"/>
+      <w:color w:val="5B9BD5" w:themeColor="accent1"/>
+      <w:sz w:val="28"/>
+      <w:szCs w:val="28"/>
+    </w:rPr>
+  </w:style>
+  <w:style w:type="character" w:styleId="Strong">
+    <w:name w:val="Strong"/>
+    <w:basedOn w:val="DefaultParagraphFont"/>
+    <w:uiPriority w:val="22"/>
+    <w:qFormat/>
+    <w:rsid w:val="00892D3B"/>
+    <w:rPr>
+      <w:b/>
+      <w:bCs/>
+    </w:rPr>
+  </w:style>
+  <w:style w:type="character" w:styleId="Emphasis">
+    <w:name w:val="Emphasis"/>
+    <w:basedOn w:val="DefaultParagraphFont"/>
+    <w:uiPriority w:val="20"/>
+    <w:qFormat/>
+    <w:rsid w:val="00892D3B"/>
+    <w:rPr>
+      <w:i/>
+      <w:iCs/>
+    </w:rPr>
+  </w:style>
+  <w:style w:type="paragraph" w:styleId="Quote">
+    <w:name w:val="Quote"/>
+    <w:basedOn w:val="Normal"/>
+    <w:next w:val="Normal"/>
+    <w:link w:val="QuoteChar"/>
+    <w:uiPriority w:val="29"/>
+    <w:qFormat/>
+    <w:rsid w:val="00892D3B"/>
+    <w:pPr>
+      <w:spacing w:before="120" w:after="120"/>
+      <w:ind w:left="720"/>
+    </w:pPr>
+    <w:rPr>
+      <w:color w:val="44546A" w:themeColor="text2"/>
+      <w:sz w:val="24"/>
+      <w:szCs w:val="24"/>
+    </w:rPr>
+  </w:style>
+  <w:style w:type="character" w:customStyle="1" w:styleId="QuoteChar">
+    <w:name w:val="Quote Char"/>
+    <w:basedOn w:val="DefaultParagraphFont"/>
+    <w:link w:val="Quote"/>
+    <w:uiPriority w:val="29"/>
+    <w:rsid w:val="00892D3B"/>
+    <w:rPr>
+      <w:color w:val="44546A" w:themeColor="text2"/>
+      <w:sz w:val="24"/>
+      <w:szCs w:val="24"/>
+    </w:rPr>
+  </w:style>
+  <w:style w:type="paragraph" w:styleId="IntenseQuote">
+    <w:name w:val="Intense Quote"/>
+    <w:basedOn w:val="Normal"/>
+    <w:next w:val="Normal"/>
+    <w:link w:val="IntenseQuoteChar"/>
+    <w:uiPriority w:val="30"/>
+    <w:qFormat/>
+    <w:rsid w:val="00892D3B"/>
+    <w:pPr>
+      <w:spacing w:before="100" w:beforeAutospacing="1" w:after="240" w:line="240" w:lineRule="auto"/>
+      <w:ind w:left="720"/>
+      <w:jc w:val="center"/>
+    </w:pPr>
+    <w:rPr>
+      <w:rFonts w:asciiTheme="majorHAnsi" w:eastAsiaTheme="majorEastAsia" w:hAnsiTheme="majorHAnsi" w:cstheme="majorBidi"/>
+      <w:color w:val="44546A" w:themeColor="text2"/>
+      <w:spacing w:val="-6"/>
+      <w:sz w:val="32"/>
+      <w:szCs w:val="32"/>
+    </w:rPr>
+  </w:style>
+  <w:style w:type="character" w:customStyle="1" w:styleId="IntenseQuoteChar">
+    <w:name w:val="Intense Quote Char"/>
+    <w:basedOn w:val="DefaultParagraphFont"/>
+    <w:link w:val="IntenseQuote"/>
+    <w:uiPriority w:val="30"/>
+    <w:rsid w:val="00892D3B"/>
+    <w:rPr>
+      <w:rFonts w:asciiTheme="majorHAnsi" w:eastAsiaTheme="majorEastAsia" w:hAnsiTheme="majorHAnsi" w:cstheme="majorBidi"/>
+      <w:color w:val="44546A" w:themeColor="text2"/>
+      <w:spacing w:val="-6"/>
+      <w:sz w:val="32"/>
+      <w:szCs w:val="32"/>
+    </w:rPr>
+  </w:style>
+  <w:style w:type="character" w:styleId="SubtleEmphasis">
+    <w:name w:val="Subtle Emphasis"/>
+    <w:basedOn w:val="DefaultParagraphFont"/>
+    <w:uiPriority w:val="19"/>
+    <w:qFormat/>
+    <w:rsid w:val="00892D3B"/>
+    <w:rPr>
+      <w:i/>
+      <w:iCs/>
+      <w:color w:val="595959" w:themeColor="text1" w:themeTint="A6"/>
+    </w:rPr>
+  </w:style>
+  <w:style w:type="character" w:styleId="IntenseEmphasis">
+    <w:name w:val="Intense Emphasis"/>
+    <w:basedOn w:val="DefaultParagraphFont"/>
+    <w:uiPriority w:val="21"/>
+    <w:qFormat/>
+    <w:rsid w:val="00892D3B"/>
+    <w:rPr>
+      <w:b/>
+      <w:bCs/>
+      <w:i/>
+      <w:iCs/>
+    </w:rPr>
+  </w:style>
+  <w:style w:type="character" w:styleId="SubtleReference">
+    <w:name w:val="Subtle Reference"/>
+    <w:basedOn w:val="DefaultParagraphFont"/>
+    <w:uiPriority w:val="31"/>
+    <w:qFormat/>
+    <w:rsid w:val="00892D3B"/>
+    <w:rPr>
+      <w:smallCaps/>
+      <w:color w:val="595959" w:themeColor="text1" w:themeTint="A6"/>
+      <w:u w:val="none" w:color="7F7F7F" w:themeColor="text1" w:themeTint="80"/>
+      <w:bdr w:val="none" w:sz="0" w:space="0" w:color="auto"/>
+    </w:rPr>
+  </w:style>
+  <w:style w:type="character" w:styleId="IntenseReference">
+    <w:name w:val="Intense Reference"/>
+    <w:basedOn w:val="DefaultParagraphFont"/>
+    <w:uiPriority w:val="32"/>
+    <w:qFormat/>
+    <w:rsid w:val="00892D3B"/>
+    <w:rPr>
+      <w:b/>
+      <w:bCs/>
+      <w:smallCaps/>
+      <w:color w:val="44546A" w:themeColor="text2"/>
+      <w:u w:val="single"/>
+    </w:rPr>
+  </w:style>
+  <w:style w:type="character" w:styleId="BookTitle">
+    <w:name w:val="Book Title"/>
+    <w:basedOn w:val="DefaultParagraphFont"/>
+    <w:uiPriority w:val="33"/>
+    <w:qFormat/>
+    <w:rsid w:val="00892D3B"/>
+    <w:rPr>
+      <w:b/>
+      <w:bCs/>
+      <w:smallCaps/>
+      <w:spacing w:val="10"/>
+    </w:rPr>
+  </w:style>
+  <w:style w:type="paragraph" w:styleId="TOCHeading">
+    <w:name w:val="TOC Heading"/>
+    <w:basedOn w:val="Heading1"/>
+    <w:next w:val="Normal"/>
+    <w:uiPriority w:val="39"/>
+    <w:unhideWhenUsed/>
+    <w:qFormat/>
+    <w:rsid w:val="00892D3B"/>
+    <w:pPr>
+      <w:outlineLvl w:val="9"/>
+    </w:pPr>
+  </w:style>
+  <w:style w:type="paragraph" w:styleId="BalloonText">
+    <w:name w:val="Balloon Text"/>
+    <w:basedOn w:val="Normal"/>
+    <w:link w:val="BalloonTextChar"/>
+    <w:uiPriority w:val="99"/>
+    <w:semiHidden/>
+    <w:unhideWhenUsed/>
+    <w:rsid w:val="007F0D79"/>
+    <w:pPr>
+      <w:spacing w:after="0" w:line="240" w:lineRule="auto"/>
+    </w:pPr>
+    <w:rPr>
+      <w:rFonts w:ascii="Tahoma" w:hAnsi="Tahoma" w:cs="Tahoma"/>
+      <w:sz w:val="16"/>
+      <w:szCs w:val="16"/>
+    </w:rPr>
+  </w:style>
+  <w:style w:type="character" w:customStyle="1" w:styleId="BalloonTextChar">
+    <w:name w:val="Balloon Text Char"/>
+    <w:basedOn w:val="DefaultParagraphFont"/>
+    <w:link w:val="BalloonText"/>
+    <w:uiPriority w:val="99"/>
+    <w:semiHidden/>
+    <w:rsid w:val="007F0D79"/>
+    <w:rPr>
+      <w:rFonts w:ascii="Tahoma" w:hAnsi="Tahoma" w:cs="Tahoma"/>
+      <w:sz w:val="16"/>
+      <w:szCs w:val="16"/>
+    </w:rPr>
+  </w:style>
+  <w:style w:type="character" w:customStyle="1" w:styleId="UnresolvedMention">
+    <w:name w:val="Unresolved Mention"/>
+    <w:basedOn w:val="DefaultParagraphFont"/>
+    <w:uiPriority w:val="99"/>
+    <w:semiHidden/>
+    <w:unhideWhenUsed/>
+    <w:rsid w:val="006B274D"/>
+    <w:rPr>
+      <w:color w:val="808080"/>
+      <w:shd w:val="clear" w:color="auto" w:fill="E6E6E6"/>
+    </w:rPr>
+  </w:style>
+  <w:style w:type="paragraph" w:styleId="ListParagraph">
+    <w:name w:val="List Paragraph"/>
+    <w:basedOn w:val="Normal"/>
+    <w:uiPriority w:val="34"/>
+    <w:qFormat/>
+    <w:rsid w:val="00706713"/>
+    <w:pPr>
+      <w:ind w:left="720"/>
+      <w:contextualSpacing/>
+    </w:pPr>
+  </w:style>
+  <w:style w:type="paragraph" w:styleId="TOC2">
+    <w:name w:val="toc 2"/>
+    <w:basedOn w:val="Normal"/>
+    <w:next w:val="Normal"/>
+    <w:autoRedefine/>
+    <w:uiPriority w:val="39"/>
+    <w:unhideWhenUsed/>
+    <w:rsid w:val="00A309A5"/>
+    <w:pPr>
+      <w:spacing w:after="100"/>
+      <w:ind w:left="220"/>
+    </w:pPr>
+    <w:rPr>
+      <w:rFonts w:cs="Times New Roman"/>
+    </w:rPr>
+  </w:style>
+  <w:style w:type="paragraph" w:styleId="TOC1">
+    <w:name w:val="toc 1"/>
+    <w:basedOn w:val="Normal"/>
+    <w:next w:val="Normal"/>
+    <w:autoRedefine/>
+    <w:uiPriority w:val="39"/>
+    <w:unhideWhenUsed/>
+    <w:rsid w:val="00A309A5"/>
+    <w:pPr>
+      <w:spacing w:after="100"/>
+    </w:pPr>
+    <w:rPr>
+      <w:rFonts w:cs="Times New Roman"/>
+    </w:rPr>
+  </w:style>
+  <w:style w:type="paragraph" w:styleId="TOC3">
+    <w:name w:val="toc 3"/>
+    <w:basedOn w:val="Normal"/>
+    <w:next w:val="Normal"/>
+    <w:autoRedefine/>
+    <w:uiPriority w:val="39"/>
+    <w:unhideWhenUsed/>
+    <w:rsid w:val="00A309A5"/>
+    <w:pPr>
+      <w:spacing w:after="100"/>
+      <w:ind w:left="440"/>
+    </w:pPr>
+    <w:rPr>
+      <w:rFonts w:cs="Times New Roman"/>
+    </w:rPr>
+  </w:style>
+  <w:style w:type="character" w:styleId="CommentReference">
+    <w:name w:val="annotation reference"/>
+    <w:basedOn w:val="DefaultParagraphFont"/>
+    <w:uiPriority w:val="99"/>
+    <w:semiHidden/>
+    <w:unhideWhenUsed/>
+    <w:rsid w:val="00D92A0C"/>
+    <w:rPr>
+      <w:sz w:val="16"/>
+      <w:szCs w:val="16"/>
+    </w:rPr>
+  </w:style>
+  <w:style w:type="paragraph" w:styleId="CommentText">
+    <w:name w:val="annotation text"/>
+    <w:basedOn w:val="Normal"/>
+    <w:link w:val="CommentTextChar"/>
+    <w:uiPriority w:val="99"/>
+    <w:semiHidden/>
+    <w:unhideWhenUsed/>
+    <w:rsid w:val="00D92A0C"/>
+    <w:pPr>
+      <w:spacing w:line="240" w:lineRule="auto"/>
+    </w:pPr>
+    <w:rPr>
+      <w:sz w:val="20"/>
+      <w:szCs w:val="20"/>
+    </w:rPr>
+  </w:style>
+  <w:style w:type="character" w:customStyle="1" w:styleId="CommentTextChar">
+    <w:name w:val="Comment Text Char"/>
+    <w:basedOn w:val="DefaultParagraphFont"/>
+    <w:link w:val="CommentText"/>
+    <w:uiPriority w:val="99"/>
+    <w:semiHidden/>
+    <w:rsid w:val="00D92A0C"/>
+    <w:rPr>
+      <w:sz w:val="20"/>
+      <w:szCs w:val="20"/>
+    </w:rPr>
+  </w:style>
+  <w:style w:type="paragraph" w:styleId="CommentSubject">
+    <w:name w:val="annotation subject"/>
+    <w:basedOn w:val="CommentText"/>
+    <w:next w:val="CommentText"/>
+    <w:link w:val="CommentSubjectChar"/>
+    <w:uiPriority w:val="99"/>
+    <w:semiHidden/>
+    <w:unhideWhenUsed/>
+    <w:rsid w:val="00D92A0C"/>
+    <w:rPr>
+      <w:b/>
+      <w:bCs/>
+    </w:rPr>
+  </w:style>
+  <w:style w:type="character" w:customStyle="1" w:styleId="CommentSubjectChar">
+    <w:name w:val="Comment Subject Char"/>
+    <w:basedOn w:val="CommentTextChar"/>
+    <w:link w:val="CommentSubject"/>
+    <w:uiPriority w:val="99"/>
+    <w:semiHidden/>
+    <w:rsid w:val="00D92A0C"/>
+    <w:rPr>
+      <w:b/>
+      <w:bCs/>
+      <w:sz w:val="20"/>
+      <w:szCs w:val="20"/>
+    </w:rPr>
+  </w:style>
+</w:styles>
+</file>
+
+<file path=word/stylesWithEffects.xml><?xml version="1.0" encoding="utf-8"?>
+<w:styles xmlns:wpc="http://schemas.microsoft.com/office/word/2010/wordprocessingCanvas" xmlns:mc="http://schemas.openxmlformats.org/markup-compatibility/2006" xmlns:o="urn:schemas-microsoft-com:office:office" xmlns:r="http://schemas.openxmlformats.org/officeDocument/2006/relationships" xmlns:m="http://schemas.openxmlformats.org/officeDocument/2006/math" xmlns:v="urn:schemas-microsoft-com:vml" xmlns:wp14="http://schemas.microsoft.com/office/word/2010/wordprocessingDrawing" xmlns:wp="http://schemas.openxmlformats.org/drawingml/2006/wordprocessingDrawing" xmlns:w10="urn:schemas-microsoft-com:office:word" xmlns:w="http://schemas.openxmlformats.org/wordprocessingml/2006/main" xmlns:w14="http://schemas.microsoft.com/office/word/2010/wordml" xmlns:wpg="http://schemas.microsoft.com/office/word/2010/wordprocessingGroup" xmlns:wpi="http://schemas.microsoft.com/office/word/2010/wordprocessingInk" xmlns:wne="http://schemas.microsoft.com/office/word/2006/wordml" xmlns:wps="http://schemas.microsoft.com/office/word/2010/wordprocessingShape" mc:Ignorable="w14 wp14">
+  <w:docDefaults>
+    <w:rPrDefault>
+      <w:rPr>
+        <w:rFonts w:asciiTheme="minorHAnsi" w:eastAsiaTheme="minorEastAsia" w:hAnsiTheme="minorHAnsi" w:cstheme="minorBidi"/>
+        <w:sz w:val="22"/>
+        <w:szCs w:val="22"/>
+        <w:lang w:val="en-US" w:eastAsia="en-US" w:bidi="ar-SA"/>
+      </w:rPr>
+    </w:rPrDefault>
+    <w:pPrDefault>
+      <w:pPr>
+        <w:spacing w:after="160" w:line="259" w:lineRule="auto"/>
+      </w:pPr>
+    </w:pPrDefault>
+  </w:docDefaults>
+  <w:latentStyles w:defLockedState="0" w:defUIPriority="99" w:defSemiHidden="1" w:defUnhideWhenUsed="1" w:defQFormat="0" w:count="267">
+    <w:lsdException w:name="Normal" w:semiHidden="0" w:uiPriority="0" w:unhideWhenUsed="0" w:qFormat="1"/>
+    <w:lsdException w:name="heading 1" w:semiHidden="0" w:uiPriority="9" w:unhideWhenUsed="0" w:qFormat="1"/>
+    <w:lsdException w:name="heading 2" w:uiPriority="9" w:qFormat="1"/>
+    <w:lsdException w:name="heading 3" w:uiPriority="9" w:qFormat="1"/>
+    <w:lsdException w:name="heading 4" w:uiPriority="9" w:qFormat="1"/>
+    <w:lsdException w:name="heading 5" w:uiPriority="9" w:qFormat="1"/>
+    <w:lsdException w:name="heading 6" w:uiPriority="9" w:qFormat="1"/>
+    <w:lsdException w:name="heading 7" w:uiPriority="9" w:qFormat="1"/>
+    <w:lsdException w:name="heading 8" w:uiPriority="9" w:qFormat="1"/>
+    <w:lsdException w:name="heading 9" w:uiPriority="9" w:qFormat="1"/>
+    <w:lsdException w:name="toc 1" w:uiPriority="39"/>
+    <w:lsdException w:name="toc 2" w:uiPriority="39"/>
+    <w:lsdException w:name="toc 3" w:uiPriority="39"/>
+    <w:lsdException w:name="toc 4" w:uiPriority="39"/>
+    <w:lsdException w:name="toc 5" w:uiPriority="39"/>
+    <w:lsdException w:name="toc 6" w:uiPriority="39"/>
+    <w:lsdException w:name="toc 7" w:uiPriority="39"/>
+    <w:lsdException w:name="toc 8" w:uiPriority="39"/>
+    <w:lsdException w:name="toc 9" w:uiPriority="39"/>
+    <w:lsdException w:name="caption" w:uiPriority="35" w:qFormat="1"/>
+    <w:lsdException w:name="Title" w:semiHidden="0" w:uiPriority="10" w:unhideWhenUsed="0" w:qFormat="1"/>
+    <w:lsdException w:name="Default Paragraph Font" w:uiPriority="1"/>
+    <w:lsdException w:name="Subtitle" w:semiHidden="0" w:uiPriority="11" w:unhideWhenUsed="0" w:qFormat="1"/>
+    <w:lsdException w:name="Strong" w:semiHidden="0" w:uiPriority="22" w:unhideWhenUsed="0" w:qFormat="1"/>
+    <w:lsdException w:name="Emphasis" w:semiHidden="0" w:uiPriority="20" w:unhideWhenUsed="0" w:qFormat="1"/>
+    <w:lsdException w:name="Table Grid" w:semiHidden="0" w:uiPriority="39" w:unhideWhenUsed="0"/>
+    <w:lsdException w:name="Placeholder Text" w:unhideWhenUsed="0"/>
+    <w:lsdException w:name="No Spacing" w:semiHidden="0" w:uiPriority="1" w:unhideWhenUsed="0" w:qFormat="1"/>
+    <w:lsdException w:name="Light Shading" w:semiHidden="0" w:uiPriority="60" w:unhideWhenUsed="0"/>
+    <w:lsdException w:name="Light List" w:semiHidden="0" w:uiPriority="61" w:unhideWhenUsed="0"/>
+    <w:lsdException w:name="Light Grid" w:semiHidden="0" w:uiPriority="62" w:unhideWhenUsed="0"/>
+    <w:lsdException w:name="Medium Shading 1" w:semiHidden="0" w:uiPriority="63" w:unhideWhenUsed="0"/>
+    <w:lsdException w:name="Medium Shading 2" w:semiHidden="0" w:uiPriority="64" w:unhideWhenUsed="0"/>
+    <w:lsdException w:name="Medium List 1" w:semiHidden="0" w:uiPriority="65" w:unhideWhenUsed="0"/>
+    <w:lsdException w:name="Medium List 2" w:semiHidden="0" w:uiPriority="66" w:unhideWhenUsed="0"/>
+    <w:lsdException w:name="Medium Grid 1" w:semiHidden="0" w:uiPriority="67" w:unhideWhenUsed="0"/>
+    <w:lsdException w:name="Medium Grid 2" w:semiHidden="0" w:uiPriority="68" w:unhideWhenUsed="0"/>
+    <w:lsdException w:name="Medium Grid 3" w:semiHidden="0" w:uiPriority="69" w:unhideWhenUsed="0"/>
+    <w:lsdException w:name="Dark List" w:semiHidden="0" w:uiPriority="70" w:unhideWhenUsed="0"/>
+    <w:lsdException w:name="Colorful Shading" w:semiHidden="0" w:uiPriority="71" w:unhideWhenUsed="0"/>
+    <w:lsdException w:name="Colorful List" w:semiHidden="0" w:uiPriority="72" w:unhideWhenUsed="0"/>
+    <w:lsdException w:name="Colorful Grid" w:semiHidden="0" w:uiPriority="73" w:unhideWhenUsed="0"/>
+    <w:lsdException w:name="Light Shading Accent 1" w:semiHidden="0" w:uiPriority="60" w:unhideWhenUsed="0"/>
+    <w:lsdException w:name="Light List Accent 1" w:semiHidden="0" w:uiPriority="61" w:unhideWhenUsed="0"/>
+    <w:lsdException w:name="Light Grid Accent 1" w:semiHidden="0" w:uiPriority="62" w:unhideWhenUsed="0"/>
+    <w:lsdException w:name="Medium Shading 1 Accent 1" w:semiHidden="0" w:uiPriority="63" w:unhideWhenUsed="0"/>
+    <w:lsdException w:name="Medium Shading 2 Accent 1" w:semiHidden="0" w:uiPriority="64" w:unhideWhenUsed="0"/>
+    <w:lsdException w:name="Medium List 1 Accent 1" w:semiHidden="0" w:uiPriority="65" w:unhideWhenUsed="0"/>
+    <w:lsdException w:name="Revision" w:unhideWhenUsed="0"/>
+    <w:lsdException w:name="List Paragraph" w:semiHidden="0" w:uiPriority="34" w:unhideWhenUsed="0" w:qFormat="1"/>
+    <w:lsdException w:name="Quote" w:semiHidden="0" w:uiPriority="29" w:unhideWhenUsed="0" w:qFormat="1"/>
+    <w:lsdException w:name="Intense Quote" w:semiHidden="0" w:uiPriority="30" w:unhideWhenUsed="0" w:qFormat="1"/>
+    <w:lsdException w:name="Medium List 2 Accent 1" w:semiHidden="0" w:uiPriority="66" w:unhideWhenUsed="0"/>
+    <w:lsdException w:name="Medium Grid 1 Accent 1" w:semiHidden="0" w:uiPriority="67" w:unhideWhenUsed="0"/>
+    <w:lsdException w:name="Medium Grid 2 Accent 1" w:semiHidden="0" w:uiPriority="68" w:unhideWhenUsed="0"/>
+    <w:lsdException w:name="Medium Grid 3 Accent 1" w:semiHidden="0" w:uiPriority="69" w:unhideWhenUsed="0"/>
+    <w:lsdException w:name="Dark List Accent 1" w:semiHidden="0" w:uiPriority="70" w:unhideWhenUsed="0"/>
+    <w:lsdException w:name="Colorful Shading Accent 1" w:semiHidden="0" w:uiPriority="71" w:unhideWhenUsed="0"/>
+    <w:lsdException w:name="Colorful List Accent 1" w:semiHidden="0" w:uiPriority="72" w:unhideWhenUsed="0"/>
+    <w:lsdException w:name="Colorful Grid Accent 1" w:semiHidden="0" w:uiPriority="73" w:unhideWhenUsed="0"/>
+    <w:lsdException w:name="Light Shading Accent 2" w:semiHidden="0" w:uiPriority="60" w:unhideWhenUsed="0"/>
+    <w:lsdException w:name="Light List Accent 2" w:semiHidden="0" w:uiPriority="61" w:unhideWhenUsed="0"/>
+    <w:lsdException w:name="Light Grid Accent 2" w:semiHidden="0" w:uiPriority="62" w:unhideWhenUsed="0"/>
+    <w:lsdException w:name="Medium Shading 1 Accent 2" w:semiHidden="0" w:uiPriority="63" w:unhideWhenUsed="0"/>
+    <w:lsdException w:name="Medium Shading 2 Accent 2" w:semiHidden="0" w:uiPriority="64" w:unhideWhenUsed="0"/>
+    <w:lsdException w:name="Medium List 1 Accent 2" w:semiHidden="0" w:uiPriority="65" w:unhideWhenUsed="0"/>
+    <w:lsdException w:name="Medium List 2 Accent 2" w:semiHidden="0" w:uiPriority="66" w:unhideWhenUsed="0"/>
+    <w:lsdException w:name="Medium Grid 1 Accent 2" w:semiHidden="0" w:uiPriority="67" w:unhideWhenUsed="0"/>
+    <w:lsdException w:name="Medium Grid 2 Accent 2" w:semiHidden="0" w:uiPriority="68" w:unhideWhenUsed="0"/>
+    <w:lsdException w:name="Medium Grid 3 Accent 2" w:semiHidden="0" w:uiPriority="69" w:unhideWhenUsed="0"/>
+    <w:lsdException w:name="Dark List Accent 2" w:semiHidden="0" w:uiPriority="70" w:unhideWhenUsed="0"/>
+    <w:lsdException w:name="Colorful Shading Accent 2" w:semiHidden="0" w:uiPriority="71" w:unhideWhenUsed="0"/>
+    <w:lsdException w:name="Colorful List Accent 2" w:semiHidden="0" w:uiPriority="72" w:unhideWhenUsed="0"/>
+    <w:lsdException w:name="Colorful Grid Accent 2" w:semiHidden="0" w:uiPriority="73" w:unhideWhenUsed="0"/>
+    <w:lsdException w:name="Light Shading Accent 3" w:semiHidden="0" w:uiPriority="60" w:unhideWhenUsed="0"/>
+    <w:lsdException w:name="Light List Accent 3" w:semiHidden="0" w:uiPriority="61" w:unhideWhenUsed="0"/>
+    <w:lsdException w:name="Light Grid Accent 3" w:semiHidden="0" w:uiPriority="62" w:unhideWhenUsed="0"/>
+    <w:lsdException w:name="Medium Shading 1 Accent 3" w:semiHidden="0" w:uiPriority="63" w:unhideWhenUsed="0"/>
+    <w:lsdException w:name="Medium Shading 2 Accent 3" w:semiHidden="0" w:uiPriority="64" w:unhideWhenUsed="0"/>
+    <w:lsdException w:name="Medium List 1 Accent 3" w:semiHidden="0" w:uiPriority="65" w:unhideWhenUsed="0"/>
+    <w:lsdException w:name="Medium List 2 Accent 3" w:semiHidden="0" w:uiPriority="66" w:unhideWhenUsed="0"/>
+    <w:lsdException w:name="Medium Grid 1 Accent 3" w:semiHidden="0" w:uiPriority="67" w:unhideWhenUsed="0"/>
+    <w:lsdException w:name="Medium Grid 2 Accent 3" w:semiHidden="0" w:uiPriority="68" w:unhideWhenUsed="0"/>
+    <w:lsdException w:name="Medium Grid 3 Accent 3" w:semiHidden="0" w:uiPriority="69" w:unhideWhenUsed="0"/>
+    <w:lsdException w:name="Dark List Accent 3" w:semiHidden="0" w:uiPriority="70" w:unhideWhenUsed="0"/>
+    <w:lsdException w:name="Colorful Shading Accent 3" w:semiHidden="0" w:uiPriority="71" w:unhideWhenUsed="0"/>
+    <w:lsdException w:name="Colorful List Accent 3" w:semiHidden="0" w:uiPriority="72" w:unhideWhenUsed="0"/>
+    <w:lsdException w:name="Colorful Grid Accent 3" w:semiHidden="0" w:uiPriority="73" w:unhideWhenUsed="0"/>
+    <w:lsdException w:name="Light Shading Accent 4" w:semiHidden="0" w:uiPriority="60" w:unhideWhenUsed="0"/>
+    <w:lsdException w:name="Light List Accent 4" w:semiHidden="0" w:uiPriority="61" w:unhideWhenUsed="0"/>
+    <w:lsdException w:name="Light Grid Accent 4" w:semiHidden="0" w:uiPriority="62" w:unhideWhenUsed="0"/>
+    <w:lsdException w:name="Medium Shading 1 Accent 4" w:semiHidden="0" w:uiPriority="63" w:unhideWhenUsed="0"/>
+    <w:lsdException w:name="Medium Shading 2 Accent 4" w:semiHidden="0" w:uiPriority="64" w:unhideWhenUsed="0"/>
+    <w:lsdException w:name="Medium List 1 Accent 4" w:semiHidden="0" w:uiPriority="65" w:unhideWhenUsed="0"/>
+    <w:lsdException w:name="Medium List 2 Accent 4" w:semiHidden="0" w:uiPriority="66" w:unhideWhenUsed="0"/>
+    <w:lsdException w:name="Medium Grid 1 Accent 4" w:semiHidden="0" w:uiPriority="67" w:unhideWhenUsed="0"/>
+    <w:lsdException w:name="Medium Grid 2 Accent 4" w:semiHidden="0" w:uiPriority="68" w:unhideWhenUsed="0"/>
+    <w:lsdException w:name="Medium Grid 3 Accent 4" w:semiHidden="0" w:uiPriority="69" w:unhideWhenUsed="0"/>
+    <w:lsdException w:name="Dark List Accent 4" w:semiHidden="0" w:uiPriority="70" w:unhideWhenUsed="0"/>
+    <w:lsdException w:name="Colorful Shading Accent 4" w:semiHidden="0" w:uiPriority="71" w:unhideWhenUsed="0"/>
+    <w:lsdException w:name="Colorful List Accent 4" w:semiHidden="0" w:uiPriority="72" w:unhideWhenUsed="0"/>
+    <w:lsdException w:name="Colorful Grid Accent 4" w:semiHidden="0" w:uiPriority="73" w:unhideWhenUsed="0"/>
+    <w:lsdException w:name="Light Shading Accent 5" w:semiHidden="0" w:uiPriority="60" w:unhideWhenUsed="0"/>
+    <w:lsdException w:name="Light List Accent 5" w:semiHidden="0" w:uiPriority="61" w:unhideWhenUsed="0"/>
+    <w:lsdException w:name="Light Grid Accent 5" w:semiHidden="0" w:uiPriority="62" w:unhideWhenUsed="0"/>
+    <w:lsdException w:name="Medium Shading 1 Accent 5" w:semiHidden="0" w:uiPriority="63" w:unhideWhenUsed="0"/>
+    <w:lsdException w:name="Medium Shading 2 Accent 5" w:semiHidden="0" w:uiPriority="64" w:unhideWhenUsed="0"/>
+    <w:lsdException w:name="Medium List 1 Accent 5" w:semiHidden="0" w:uiPriority="65" w:unhideWhenUsed="0"/>
+    <w:lsdException w:name="Medium List 2 Accent 5" w:semiHidden="0" w:uiPriority="66" w:unhideWhenUsed="0"/>
+    <w:lsdException w:name="Medium Grid 1 Accent 5" w:semiHidden="0" w:uiPriority="67" w:unhideWhenUsed="0"/>
+    <w:lsdException w:name="Medium Grid 2 Accent 5" w:semiHidden="0" w:uiPriority="68" w:unhideWhenUsed="0"/>
+    <w:lsdException w:name="Medium Grid 3 Accent 5" w:semiHidden="0" w:uiPriority="69" w:unhideWhenUsed="0"/>
+    <w:lsdException w:name="Dark List Accent 5" w:semiHidden="0" w:uiPriority="70" w:unhideWhenUsed="0"/>
+    <w:lsdException w:name="Colorful Shading Accent 5" w:semiHidden="0" w:uiPriority="71" w:unhideWhenUsed="0"/>
+    <w:lsdException w:name="Colorful List Accent 5" w:semiHidden="0" w:uiPriority="72" w:unhideWhenUsed="0"/>
+    <w:lsdException w:name="Colorful Grid Accent 5" w:semiHidden="0" w:uiPriority="73" w:unhideWhenUsed="0"/>
+    <w:lsdException w:name="Light Shading Accent 6" w:semiHidden="0" w:uiPriority="60" w:unhideWhenUsed="0"/>
+    <w:lsdException w:name="Light List Accent 6" w:semiHidden="0" w:uiPriority="61" w:unhideWhenUsed="0"/>
+    <w:lsdException w:name="Light Grid Accent 6" w:semiHidden="0" w:uiPriority="62" w:unhideWhenUsed="0"/>
+    <w:lsdException w:name="Medium Shading 1 Accent 6" w:semiHidden="0" w:uiPriority="63" w:unhideWhenUsed="0"/>
+    <w:lsdException w:name="Medium Shading 2 Accent 6" w:semiHidden="0" w:uiPriority="64" w:unhideWhenUsed="0"/>
+    <w:lsdException w:name="Medium List 1 Accent 6" w:semiHidden="0" w:uiPriority="65" w:unhideWhenUsed="0"/>
+    <w:lsdException w:name="Medium List 2 Accent 6" w:semiHidden="0" w:uiPriority="66" w:unhideWhenUsed="0"/>
+    <w:lsdException w:name="Medium Grid 1 Accent 6" w:semiHidden="0" w:uiPriority="67" w:unhideWhenUsed="0"/>
+    <w:lsdException w:name="Medium Grid 2 Accent 6" w:semiHidden="0" w:uiPriority="68" w:unhideWhenUsed="0"/>
+    <w:lsdException w:name="Medium Grid 3 Accent 6" w:semiHidden="0" w:uiPriority="69" w:unhideWhenUsed="0"/>
+    <w:lsdException w:name="Dark List Accent 6" w:semiHidden="0" w:uiPriority="70" w:unhideWhenUsed="0"/>
+    <w:lsdException w:name="Colorful Shading Accent 6" w:semiHidden="0" w:uiPriority="71" w:unhideWhenUsed="0"/>
+    <w:lsdException w:name="Colorful List Accent 6" w:semiHidden="0" w:uiPriority="72" w:unhideWhenUsed="0"/>
+    <w:lsdException w:name="Colorful Grid Accent 6" w:semiHidden="0" w:uiPriority="73" w:unhideWhenUsed="0"/>
+    <w:lsdException w:name="Subtle Emphasis" w:semiHidden="0" w:uiPriority="19" w:unhideWhenUsed="0" w:qFormat="1"/>
+    <w:lsdException w:name="Intense Emphasis" w:semiHidden="0" w:uiPriority="21" w:unhideWhenUsed="0" w:qFormat="1"/>
+    <w:lsdException w:name="Subtle Reference" w:semiHidden="0" w:uiPriority="31" w:unhideWhenUsed="0" w:qFormat="1"/>
+    <w:lsdException w:name="Intense Reference" w:semiHidden="0" w:uiPriority="32" w:unhideWhenUsed="0" w:qFormat="1"/>
+    <w:lsdException w:name="Book Title" w:semiHidden="0" w:uiPriority="33" w:unhideWhenUsed="0" w:qFormat="1"/>
+    <w:lsdException w:name="Bibliography" w:uiPriority="37"/>
+    <w:lsdException w:name="TOC Heading" w:uiPriority="39" w:qFormat="1"/>
   </w:latentStyles>
   <w:style w:type="paragraph" w:default="1" w:styleId="Normal">
     <w:name w:val="Normal"/>
@@ -9558,7 +10544,7 @@
   <a:extraClrSchemeLst/>
   <a:extLst>
     <a:ext uri="{05A4C25C-085E-4340-85A3-A5531E510DB2}">
-      <thm15:themeFamily xmlns:thm15="http://schemas.microsoft.com/office/thememl/2012/main" name="Office Theme" id="{62F939B6-93AF-4DB8-9C6B-D6C7DFDC589F}" vid="{4A3C46E8-61CC-4603-A589-7422A47A8E4A}"/>
+      <thm15:themeFamily xmlns:thm15="http://schemas.microsoft.com/office/thememl/2012/main" xmlns="" name="Office Theme" id="{62F939B6-93AF-4DB8-9C6B-D6C7DFDC589F}" vid="{4A3C46E8-61CC-4603-A589-7422A47A8E4A}"/>
     </a:ext>
   </a:extLst>
 </a:theme>
@@ -9569,7 +10555,7 @@
 </file>
 
 <file path=customXml/itemProps1.xml><?xml version="1.0" encoding="utf-8"?>
-<ds:datastoreItem xmlns:ds="http://schemas.openxmlformats.org/officeDocument/2006/customXml" ds:itemID="{A2F64E28-CD6B-460A-A76D-30A394BE1096}">
+<ds:datastoreItem xmlns:ds="http://schemas.openxmlformats.org/officeDocument/2006/customXml" ds:itemID="{5CE82DB4-2DD6-4416-BD49-09F96EE8B534}">
   <ds:schemaRefs>
     <ds:schemaRef ds:uri="http://schemas.openxmlformats.org/officeDocument/2006/bibliography"/>
   </ds:schemaRefs>

</xml_diff>